<commit_message>
Added some files and deleted others
</commit_message>
<xml_diff>
--- a/Portfolio.docx
+++ b/Portfolio.docx
@@ -1081,7 +1081,7 @@
           <w:r>
             <w:fldChar w:fldCharType="separate"/>
           </w:r>
-          <w:hyperlink w:anchor="_Toc502493401" w:history="1">
+          <w:hyperlink w:anchor="_Toc502494552" w:history="1">
             <w:r>
               <w:rPr>
                 <w:rStyle w:val="Hyperlink"/>
@@ -1124,7 +1124,7 @@
                 <w:noProof/>
                 <w:webHidden/>
               </w:rPr>
-              <w:instrText xml:space="preserve"> PAGEREF _Toc502493401 \h </w:instrText>
+              <w:instrText xml:space="preserve"> PAGEREF _Toc502494552 \h </w:instrText>
             </w:r>
             <w:r>
               <w:rPr>
@@ -1169,7 +1169,7 @@
               <w:lang w:val="en-US"/>
             </w:rPr>
           </w:pPr>
-          <w:hyperlink w:anchor="_Toc502493402" w:history="1">
+          <w:hyperlink w:anchor="_Toc502494553" w:history="1">
             <w:r>
               <w:rPr>
                 <w:rStyle w:val="Hyperlink"/>
@@ -1212,7 +1212,7 @@
                 <w:noProof/>
                 <w:webHidden/>
               </w:rPr>
-              <w:instrText xml:space="preserve"> PAGEREF _Toc502493402 \h </w:instrText>
+              <w:instrText xml:space="preserve"> PAGEREF _Toc502494553 \h </w:instrText>
             </w:r>
             <w:r>
               <w:rPr>
@@ -1257,7 +1257,7 @@
               <w:lang w:val="en-US"/>
             </w:rPr>
           </w:pPr>
-          <w:hyperlink w:anchor="_Toc502493403" w:history="1">
+          <w:hyperlink w:anchor="_Toc502494554" w:history="1">
             <w:r>
               <w:rPr>
                 <w:rStyle w:val="Hyperlink"/>
@@ -1300,7 +1300,7 @@
                 <w:noProof/>
                 <w:webHidden/>
               </w:rPr>
-              <w:instrText xml:space="preserve"> PAGEREF _Toc502493403 \h </w:instrText>
+              <w:instrText xml:space="preserve"> PAGEREF _Toc502494554 \h </w:instrText>
             </w:r>
             <w:r>
               <w:rPr>
@@ -1345,7 +1345,7 @@
               <w:lang w:val="en-US"/>
             </w:rPr>
           </w:pPr>
-          <w:hyperlink w:anchor="_Toc502493404" w:history="1">
+          <w:hyperlink w:anchor="_Toc502494555" w:history="1">
             <w:r>
               <w:rPr>
                 <w:rStyle w:val="Hyperlink"/>
@@ -1388,7 +1388,7 @@
                 <w:noProof/>
                 <w:webHidden/>
               </w:rPr>
-              <w:instrText xml:space="preserve"> PAGEREF _Toc502493404 \h </w:instrText>
+              <w:instrText xml:space="preserve"> PAGEREF _Toc502494555 \h </w:instrText>
             </w:r>
             <w:r>
               <w:rPr>
@@ -1433,7 +1433,7 @@
               <w:lang w:val="en-US"/>
             </w:rPr>
           </w:pPr>
-          <w:hyperlink w:anchor="_Toc502493405" w:history="1">
+          <w:hyperlink w:anchor="_Toc502494556" w:history="1">
             <w:r>
               <w:rPr>
                 <w:rStyle w:val="Hyperlink"/>
@@ -1476,7 +1476,7 @@
                 <w:noProof/>
                 <w:webHidden/>
               </w:rPr>
-              <w:instrText xml:space="preserve"> PAGEREF _Toc502493405 \h </w:instrText>
+              <w:instrText xml:space="preserve"> PAGEREF _Toc502494556 \h </w:instrText>
             </w:r>
             <w:r>
               <w:rPr>
@@ -1521,7 +1521,7 @@
               <w:lang w:val="en-US"/>
             </w:rPr>
           </w:pPr>
-          <w:hyperlink w:anchor="_Toc502493406" w:history="1">
+          <w:hyperlink w:anchor="_Toc502494557" w:history="1">
             <w:r>
               <w:rPr>
                 <w:rStyle w:val="Hyperlink"/>
@@ -1564,7 +1564,7 @@
                 <w:noProof/>
                 <w:webHidden/>
               </w:rPr>
-              <w:instrText xml:space="preserve"> PAGEREF _Toc502493406 \h </w:instrText>
+              <w:instrText xml:space="preserve"> PAGEREF _Toc502494557 \h </w:instrText>
             </w:r>
             <w:r>
               <w:rPr>
@@ -1609,7 +1609,7 @@
               <w:lang w:val="en-US"/>
             </w:rPr>
           </w:pPr>
-          <w:hyperlink w:anchor="_Toc502493407" w:history="1">
+          <w:hyperlink w:anchor="_Toc502494558" w:history="1">
             <w:r>
               <w:rPr>
                 <w:rStyle w:val="Hyperlink"/>
@@ -1652,7 +1652,7 @@
                 <w:noProof/>
                 <w:webHidden/>
               </w:rPr>
-              <w:instrText xml:space="preserve"> PAGEREF _Toc502493407 \h </w:instrText>
+              <w:instrText xml:space="preserve"> PAGEREF _Toc502494558 \h </w:instrText>
             </w:r>
             <w:r>
               <w:rPr>
@@ -1697,7 +1697,7 @@
               <w:lang w:val="en-US"/>
             </w:rPr>
           </w:pPr>
-          <w:hyperlink w:anchor="_Toc502493408" w:history="1">
+          <w:hyperlink w:anchor="_Toc502494559" w:history="1">
             <w:r>
               <w:rPr>
                 <w:rStyle w:val="Hyperlink"/>
@@ -1740,7 +1740,7 @@
                 <w:noProof/>
                 <w:webHidden/>
               </w:rPr>
-              <w:instrText xml:space="preserve"> PAGEREF _Toc502493408 \h </w:instrText>
+              <w:instrText xml:space="preserve"> PAGEREF _Toc502494559 \h </w:instrText>
             </w:r>
             <w:r>
               <w:rPr>
@@ -1785,7 +1785,7 @@
               <w:lang w:val="en-US"/>
             </w:rPr>
           </w:pPr>
-          <w:hyperlink w:anchor="_Toc502493409" w:history="1">
+          <w:hyperlink w:anchor="_Toc502494560" w:history="1">
             <w:r>
               <w:rPr>
                 <w:rStyle w:val="Hyperlink"/>
@@ -1828,7 +1828,7 @@
                 <w:noProof/>
                 <w:webHidden/>
               </w:rPr>
-              <w:instrText xml:space="preserve"> PAGEREF _Toc502493409 \h </w:instrText>
+              <w:instrText xml:space="preserve"> PAGEREF _Toc502494560 \h </w:instrText>
             </w:r>
             <w:r>
               <w:rPr>
@@ -1873,7 +1873,7 @@
               <w:lang w:val="en-US"/>
             </w:rPr>
           </w:pPr>
-          <w:hyperlink w:anchor="_Toc502493410" w:history="1">
+          <w:hyperlink w:anchor="_Toc502494561" w:history="1">
             <w:r>
               <w:rPr>
                 <w:rStyle w:val="Hyperlink"/>
@@ -1916,7 +1916,7 @@
                 <w:noProof/>
                 <w:webHidden/>
               </w:rPr>
-              <w:instrText xml:space="preserve"> PAGEREF _Toc502493410 \h </w:instrText>
+              <w:instrText xml:space="preserve"> PAGEREF _Toc502494561 \h </w:instrText>
             </w:r>
             <w:r>
               <w:rPr>
@@ -1961,7 +1961,7 @@
               <w:lang w:val="en-US"/>
             </w:rPr>
           </w:pPr>
-          <w:hyperlink w:anchor="_Toc502493411" w:history="1">
+          <w:hyperlink w:anchor="_Toc502494562" w:history="1">
             <w:r>
               <w:rPr>
                 <w:rStyle w:val="Hyperlink"/>
@@ -2004,7 +2004,7 @@
                 <w:noProof/>
                 <w:webHidden/>
               </w:rPr>
-              <w:instrText xml:space="preserve"> PAGEREF _Toc502493411 \h </w:instrText>
+              <w:instrText xml:space="preserve"> PAGEREF _Toc502494562 \h </w:instrText>
             </w:r>
             <w:r>
               <w:rPr>
@@ -2049,7 +2049,7 @@
               <w:lang w:val="en-US"/>
             </w:rPr>
           </w:pPr>
-          <w:hyperlink w:anchor="_Toc502493412" w:history="1">
+          <w:hyperlink w:anchor="_Toc502494563" w:history="1">
             <w:r>
               <w:rPr>
                 <w:rStyle w:val="Hyperlink"/>
@@ -2092,7 +2092,7 @@
                 <w:noProof/>
                 <w:webHidden/>
               </w:rPr>
-              <w:instrText xml:space="preserve"> PAGEREF _Toc502493412 \h </w:instrText>
+              <w:instrText xml:space="preserve"> PAGEREF _Toc502494563 \h </w:instrText>
             </w:r>
             <w:r>
               <w:rPr>
@@ -2137,7 +2137,7 @@
               <w:lang w:val="en-US"/>
             </w:rPr>
           </w:pPr>
-          <w:hyperlink w:anchor="_Toc502493413" w:history="1">
+          <w:hyperlink w:anchor="_Toc502494564" w:history="1">
             <w:r>
               <w:rPr>
                 <w:rStyle w:val="Hyperlink"/>
@@ -2180,7 +2180,7 @@
                 <w:noProof/>
                 <w:webHidden/>
               </w:rPr>
-              <w:instrText xml:space="preserve"> PAGEREF _Toc502493413 \h </w:instrText>
+              <w:instrText xml:space="preserve"> PAGEREF _Toc502494564 \h </w:instrText>
             </w:r>
             <w:r>
               <w:rPr>
@@ -2225,7 +2225,7 @@
               <w:lang w:val="en-US"/>
             </w:rPr>
           </w:pPr>
-          <w:hyperlink w:anchor="_Toc502493414" w:history="1">
+          <w:hyperlink w:anchor="_Toc502494565" w:history="1">
             <w:r>
               <w:rPr>
                 <w:rStyle w:val="Hyperlink"/>
@@ -2268,7 +2268,7 @@
                 <w:noProof/>
                 <w:webHidden/>
               </w:rPr>
-              <w:instrText xml:space="preserve"> PAGEREF _Toc502493414 \h </w:instrText>
+              <w:instrText xml:space="preserve"> PAGEREF _Toc502494565 \h </w:instrText>
             </w:r>
             <w:r>
               <w:rPr>
@@ -2289,6 +2289,182 @@
                 <w:webHidden/>
               </w:rPr>
               <w:t>11</w:t>
+            </w:r>
+            <w:r>
+              <w:rPr>
+                <w:noProof/>
+                <w:webHidden/>
+              </w:rPr>
+              <w:fldChar w:fldCharType="end"/>
+            </w:r>
+          </w:hyperlink>
+        </w:p>
+        <w:p>
+          <w:pPr>
+            <w:pStyle w:val="TOC2"/>
+            <w:tabs>
+              <w:tab w:val="left" w:pos="880"/>
+              <w:tab w:val="right" w:leader="dot" w:pos="9062"/>
+            </w:tabs>
+            <w:rPr>
+              <w:noProof/>
+              <w:sz w:val="22"/>
+              <w:szCs w:val="22"/>
+              <w:lang w:val="en-US"/>
+            </w:rPr>
+          </w:pPr>
+          <w:hyperlink w:anchor="_Toc502494566" w:history="1">
+            <w:r>
+              <w:rPr>
+                <w:rStyle w:val="Hyperlink"/>
+                <w:noProof/>
+              </w:rPr>
+              <w:t>3.3</w:t>
+            </w:r>
+            <w:r>
+              <w:rPr>
+                <w:noProof/>
+                <w:sz w:val="22"/>
+                <w:szCs w:val="22"/>
+                <w:lang w:val="en-US"/>
+              </w:rPr>
+              <w:tab/>
+            </w:r>
+            <w:r>
+              <w:rPr>
+                <w:rStyle w:val="Hyperlink"/>
+                <w:noProof/>
+              </w:rPr>
+              <w:t>Moeilijkheden ondervonden</w:t>
+            </w:r>
+            <w:r>
+              <w:rPr>
+                <w:noProof/>
+                <w:webHidden/>
+              </w:rPr>
+              <w:tab/>
+            </w:r>
+            <w:r>
+              <w:rPr>
+                <w:noProof/>
+                <w:webHidden/>
+              </w:rPr>
+              <w:fldChar w:fldCharType="begin"/>
+            </w:r>
+            <w:r>
+              <w:rPr>
+                <w:noProof/>
+                <w:webHidden/>
+              </w:rPr>
+              <w:instrText xml:space="preserve"> PAGEREF _Toc502494566 \h </w:instrText>
+            </w:r>
+            <w:r>
+              <w:rPr>
+                <w:noProof/>
+                <w:webHidden/>
+              </w:rPr>
+            </w:r>
+            <w:r>
+              <w:rPr>
+                <w:noProof/>
+                <w:webHidden/>
+              </w:rPr>
+              <w:fldChar w:fldCharType="separate"/>
+            </w:r>
+            <w:r>
+              <w:rPr>
+                <w:noProof/>
+                <w:webHidden/>
+              </w:rPr>
+              <w:t>14</w:t>
+            </w:r>
+            <w:r>
+              <w:rPr>
+                <w:noProof/>
+                <w:webHidden/>
+              </w:rPr>
+              <w:fldChar w:fldCharType="end"/>
+            </w:r>
+          </w:hyperlink>
+        </w:p>
+        <w:p>
+          <w:pPr>
+            <w:pStyle w:val="TOC2"/>
+            <w:tabs>
+              <w:tab w:val="left" w:pos="880"/>
+              <w:tab w:val="right" w:leader="dot" w:pos="9062"/>
+            </w:tabs>
+            <w:rPr>
+              <w:noProof/>
+              <w:sz w:val="22"/>
+              <w:szCs w:val="22"/>
+              <w:lang w:val="en-US"/>
+            </w:rPr>
+          </w:pPr>
+          <w:hyperlink w:anchor="_Toc502494567" w:history="1">
+            <w:r>
+              <w:rPr>
+                <w:rStyle w:val="Hyperlink"/>
+                <w:noProof/>
+              </w:rPr>
+              <w:t>3.4</w:t>
+            </w:r>
+            <w:r>
+              <w:rPr>
+                <w:noProof/>
+                <w:sz w:val="22"/>
+                <w:szCs w:val="22"/>
+                <w:lang w:val="en-US"/>
+              </w:rPr>
+              <w:tab/>
+            </w:r>
+            <w:r>
+              <w:rPr>
+                <w:rStyle w:val="Hyperlink"/>
+                <w:noProof/>
+              </w:rPr>
+              <w:t>Lasercut files</w:t>
+            </w:r>
+            <w:r>
+              <w:rPr>
+                <w:noProof/>
+                <w:webHidden/>
+              </w:rPr>
+              <w:tab/>
+            </w:r>
+            <w:r>
+              <w:rPr>
+                <w:noProof/>
+                <w:webHidden/>
+              </w:rPr>
+              <w:fldChar w:fldCharType="begin"/>
+            </w:r>
+            <w:r>
+              <w:rPr>
+                <w:noProof/>
+                <w:webHidden/>
+              </w:rPr>
+              <w:instrText xml:space="preserve"> PAGEREF _Toc502494567 \h </w:instrText>
+            </w:r>
+            <w:r>
+              <w:rPr>
+                <w:noProof/>
+                <w:webHidden/>
+              </w:rPr>
+            </w:r>
+            <w:r>
+              <w:rPr>
+                <w:noProof/>
+                <w:webHidden/>
+              </w:rPr>
+              <w:fldChar w:fldCharType="separate"/>
+            </w:r>
+            <w:r>
+              <w:rPr>
+                <w:noProof/>
+                <w:webHidden/>
+              </w:rPr>
+              <w:t>14</w:t>
             </w:r>
             <w:r>
               <w:rPr>
@@ -2313,7 +2489,7 @@
               <w:lang w:val="en-US"/>
             </w:rPr>
           </w:pPr>
-          <w:hyperlink w:anchor="_Toc502493415" w:history="1">
+          <w:hyperlink w:anchor="_Toc502494568" w:history="1">
             <w:r>
               <w:rPr>
                 <w:rStyle w:val="Hyperlink"/>
@@ -2356,7 +2532,7 @@
                 <w:noProof/>
                 <w:webHidden/>
               </w:rPr>
-              <w:instrText xml:space="preserve"> PAGEREF _Toc502493415 \h </w:instrText>
+              <w:instrText xml:space="preserve"> PAGEREF _Toc502494568 \h </w:instrText>
             </w:r>
             <w:r>
               <w:rPr>
@@ -2376,7 +2552,7 @@
                 <w:noProof/>
                 <w:webHidden/>
               </w:rPr>
-              <w:t>13</w:t>
+              <w:t>15</w:t>
             </w:r>
             <w:r>
               <w:rPr>
@@ -2401,7 +2577,7 @@
               <w:lang w:val="en-US"/>
             </w:rPr>
           </w:pPr>
-          <w:hyperlink w:anchor="_Toc502493416" w:history="1">
+          <w:hyperlink w:anchor="_Toc502494569" w:history="1">
             <w:r>
               <w:rPr>
                 <w:rStyle w:val="Hyperlink"/>
@@ -2444,7 +2620,7 @@
                 <w:noProof/>
                 <w:webHidden/>
               </w:rPr>
-              <w:instrText xml:space="preserve"> PAGEREF _Toc502493416 \h </w:instrText>
+              <w:instrText xml:space="preserve"> PAGEREF _Toc502494569 \h </w:instrText>
             </w:r>
             <w:r>
               <w:rPr>
@@ -2464,7 +2640,7 @@
                 <w:noProof/>
                 <w:webHidden/>
               </w:rPr>
-              <w:t>13</w:t>
+              <w:t>15</w:t>
             </w:r>
             <w:r>
               <w:rPr>
@@ -2516,7 +2692,7 @@
       <w:pPr>
         <w:pStyle w:val="Heading1"/>
       </w:pPr>
-      <w:bookmarkStart w:id="0" w:name="_Toc502493401"/>
+      <w:bookmarkStart w:id="0" w:name="_Toc502494552"/>
       <w:r>
         <w:lastRenderedPageBreak/>
         <w:t xml:space="preserve">Algemene </w:t>
@@ -2539,9 +2715,11 @@
           <w:numId w:val="51"/>
         </w:numPr>
       </w:pPr>
+      <w:proofErr w:type="spellStart"/>
       <w:r>
         <w:t>Lasercutten</w:t>
       </w:r>
+      <w:proofErr w:type="spellEnd"/>
     </w:p>
     <w:p>
       <w:pPr>
@@ -2569,15 +2747,47 @@
     </w:p>
     <w:p>
       <w:r>
-        <w:t>Er moest een project uitgewerkt worden waar deze 3 technieken in toegepast werden. Om deze reden werd er besloten om een geautomatiseerde zonnentank te bouwen voor waterschildpadden. In tegenstelling tot zoogdieren welke een constante lichaamstemperatuur hebben (met schommeling) en dus endo</w:t>
-      </w:r>
-      <w:r>
-        <w:t xml:space="preserve">thermisch zijn, zijn reptielen ectothermisch. Dit betekend dat zij geen constante lichaamstemperatuur hebben en maken gebruik van de zon om hun lichaamstemperatuur op te warmen en de grond om hun lichaam af te koelen. Het is daarom belangrijk dat reptielen genoeg toegang hebben tot warmte/zonlicht. Voor waterschildpadden is dit tevens ook belangrijk volledig op te kunnen drogen om schimmelinfecties te voorkomen. </w:t>
-      </w:r>
-    </w:p>
-    <w:p>
-      <w:r>
-        <w:t>Hieronder de specificaties van de zonnentank waarna er 3 aparte paragraven zullen volgen welke de 3 technieken in detail bespreken:</w:t>
+        <w:t xml:space="preserve">Er moest een project uitgewerkt worden waar deze 3 technieken in toegepast werden. Om deze reden werd er besloten om een geautomatiseerde </w:t>
+      </w:r>
+      <w:proofErr w:type="spellStart"/>
+      <w:r>
+        <w:t>zonnentank</w:t>
+      </w:r>
+      <w:proofErr w:type="spellEnd"/>
+      <w:r>
+        <w:t xml:space="preserve"> te bouwen voor waterschildpadden. In tegenstelling tot zoogdieren welke een constante lichaamstemperatuur hebben (met schommeling) en dus </w:t>
+      </w:r>
+      <w:proofErr w:type="spellStart"/>
+      <w:r>
+        <w:t>endo</w:t>
+      </w:r>
+      <w:r>
+        <w:t>thermisch</w:t>
+      </w:r>
+      <w:proofErr w:type="spellEnd"/>
+      <w:r>
+        <w:t xml:space="preserve"> zijn, zijn reptielen </w:t>
+      </w:r>
+      <w:proofErr w:type="spellStart"/>
+      <w:r>
+        <w:t>ectothermisch</w:t>
+      </w:r>
+      <w:proofErr w:type="spellEnd"/>
+      <w:r>
+        <w:t xml:space="preserve">. Dit betekend dat zij geen constante lichaamstemperatuur hebben en maken gebruik van de zon om hun lichaamstemperatuur op te warmen en de grond om hun lichaam af te koelen. Het is daarom belangrijk dat reptielen genoeg toegang hebben tot warmte/zonlicht. Voor waterschildpadden is dit tevens ook belangrijk volledig op te kunnen drogen om schimmelinfecties te voorkomen. </w:t>
+      </w:r>
+    </w:p>
+    <w:p>
+      <w:r>
+        <w:t xml:space="preserve">Hieronder de specificaties van de </w:t>
+      </w:r>
+      <w:proofErr w:type="spellStart"/>
+      <w:r>
+        <w:t>zonnentank</w:t>
+      </w:r>
+      <w:proofErr w:type="spellEnd"/>
+      <w:r>
+        <w:t xml:space="preserve"> waarna er 3 aparte paragraven zullen volgen welke de 3 technieken in detail bespreken:</w:t>
       </w:r>
     </w:p>
     <w:p>
@@ -2601,7 +2811,15 @@
         </w:numPr>
       </w:pPr>
       <w:r>
-        <w:t>De warmtelamp dient aan/uit te gaan afhankelijk van de temperatuur en luchtvochtigheid in de zonnentank.</w:t>
+        <w:t xml:space="preserve">De warmtelamp dient aan/uit te gaan afhankelijk van de temperatuur en luchtvochtigheid in de </w:t>
+      </w:r>
+      <w:proofErr w:type="spellStart"/>
+      <w:r>
+        <w:t>zonnentank</w:t>
+      </w:r>
+      <w:proofErr w:type="spellEnd"/>
+      <w:r>
+        <w:t>.</w:t>
       </w:r>
     </w:p>
     <w:p>
@@ -2613,7 +2831,15 @@
         </w:numPr>
       </w:pPr>
       <w:r>
-        <w:t>Via een LCD display dient de luchtvochtigheid en temperatuur in de zonnentank gelezen te kunnen worden alsook de watertemperatuur en op welk uur van de dag de lampen op/afspringen.</w:t>
+        <w:t xml:space="preserve">Via een LCD display dient de luchtvochtigheid en temperatuur in de </w:t>
+      </w:r>
+      <w:proofErr w:type="spellStart"/>
+      <w:r>
+        <w:t>zonnentank</w:t>
+      </w:r>
+      <w:proofErr w:type="spellEnd"/>
+      <w:r>
+        <w:t xml:space="preserve"> gelezen te kunnen worden alsook de watertemperatuur en op welk uur van de dag de lampen op/afspringen.</w:t>
       </w:r>
     </w:p>
     <w:p>
@@ -2681,12 +2907,42 @@
         <w:rPr>
           <w:highlight w:val="yellow"/>
         </w:rPr>
-        <w:t>, dit wordt echter in de toekomst verbeterd maar vraagt een lange tijd gezien alles aan elkaar gelijmd wordt (met een minimaal aantal vijzen) waardoor de ontwikkeling van de echte tank zeer traag vlot (wegens het tekort aan sergeanten en het niet meer permanent wonen bij mijn ouders). Om deze reden zal er vlak voor het examen een “follow-up” portfolio zijn wat doorgestuurd zal worden aan de docenten met een ontwikkelportfolio van het eindresultaat betreffende het frame van de zonnentank zelf.</w:t>
-      </w:r>
-    </w:p>
-    <w:p>
-      <w:r>
-        <w:t xml:space="preserve">De verschillende files kunnen op mijn Github gevonden worden (denk hierbij aan de PCB design files, 3D print files, lasercut files alsook de code welke geschreven werd voor het project) onder de volgende link: </w:t>
+        <w:t xml:space="preserve">, dit wordt echter in de toekomst verbeterd maar vraagt een lange tijd gezien alles aan elkaar gelijmd wordt (met een minimaal aantal vijzen) waardoor de ontwikkeling van de echte tank zeer traag vlot (wegens het tekort aan sergeanten en het niet meer permanent wonen bij mijn ouders). Om deze reden zal er vlak voor het examen een “follow-up” portfolio zijn wat doorgestuurd zal worden aan de docenten met een ontwikkelportfolio van het eindresultaat betreffende het frame van de </w:t>
+      </w:r>
+      <w:proofErr w:type="spellStart"/>
+      <w:r>
+        <w:rPr>
+          <w:highlight w:val="yellow"/>
+        </w:rPr>
+        <w:t>zonnentank</w:t>
+      </w:r>
+      <w:proofErr w:type="spellEnd"/>
+      <w:r>
+        <w:rPr>
+          <w:highlight w:val="yellow"/>
+        </w:rPr>
+        <w:t xml:space="preserve"> zelf.</w:t>
+      </w:r>
+    </w:p>
+    <w:p>
+      <w:r>
+        <w:t xml:space="preserve">De verschillende files kunnen op mijn </w:t>
+      </w:r>
+      <w:proofErr w:type="spellStart"/>
+      <w:r>
+        <w:t>Github</w:t>
+      </w:r>
+      <w:proofErr w:type="spellEnd"/>
+      <w:r>
+        <w:t xml:space="preserve"> gevonden worden (denk hierbij aan de PCB design files, 3D print files, </w:t>
+      </w:r>
+      <w:proofErr w:type="spellStart"/>
+      <w:r>
+        <w:t>lasercut</w:t>
+      </w:r>
+      <w:proofErr w:type="spellEnd"/>
+      <w:r>
+        <w:t xml:space="preserve"> files alsook de code welke geschreven werd voor het project) onder de volgende link: </w:t>
       </w:r>
       <w:hyperlink r:id="rId15" w:history="1">
         <w:r>
@@ -2782,7 +3038,15 @@
         </w:r>
       </w:fldSimple>
       <w:r>
-        <w:t>: prototyping zonnentank (vooraanzicht)</w:t>
+        <w:t xml:space="preserve">: prototyping </w:t>
+      </w:r>
+      <w:proofErr w:type="spellStart"/>
+      <w:r>
+        <w:t>zonnentank</w:t>
+      </w:r>
+      <w:proofErr w:type="spellEnd"/>
+      <w:r>
+        <w:t xml:space="preserve"> (vooraanzicht)</w:t>
       </w:r>
     </w:p>
     <w:p/>
@@ -2862,7 +3126,15 @@
         </w:r>
       </w:fldSimple>
       <w:r>
-        <w:t>: prototyping zonnentank (zijaanzicht)</w:t>
+        <w:t xml:space="preserve">: prototyping </w:t>
+      </w:r>
+      <w:proofErr w:type="spellStart"/>
+      <w:r>
+        <w:t>zonnentank</w:t>
+      </w:r>
+      <w:proofErr w:type="spellEnd"/>
+      <w:r>
+        <w:t xml:space="preserve"> (zijaanzicht)</w:t>
       </w:r>
     </w:p>
     <w:p/>
@@ -2943,7 +3215,15 @@
         </w:r>
       </w:fldSimple>
       <w:r>
-        <w:t>: prototyping zonnentank (zijaanzicht)</w:t>
+        <w:t xml:space="preserve">: prototyping </w:t>
+      </w:r>
+      <w:proofErr w:type="spellStart"/>
+      <w:r>
+        <w:t>zonnentank</w:t>
+      </w:r>
+      <w:proofErr w:type="spellEnd"/>
+      <w:r>
+        <w:t xml:space="preserve"> (zijaanzicht)</w:t>
       </w:r>
     </w:p>
     <w:p>
@@ -3022,7 +3302,15 @@
         </w:r>
       </w:fldSimple>
       <w:r>
-        <w:t>: prototyping zonnentank (bovenaanzicht)</w:t>
+        <w:t xml:space="preserve">: prototyping </w:t>
+      </w:r>
+      <w:proofErr w:type="spellStart"/>
+      <w:r>
+        <w:t>zonnentank</w:t>
+      </w:r>
+      <w:proofErr w:type="spellEnd"/>
+      <w:r>
+        <w:t xml:space="preserve"> (bovenaanzicht)</w:t>
       </w:r>
     </w:p>
     <w:p/>
@@ -3030,7 +3318,7 @@
       <w:pPr>
         <w:pStyle w:val="Heading1"/>
       </w:pPr>
-      <w:bookmarkStart w:id="1" w:name="_Toc502493402"/>
+      <w:bookmarkStart w:id="1" w:name="_Toc502494553"/>
       <w:r>
         <w:lastRenderedPageBreak/>
         <w:t>PCB design/ontwerp</w:t>
@@ -3041,7 +3329,7 @@
       <w:pPr>
         <w:pStyle w:val="Heading2"/>
       </w:pPr>
-      <w:bookmarkStart w:id="2" w:name="_Toc502493403"/>
+      <w:bookmarkStart w:id="2" w:name="_Toc502494554"/>
       <w:r>
         <w:t>Inleiding</w:t>
       </w:r>
@@ -3061,7 +3349,15 @@
         </w:numPr>
       </w:pPr>
       <w:r>
-        <w:t>Een gewone Arduino Mega is in omvang te groot, niet alle pinnen dienen gebruikt te worden waardoor er veel plaats uitgewonnen kan worden door zelf een microcontroller te ontwerpen en deze in grootte te reduceren.</w:t>
+        <w:t xml:space="preserve">Een gewone </w:t>
+      </w:r>
+      <w:proofErr w:type="spellStart"/>
+      <w:r>
+        <w:t>Arduino</w:t>
+      </w:r>
+      <w:proofErr w:type="spellEnd"/>
+      <w:r>
+        <w:t xml:space="preserve"> Mega is in omvang te groot, niet alle pinnen dienen gebruikt te worden waardoor er veel plaats uitgewonnen kan worden door zelf een microcontroller te ontwerpen en deze in grootte te reduceren.</w:t>
       </w:r>
     </w:p>
     <w:p>
@@ -3073,7 +3369,31 @@
         </w:numPr>
       </w:pPr>
       <w:r>
-        <w:t>Er werd gebruik gemaakt van een Atmega2560 vanwege de grootte die het aan boord heeft. In de toekomst is het de bedoeling een AC-dimmingsbord toe te voegen voor de lampen (en om dit aan te sturen dient er heel wat code uitgeschreven te worden). Om deze reden voldoet een Atmega328p (standaard arduino uno) niet qua geheugengrootte.</w:t>
+        <w:t>Er werd gebruik gemaakt van een Atmega2560 vanwege de grootte die het aan boord heeft. In de toekomst is het de bedoeling een AC-</w:t>
+      </w:r>
+      <w:proofErr w:type="spellStart"/>
+      <w:r>
+        <w:t>dimmingsbord</w:t>
+      </w:r>
+      <w:proofErr w:type="spellEnd"/>
+      <w:r>
+        <w:t xml:space="preserve"> toe te voegen voor de lampen (en om dit aan te sturen dient er heel wat code uitgeschreven te worden). Om deze reden voldoet een Atmega328p (standaard </w:t>
+      </w:r>
+      <w:proofErr w:type="spellStart"/>
+      <w:r>
+        <w:t>arduino</w:t>
+      </w:r>
+      <w:proofErr w:type="spellEnd"/>
+      <w:r>
+        <w:t xml:space="preserve"> </w:t>
+      </w:r>
+      <w:proofErr w:type="spellStart"/>
+      <w:r>
+        <w:t>uno</w:t>
+      </w:r>
+      <w:proofErr w:type="spellEnd"/>
+      <w:r>
+        <w:t>) niet qua geheugengrootte.</w:t>
       </w:r>
     </w:p>
     <w:p>
@@ -3132,12 +3452,21 @@
         </w:rPr>
       </w:pPr>
       <w:hyperlink r:id="rId21" w:history="1">
+        <w:proofErr w:type="spellStart"/>
         <w:r>
           <w:rPr>
             <w:rStyle w:val="Hyperlink"/>
             <w:lang w:val="en-US"/>
           </w:rPr>
-          <w:t>TSJWang's DIY Arduino Mega 2560 or 1280</w:t>
+          <w:t>TSJWang's</w:t>
+        </w:r>
+        <w:proofErr w:type="spellEnd"/>
+        <w:r>
+          <w:rPr>
+            <w:rStyle w:val="Hyperlink"/>
+            <w:lang w:val="en-US"/>
+          </w:rPr>
+          <w:t xml:space="preserve"> DIY Arduino Mega 2560 or 1280</w:t>
         </w:r>
       </w:hyperlink>
     </w:p>
@@ -3153,18 +3482,67 @@
         </w:rPr>
       </w:pPr>
       <w:hyperlink r:id="rId22" w:history="1">
+        <w:proofErr w:type="spellStart"/>
         <w:r>
           <w:rPr>
             <w:rStyle w:val="Hyperlink"/>
             <w:lang w:val="en-US"/>
           </w:rPr>
-          <w:t>FuzzyStudio's DIY Bare Minimum Arduino Mega 2560</w:t>
+          <w:t>FuzzyStudio's</w:t>
+        </w:r>
+        <w:proofErr w:type="spellEnd"/>
+        <w:r>
+          <w:rPr>
+            <w:rStyle w:val="Hyperlink"/>
+            <w:lang w:val="en-US"/>
+          </w:rPr>
+          <w:t xml:space="preserve"> DIY Bare Minimum Arduino Mega 2560</w:t>
         </w:r>
       </w:hyperlink>
     </w:p>
     <w:p>
       <w:r>
-        <w:t xml:space="preserve">Een volgende referentie die geraadpleegd werd alvorens te beginnen aan het PCB design kwam van Atmel. Dit was een applicatie note (AVR042: AVR Hardware Design Considerations) en voorziet een draad voor de ontwerpen die gevolgd moet worden wanneer hardware ontworpen wordt die Atmel AVR microcontrollers aan boord heeft. Deze applicatie note kan gevonden worden op: </w:t>
+        <w:t xml:space="preserve">Een volgende referentie die geraadpleegd werd alvorens te beginnen aan het PCB design kwam van </w:t>
+      </w:r>
+      <w:proofErr w:type="spellStart"/>
+      <w:r>
+        <w:t>Atmel</w:t>
+      </w:r>
+      <w:proofErr w:type="spellEnd"/>
+      <w:r>
+        <w:t xml:space="preserve">. Dit was een applicatie </w:t>
+      </w:r>
+      <w:proofErr w:type="spellStart"/>
+      <w:r>
+        <w:t>note</w:t>
+      </w:r>
+      <w:proofErr w:type="spellEnd"/>
+      <w:r>
+        <w:t xml:space="preserve"> (AVR042: AVR Hardware Design </w:t>
+      </w:r>
+      <w:proofErr w:type="spellStart"/>
+      <w:r>
+        <w:t>Considerations</w:t>
+      </w:r>
+      <w:proofErr w:type="spellEnd"/>
+      <w:r>
+        <w:t xml:space="preserve">) en voorziet een draad voor de ontwerpen die gevolgd moet worden wanneer hardware ontworpen wordt die </w:t>
+      </w:r>
+      <w:proofErr w:type="spellStart"/>
+      <w:r>
+        <w:t>Atmel</w:t>
+      </w:r>
+      <w:proofErr w:type="spellEnd"/>
+      <w:r>
+        <w:t xml:space="preserve"> AVR microcontrollers aan boord heeft. Deze applicatie </w:t>
+      </w:r>
+      <w:proofErr w:type="spellStart"/>
+      <w:r>
+        <w:t>note</w:t>
+      </w:r>
+      <w:proofErr w:type="spellEnd"/>
+      <w:r>
+        <w:t xml:space="preserve"> kan gevonden worden op: </w:t>
       </w:r>
       <w:hyperlink r:id="rId23" w:history="1">
         <w:r>
@@ -3182,7 +3560,7 @@
       <w:pPr>
         <w:pStyle w:val="Heading2"/>
       </w:pPr>
-      <w:bookmarkStart w:id="3" w:name="_Toc502493404"/>
+      <w:bookmarkStart w:id="3" w:name="_Toc502494555"/>
       <w:r>
         <w:t>Theoretische uiteenzetting</w:t>
       </w:r>
@@ -3197,7 +3575,7 @@
       <w:pPr>
         <w:pStyle w:val="Heading3"/>
       </w:pPr>
-      <w:bookmarkStart w:id="4" w:name="_Toc502493405"/>
+      <w:bookmarkStart w:id="4" w:name="_Toc502494556"/>
       <w:r>
         <w:t>Reset pin op AVR’s</w:t>
       </w:r>
@@ -3234,7 +3612,15 @@
     </w:p>
     <w:p>
       <w:r>
-        <w:t>De Reset lijn heeft een interne pull-up weerstand, echter kan in ruis rijke omgevingen deze inefficiënt zijn en een reset kan hierdoor sporadisch gebeuren. Daarom is het aan te raden een externe pull-up te gebruiken op de Reset lijn, deze voorkomt dan een ongewenst laag signaal de Reset triggert. De aangeraden weerstand hiervoor bedraagt 4.7k</w:t>
+        <w:t xml:space="preserve">De Reset lijn heeft een interne pull-up weerstand, echter kan in ruis rijke omgevingen deze inefficiënt zijn en een reset kan hierdoor sporadisch gebeuren. Daarom is het aan te raden een externe pull-up te gebruiken op de Reset lijn, deze voorkomt dan een ongewenst laag signaal de Reset </w:t>
+      </w:r>
+      <w:proofErr w:type="spellStart"/>
+      <w:r>
+        <w:t>triggert</w:t>
+      </w:r>
+      <w:proofErr w:type="spellEnd"/>
+      <w:r>
+        <w:t>. De aangeraden weerstand hiervoor bedraagt 4.7k</w:t>
       </w:r>
       <w:r>
         <w:rPr>
@@ -3342,15 +3728,84 @@
       <w:pPr>
         <w:pStyle w:val="Heading3"/>
       </w:pPr>
-      <w:bookmarkStart w:id="5" w:name="_Toc502493406"/>
+      <w:bookmarkStart w:id="5" w:name="_Toc502494557"/>
       <w:r>
         <w:t>Connecteren Programmeer lijnen</w:t>
       </w:r>
       <w:bookmarkEnd w:id="5"/>
     </w:p>
     <w:p>
-      <w:r>
-        <w:t>Atmel AVR microcontrollers voorzien 1 of meerdere interfaces voor programeren of debugging. In-System Programming (ISP) is een programmeer interface welke gebruikt wordt voor het programeren van Flash, EEPROM, Lock-bits, … Gezien er gebruikt gemaakt wordt van een nieuwe chip, is er geen boatloader aanwezig. Om deze op de Atmega2560 te zetten dient de  Serial Peripheral Interface (SPI) programeer interface voor ISP gebruikt te worden. Er zijn door Atmel ISP programmers 2 soorten standaarden betreffende SPI connectoren (6-pins en 10-pins):</w:t>
+      <w:proofErr w:type="spellStart"/>
+      <w:r>
+        <w:t>Atmel</w:t>
+      </w:r>
+      <w:proofErr w:type="spellEnd"/>
+      <w:r>
+        <w:t xml:space="preserve"> AVR microcontrollers voorzien 1 of meerdere interfaces voor </w:t>
+      </w:r>
+      <w:proofErr w:type="spellStart"/>
+      <w:r>
+        <w:t>programeren</w:t>
+      </w:r>
+      <w:proofErr w:type="spellEnd"/>
+      <w:r>
+        <w:t xml:space="preserve"> of </w:t>
+      </w:r>
+      <w:proofErr w:type="spellStart"/>
+      <w:r>
+        <w:t>debugging</w:t>
+      </w:r>
+      <w:proofErr w:type="spellEnd"/>
+      <w:r>
+        <w:t xml:space="preserve">. In-System Programming (ISP) is een programmeer interface welke gebruikt wordt voor het </w:t>
+      </w:r>
+      <w:proofErr w:type="spellStart"/>
+      <w:r>
+        <w:t>programeren</w:t>
+      </w:r>
+      <w:proofErr w:type="spellEnd"/>
+      <w:r>
+        <w:t xml:space="preserve"> van Flash, EEPROM, Lock-bits, … Gezien er gebruikt gemaakt wordt van een nieuwe chip, is er geen </w:t>
+      </w:r>
+      <w:proofErr w:type="spellStart"/>
+      <w:r>
+        <w:t>boatloader</w:t>
+      </w:r>
+      <w:proofErr w:type="spellEnd"/>
+      <w:r>
+        <w:t xml:space="preserve"> aanwezig. Om deze op de Atmega2560 te zetten dient de  </w:t>
+      </w:r>
+      <w:proofErr w:type="spellStart"/>
+      <w:r>
+        <w:t>Serial</w:t>
+      </w:r>
+      <w:proofErr w:type="spellEnd"/>
+      <w:r>
+        <w:t xml:space="preserve"> </w:t>
+      </w:r>
+      <w:proofErr w:type="spellStart"/>
+      <w:r>
+        <w:t>Peripheral</w:t>
+      </w:r>
+      <w:proofErr w:type="spellEnd"/>
+      <w:r>
+        <w:t xml:space="preserve"> Interface (SPI) programeer interface voor ISP gebruikt te worden. Er zijn door </w:t>
+      </w:r>
+      <w:proofErr w:type="spellStart"/>
+      <w:r>
+        <w:t>Atmel</w:t>
+      </w:r>
+      <w:proofErr w:type="spellEnd"/>
+      <w:r>
+        <w:t xml:space="preserve"> ISP </w:t>
+      </w:r>
+      <w:proofErr w:type="spellStart"/>
+      <w:r>
+        <w:t>programmers</w:t>
+      </w:r>
+      <w:proofErr w:type="spellEnd"/>
+      <w:r>
+        <w:t xml:space="preserve"> 2 soorten standaarden betreffende SPI connectoren (6-pins en 10-pins):</w:t>
       </w:r>
     </w:p>
     <w:p>
@@ -3400,7 +3855,15 @@
     </w:p>
     <w:p>
       <w:r>
-        <w:t>In dit geval zal er gebruikt worden gemaakt van de 6-pin programeer header. Indien andere apparaten geconnecteerd zijn aan de ISP lijnen is het aangeraden series weerstanden mee te plaatsen om op deze manier de programmer te beschermen. Dit wordt gedaan als volgt:</w:t>
+        <w:t xml:space="preserve">In dit geval zal er gebruikt worden gemaakt van de 6-pin programeer header. Indien andere apparaten geconnecteerd zijn aan de ISP lijnen is het aangeraden series weerstanden mee te plaatsen om op deze manier de </w:t>
+      </w:r>
+      <w:proofErr w:type="spellStart"/>
+      <w:r>
+        <w:t>programmer</w:t>
+      </w:r>
+      <w:proofErr w:type="spellEnd"/>
+      <w:r>
+        <w:t xml:space="preserve"> te beschermen. Dit wordt gedaan als volgt:</w:t>
       </w:r>
     </w:p>
     <w:p>
@@ -3466,8 +3929,13 @@
         </w:r>
       </w:fldSimple>
       <w:r>
-        <w:t>: bescherming van de programmer</w:t>
-      </w:r>
+        <w:t xml:space="preserve">: bescherming van de </w:t>
+      </w:r>
+      <w:proofErr w:type="spellStart"/>
+      <w:r>
+        <w:t>programmer</w:t>
+      </w:r>
+      <w:proofErr w:type="spellEnd"/>
     </w:p>
     <w:p>
       <w:r>
@@ -3479,7 +3947,7 @@
       <w:pPr>
         <w:pStyle w:val="Heading3"/>
       </w:pPr>
-      <w:bookmarkStart w:id="6" w:name="_Toc502493407"/>
+      <w:bookmarkStart w:id="6" w:name="_Toc502494558"/>
       <w:r>
         <w:t>Kristal oscillatoren</w:t>
       </w:r>
@@ -3547,7 +4015,15 @@
         </w:numPr>
       </w:pPr>
       <w:r>
-        <w:t>Keramische oscillatoren hebben een snellere start-up als kristal oscillatoren.</w:t>
+        <w:t xml:space="preserve">Keramische oscillatoren hebben een snellere </w:t>
+      </w:r>
+      <w:proofErr w:type="spellStart"/>
+      <w:r>
+        <w:t>start-up</w:t>
+      </w:r>
+      <w:proofErr w:type="spellEnd"/>
+      <w:r>
+        <w:t xml:space="preserve"> als kristal oscillatoren.</w:t>
       </w:r>
     </w:p>
     <w:p>
@@ -3626,7 +4102,15 @@
         <w:t xml:space="preserve">Het gedeelde boven de gestreepte lijn stelt een oscillator schema voor zoals deze te vinden zijn in AVR. </w:t>
       </w:r>
       <w:r>
-        <w:t>En de ingebouwde oscillator cricuits in AVR kunnen begrepen worden als een inverteer gebaseerd oscillator circuit welke in bovenstaande figuur voorgesteld wordt.</w:t>
+        <w:t xml:space="preserve">En de ingebouwde oscillator </w:t>
+      </w:r>
+      <w:proofErr w:type="spellStart"/>
+      <w:r>
+        <w:t>cricuits</w:t>
+      </w:r>
+      <w:proofErr w:type="spellEnd"/>
+      <w:r>
+        <w:t xml:space="preserve"> in AVR kunnen begrepen worden als een inverteer gebaseerd oscillator circuit welke in bovenstaande figuur voorgesteld wordt.</w:t>
       </w:r>
     </w:p>
     <w:p>
@@ -4182,7 +4666,15 @@
         <w:t>L2S</w:t>
       </w:r>
       <w:r>
-        <w:t xml:space="preserve"> verwijzen naar de capaciteit van de oscillator lijnen. Indien een symmetrische layout gebruikt wordt zal gelden dat C</w:t>
+        <w:t xml:space="preserve"> verwijzen naar de capaciteit van de oscillator lijnen. Indien een symmetrische </w:t>
+      </w:r>
+      <w:proofErr w:type="spellStart"/>
+      <w:r>
+        <w:t>layout</w:t>
+      </w:r>
+      <w:proofErr w:type="spellEnd"/>
+      <w:r>
+        <w:t xml:space="preserve"> gebruikt wordt zal gelden dat C</w:t>
       </w:r>
       <w:r>
         <w:rPr>
@@ -4313,7 +4805,7 @@
       <w:pPr>
         <w:pStyle w:val="Heading3"/>
       </w:pPr>
-      <w:bookmarkStart w:id="7" w:name="_Toc502493408"/>
+      <w:bookmarkStart w:id="7" w:name="_Toc502494559"/>
       <w:r>
         <w:t>Real Time Clock (RTC)</w:t>
       </w:r>
@@ -4394,7 +4886,7 @@
       <w:pPr>
         <w:pStyle w:val="Heading2"/>
       </w:pPr>
-      <w:bookmarkStart w:id="8" w:name="_Toc502493409"/>
+      <w:bookmarkStart w:id="8" w:name="_Toc502494560"/>
       <w:r>
         <w:t>Echtelijk PCB design/ontwerp</w:t>
       </w:r>
@@ -4583,7 +5075,23 @@
         </w:numPr>
       </w:pPr>
       <w:r>
-        <w:t>De weerstanden op de LED’s waren te hoog, hierdoor ging er te weinig stroom door de LED’s.</w:t>
+        <w:t xml:space="preserve">De weerstanden op de </w:t>
+      </w:r>
+      <w:proofErr w:type="spellStart"/>
+      <w:r>
+        <w:t>LED’s</w:t>
+      </w:r>
+      <w:proofErr w:type="spellEnd"/>
+      <w:r>
+        <w:t xml:space="preserve"> waren te hoog, hierdoor ging er te weinig stroom door de </w:t>
+      </w:r>
+      <w:proofErr w:type="spellStart"/>
+      <w:r>
+        <w:t>LED’s</w:t>
+      </w:r>
+      <w:proofErr w:type="spellEnd"/>
+      <w:r>
+        <w:t>.</w:t>
       </w:r>
     </w:p>
     <w:p>
@@ -4951,7 +5459,7 @@
       <w:pPr>
         <w:pStyle w:val="Heading2"/>
       </w:pPr>
-      <w:bookmarkStart w:id="9" w:name="_Toc502493410"/>
+      <w:bookmarkStart w:id="9" w:name="_Toc502494561"/>
       <w:r>
         <w:t>Moeilijkheden</w:t>
       </w:r>
@@ -4969,7 +5477,7 @@
       <w:pPr>
         <w:pStyle w:val="Heading2"/>
       </w:pPr>
-      <w:bookmarkStart w:id="10" w:name="_Toc502493411"/>
+      <w:bookmarkStart w:id="10" w:name="_Toc502494562"/>
       <w:r>
         <w:t>PCB files en code</w:t>
       </w:r>
@@ -4995,7 +5503,27 @@
         <w:t>d</w:t>
       </w:r>
       <w:r>
-        <w:t xml:space="preserve"> design files alsook de code gevonden worden op mijn Github onder het volgende adres: </w:t>
+        <w:t xml:space="preserve"> design files alsook de code gevonden worden op m</w:t>
+      </w:r>
+      <w:r>
+        <w:t xml:space="preserve">ijn </w:t>
+      </w:r>
+      <w:proofErr w:type="spellStart"/>
+      <w:r>
+        <w:t>Github</w:t>
+      </w:r>
+      <w:proofErr w:type="spellEnd"/>
+      <w:r>
+        <w:t xml:space="preserve"> onder de</w:t>
+      </w:r>
+      <w:r>
+        <w:t xml:space="preserve"> volgende adres</w:t>
+      </w:r>
+      <w:r>
+        <w:t>sen</w:t>
+      </w:r>
+      <w:r>
+        <w:t xml:space="preserve">: </w:t>
       </w:r>
       <w:hyperlink r:id="rId35" w:history="1">
         <w:r>
@@ -5008,8 +5536,17 @@
       <w:r>
         <w:t xml:space="preserve"> en </w:t>
       </w:r>
-      <w:bookmarkStart w:id="11" w:name="_GoBack"/>
-      <w:bookmarkEnd w:id="11"/>
+      <w:hyperlink r:id="rId36" w:history="1">
+        <w:r>
+          <w:rPr>
+            <w:rStyle w:val="Hyperlink"/>
+          </w:rPr>
+          <w:t>https://github.com/lmarien94/TurtleSunTank/tree/master/Code</w:t>
+        </w:r>
+      </w:hyperlink>
+      <w:r>
+        <w:t>.</w:t>
+      </w:r>
     </w:p>
     <w:p/>
     <w:p/>
@@ -5026,26 +5563,34 @@
       <w:pPr>
         <w:pStyle w:val="Heading1"/>
       </w:pPr>
-      <w:bookmarkStart w:id="12" w:name="_Toc502493412"/>
+      <w:bookmarkStart w:id="11" w:name="_Toc502494563"/>
       <w:r>
         <w:lastRenderedPageBreak/>
         <w:t>Lasercutten</w:t>
       </w:r>
+      <w:bookmarkEnd w:id="11"/>
+    </w:p>
+    <w:p>
+      <w:pPr>
+        <w:pStyle w:val="Heading2"/>
+      </w:pPr>
+      <w:bookmarkStart w:id="12" w:name="_Toc502494564"/>
+      <w:r>
+        <w:t>Inleiding</w:t>
+      </w:r>
       <w:bookmarkEnd w:id="12"/>
     </w:p>
     <w:p>
-      <w:pPr>
-        <w:pStyle w:val="Heading2"/>
-      </w:pPr>
-      <w:bookmarkStart w:id="13" w:name="_Toc502493413"/>
-      <w:r>
-        <w:t>Inleiding</w:t>
-      </w:r>
-      <w:bookmarkEnd w:id="13"/>
-    </w:p>
-    <w:p>
-      <w:r>
-        <w:t>De wanden van de zonnentank zullen in plexiglas ontworpen worden.</w:t>
+      <w:r>
+        <w:t xml:space="preserve">De wanden van de </w:t>
+      </w:r>
+      <w:proofErr w:type="spellStart"/>
+      <w:r>
+        <w:t>zonnentank</w:t>
+      </w:r>
+      <w:proofErr w:type="spellEnd"/>
+      <w:r>
+        <w:t xml:space="preserve"> zullen in plexiglas ontworpen worden.</w:t>
       </w:r>
       <w:r>
         <w:t xml:space="preserve"> Deze moeten voorzien worden van luchtgaten en een gat voor de verlichting alsook dient er een brug gevormd te worden opdat de schildpadden van het water gedeelde naar het land gedeelde kunnen.</w:t>
@@ -5065,7 +5610,15 @@
         </w:numPr>
       </w:pPr>
       <w:r>
-        <w:t>De dikte van de wanden zelf maakten niet veel uit gezien het houten frame het gewicht van de zonnentank overdraagt op het glazen aquarium.</w:t>
+        <w:t xml:space="preserve">De dikte van de wanden zelf maakten niet veel uit gezien het houten frame het gewicht van de </w:t>
+      </w:r>
+      <w:proofErr w:type="spellStart"/>
+      <w:r>
+        <w:t>zonnentank</w:t>
+      </w:r>
+      <w:proofErr w:type="spellEnd"/>
+      <w:r>
+        <w:t xml:space="preserve"> overdraagt op het glazen aquarium.</w:t>
       </w:r>
     </w:p>
     <w:p>
@@ -5077,7 +5630,15 @@
         </w:numPr>
       </w:pPr>
       <w:r>
-        <w:t>De bovenplaat diende wel dik genoeg te zijn opdat deze ondanks alle lucthgaten en gat voor de lampen toch nog structureel sterk genoeg was zodat deze niet ging doorbuigen.</w:t>
+        <w:t xml:space="preserve">De bovenplaat diende wel dik genoeg te zijn opdat deze ondanks alle </w:t>
+      </w:r>
+      <w:proofErr w:type="spellStart"/>
+      <w:r>
+        <w:t>lucthgaten</w:t>
+      </w:r>
+      <w:proofErr w:type="spellEnd"/>
+      <w:r>
+        <w:t xml:space="preserve"> en gat voor de lampen toch nog structureel sterk genoeg was zodat deze niet ging doorbuigen.</w:t>
       </w:r>
     </w:p>
     <w:p>
@@ -5089,7 +5650,15 @@
         </w:numPr>
       </w:pPr>
       <w:r>
-        <w:t>De onderplaat waar het zand op komt te liggen dient dik genoeg te zijn om doorbuiging te voorkomen maar niet te dik opdat de oploopbrug niet meer geplooid kan worden.</w:t>
+        <w:t xml:space="preserve">De </w:t>
+      </w:r>
+      <w:proofErr w:type="spellStart"/>
+      <w:r>
+        <w:t>onderplaat</w:t>
+      </w:r>
+      <w:proofErr w:type="spellEnd"/>
+      <w:r>
+        <w:t xml:space="preserve"> waar het zand op komt te liggen dient dik genoeg te zijn om doorbuiging te voorkomen maar niet te dik opdat de oploopbrug niet meer geplooid kan worden.</w:t>
       </w:r>
     </w:p>
     <w:p>
@@ -5104,15 +5673,23 @@
       <w:pPr>
         <w:pStyle w:val="Heading2"/>
       </w:pPr>
-      <w:bookmarkStart w:id="14" w:name="_Toc502493414"/>
+      <w:bookmarkStart w:id="13" w:name="_Toc502494565"/>
       <w:r>
         <w:t>Metalcut ontwerpen</w:t>
       </w:r>
-      <w:bookmarkEnd w:id="14"/>
-    </w:p>
-    <w:p>
-      <w:r>
-        <w:t>Volgende designs werden in Metalcut ontworpen:</w:t>
+      <w:bookmarkEnd w:id="13"/>
+    </w:p>
+    <w:p>
+      <w:r>
+        <w:t xml:space="preserve">Volgende designs werden in </w:t>
+      </w:r>
+      <w:proofErr w:type="spellStart"/>
+      <w:r>
+        <w:t>Metalcut</w:t>
+      </w:r>
+      <w:proofErr w:type="spellEnd"/>
+      <w:r>
+        <w:t xml:space="preserve"> ontworpen:</w:t>
       </w:r>
     </w:p>
     <w:p>
@@ -5140,7 +5717,7 @@
                     <pic:cNvPicPr/>
                   </pic:nvPicPr>
                   <pic:blipFill>
-                    <a:blip r:embed="rId36"/>
+                    <a:blip r:embed="rId37"/>
                     <a:stretch>
                       <a:fillRect/>
                     </a:stretch>
@@ -5166,6 +5743,7 @@
         <w:pStyle w:val="Caption"/>
         <w:jc w:val="center"/>
       </w:pPr>
+      <w:bookmarkStart w:id="14" w:name="_GoBack"/>
       <w:r>
         <w:t xml:space="preserve">Figuur </w:t>
       </w:r>
@@ -5181,6 +5759,7 @@
         <w:t>: bodemplaat finaal</w:t>
       </w:r>
     </w:p>
+    <w:bookmarkEnd w:id="14"/>
     <w:p>
       <w:pPr>
         <w:keepNext/>
@@ -5207,7 +5786,7 @@
                     <pic:cNvPicPr/>
                   </pic:nvPicPr>
                   <pic:blipFill>
-                    <a:blip r:embed="rId37"/>
+                    <a:blip r:embed="rId38"/>
                     <a:stretch>
                       <a:fillRect/>
                     </a:stretch>
@@ -5278,7 +5857,7 @@
                     <pic:cNvPicPr/>
                   </pic:nvPicPr>
                   <pic:blipFill>
-                    <a:blip r:embed="rId38"/>
+                    <a:blip r:embed="rId39"/>
                     <a:stretch>
                       <a:fillRect/>
                     </a:stretch>
@@ -5321,7 +5900,15 @@
     </w:p>
     <w:p>
       <w:r>
-        <w:t>Eens het geheel af was werd er door middel van een heatgun een buiging aangebracht in het plexiglas om de brug te bekomen zoals deze te zien is op figuur 1 en 2 in de inleiding.</w:t>
+        <w:t xml:space="preserve">Eens het geheel af was werd er door middel van een </w:t>
+      </w:r>
+      <w:proofErr w:type="spellStart"/>
+      <w:r>
+        <w:t>heatgun</w:t>
+      </w:r>
+      <w:proofErr w:type="spellEnd"/>
+      <w:r>
+        <w:t xml:space="preserve"> een buiging aangebracht in het plexiglas om de brug te bekomen zoals deze te zien is op figuur 1 en 2 in de inleiding.</w:t>
       </w:r>
     </w:p>
     <w:p/>
@@ -5358,7 +5945,7 @@
                     <pic:cNvPicPr/>
                   </pic:nvPicPr>
                   <pic:blipFill>
-                    <a:blip r:embed="rId39"/>
+                    <a:blip r:embed="rId40"/>
                     <a:stretch>
                       <a:fillRect/>
                     </a:stretch>
@@ -5401,7 +5988,15 @@
     </w:p>
     <w:p>
       <w:r>
-        <w:t>Luchtgaten werden aangebracht aan de rechterkant gecombineerd met 1 groter gat waar het armatuur van de lampen op kan staan wat ervoor zorgt dat er een gat voorzien is opdat de warmte van de lampen en het UV licht de binnenkant van de zonnentank bereiken.</w:t>
+        <w:t xml:space="preserve">Luchtgaten werden aangebracht aan de rechterkant gecombineerd met 1 groter gat waar het armatuur van de lampen op kan staan wat ervoor zorgt dat er een gat voorzien is opdat de warmte van de lampen en het UV licht de binnenkant van de </w:t>
+      </w:r>
+      <w:proofErr w:type="spellStart"/>
+      <w:r>
+        <w:t>zonnentank</w:t>
+      </w:r>
+      <w:proofErr w:type="spellEnd"/>
+      <w:r>
+        <w:t xml:space="preserve"> bereiken.</w:t>
       </w:r>
     </w:p>
     <w:p>
@@ -5434,7 +6029,7 @@
                     <pic:cNvPicPr/>
                   </pic:nvPicPr>
                   <pic:blipFill>
-                    <a:blip r:embed="rId40"/>
+                    <a:blip r:embed="rId41"/>
                     <a:stretch>
                       <a:fillRect/>
                     </a:stretch>
@@ -5490,9 +6085,11 @@
       <w:pPr>
         <w:pStyle w:val="Heading2"/>
       </w:pPr>
+      <w:bookmarkStart w:id="15" w:name="_Toc502494566"/>
       <w:r>
         <w:t>Moeilijkheden ondervonden</w:t>
       </w:r>
+      <w:bookmarkEnd w:id="15"/>
     </w:p>
     <w:p>
       <w:r>
@@ -5514,28 +6111,60 @@
     </w:p>
     <w:p>
       <w:r>
-        <w:t>Hoe deze bodem juist ontworpen werd en welk materiaal hierbij gebruikt werd zal omschreven worden in het follow-up portfolio zoals in de inleiding verteld werd.</w:t>
+        <w:t xml:space="preserve">Hoe deze bodem juist ontworpen werd en welk materiaal hierbij gebruikt werd zal omschreven worden in het </w:t>
+      </w:r>
+      <w:r>
+        <w:t>“</w:t>
+      </w:r>
+      <w:r>
+        <w:t>follow-up</w:t>
+      </w:r>
+      <w:r>
+        <w:t>”</w:t>
+      </w:r>
+      <w:r>
+        <w:t xml:space="preserve"> portfolio zoals in de inleiding verteld werd.</w:t>
       </w:r>
     </w:p>
     <w:p>
       <w:pPr>
         <w:pStyle w:val="Heading2"/>
       </w:pPr>
+      <w:bookmarkStart w:id="16" w:name="_Toc502494567"/>
       <w:r>
         <w:t>Lasercut files</w:t>
       </w:r>
-    </w:p>
-    <w:p>
-      <w:r>
-        <w:t xml:space="preserve">Zoals reeds in de inleiding vernoemd werd kunnen de </w:t>
-      </w:r>
-      <w:r>
-        <w:t>.rdl files van metalcut gevonden worden op mijn Github onder het volgende adres</w:t>
-      </w:r>
-      <w:r>
-        <w:t xml:space="preserve">: </w:t>
-      </w:r>
-      <w:hyperlink r:id="rId41" w:history="1">
+      <w:bookmarkEnd w:id="16"/>
+    </w:p>
+    <w:p>
+      <w:r>
+        <w:t>Zoals reeds in de inleiding vernoemd werd kunnen de .</w:t>
+      </w:r>
+      <w:proofErr w:type="spellStart"/>
+      <w:r>
+        <w:t>rdl</w:t>
+      </w:r>
+      <w:proofErr w:type="spellEnd"/>
+      <w:r>
+        <w:t xml:space="preserve"> files van </w:t>
+      </w:r>
+      <w:proofErr w:type="spellStart"/>
+      <w:r>
+        <w:t>metalcut</w:t>
+      </w:r>
+      <w:proofErr w:type="spellEnd"/>
+      <w:r>
+        <w:t xml:space="preserve"> gevonden worden op mijn </w:t>
+      </w:r>
+      <w:proofErr w:type="spellStart"/>
+      <w:r>
+        <w:t>Github</w:t>
+      </w:r>
+      <w:proofErr w:type="spellEnd"/>
+      <w:r>
+        <w:t xml:space="preserve"> onder het volgende adres: </w:t>
+      </w:r>
+      <w:hyperlink r:id="rId42" w:history="1">
         <w:r>
           <w:rPr>
             <w:rStyle w:val="Hyperlink"/>
@@ -5551,38 +6180,50 @@
     <w:p/>
     <w:p/>
     <w:p/>
-    <w:p>
-      <w:pPr>
-        <w:pStyle w:val="Heading1"/>
-      </w:pPr>
-      <w:bookmarkStart w:id="15" w:name="_Toc502493415"/>
-      <w:r>
-        <w:t>3D printen</w:t>
-      </w:r>
-      <w:bookmarkEnd w:id="15"/>
-    </w:p>
-    <w:p/>
-    <w:p>
-      <w:pPr>
-        <w:pStyle w:val="Heading1"/>
-      </w:pPr>
-      <w:bookmarkStart w:id="16" w:name="_Toc502493416"/>
-      <w:r>
-        <w:t>Conclusie</w:t>
-      </w:r>
-      <w:bookmarkEnd w:id="16"/>
-    </w:p>
     <w:p/>
     <w:p/>
     <w:p/>
     <w:p/>
     <w:p/>
     <w:p/>
+    <w:p/>
+    <w:p/>
+    <w:p/>
+    <w:p/>
+    <w:p/>
+    <w:p>
+      <w:pPr>
+        <w:pStyle w:val="Heading1"/>
+      </w:pPr>
+      <w:bookmarkStart w:id="17" w:name="_Toc502494568"/>
+      <w:r>
+        <w:lastRenderedPageBreak/>
+        <w:t>3D printen</w:t>
+      </w:r>
+      <w:bookmarkEnd w:id="17"/>
+    </w:p>
+    <w:p/>
+    <w:p>
+      <w:pPr>
+        <w:pStyle w:val="Heading1"/>
+      </w:pPr>
+      <w:bookmarkStart w:id="18" w:name="_Toc502494569"/>
+      <w:r>
+        <w:t>Conclusie</w:t>
+      </w:r>
+      <w:bookmarkEnd w:id="18"/>
+    </w:p>
+    <w:p/>
+    <w:p/>
+    <w:p/>
+    <w:p/>
+    <w:p/>
+    <w:p/>
     <w:p>
       <w:pPr>
         <w:sectPr>
-          <w:headerReference w:type="first" r:id="rId42"/>
-          <w:footerReference w:type="first" r:id="rId43"/>
+          <w:headerReference w:type="first" r:id="rId43"/>
+          <w:footerReference w:type="first" r:id="rId44"/>
           <w:pgSz w:w="11906" w:h="16838"/>
           <w:pgMar w:top="1417" w:right="1417" w:bottom="1417" w:left="1417" w:header="708" w:footer="708" w:gutter="0"/>
           <w:pgNumType w:start="1"/>
@@ -5622,7 +6263,7 @@
                     <pic:cNvPicPr/>
                   </pic:nvPicPr>
                   <pic:blipFill>
-                    <a:blip r:embed="rId44" cstate="print">
+                    <a:blip r:embed="rId45" cstate="print">
                       <a:extLst>
                         <a:ext uri="{28A0092B-C50C-407E-A947-70E740481C1C}">
                           <a14:useLocalDpi xmlns:a14="http://schemas.microsoft.com/office/drawing/2010/main" val="0"/>
@@ -5656,8 +6297,8 @@
       </w:r>
     </w:p>
     <w:sectPr>
-      <w:headerReference w:type="first" r:id="rId45"/>
-      <w:footerReference w:type="first" r:id="rId46"/>
+      <w:headerReference w:type="first" r:id="rId46"/>
+      <w:footerReference w:type="first" r:id="rId47"/>
       <w:pgSz w:w="11906" w:h="16838"/>
       <w:pgMar w:top="1417" w:right="1417" w:bottom="1417" w:left="1417" w:header="708" w:footer="708" w:gutter="0"/>
       <w:pgNumType w:start="1"/>
@@ -14159,7 +14800,7 @@
 </file>
 
 <file path=customXml/itemProps2.xml><?xml version="1.0" encoding="utf-8"?>
-<ds:datastoreItem xmlns:ds="http://schemas.openxmlformats.org/officeDocument/2006/customXml" ds:itemID="{23214C0E-D521-454F-921A-5BDEC0FE6787}">
+<ds:datastoreItem xmlns:ds="http://schemas.openxmlformats.org/officeDocument/2006/customXml" ds:itemID="{3932105B-1F84-4C31-8B1C-850C76F711B3}">
   <ds:schemaRefs>
     <ds:schemaRef ds:uri="http://schemas.openxmlformats.org/officeDocument/2006/bibliography"/>
   </ds:schemaRefs>

</xml_diff>

<commit_message>
Added the enclosure for 3D printing
</commit_message>
<xml_diff>
--- a/Portfolio.docx
+++ b/Portfolio.docx
@@ -1081,7 +1081,7 @@
           <w:r>
             <w:fldChar w:fldCharType="separate"/>
           </w:r>
-          <w:hyperlink w:anchor="_Toc502494552" w:history="1">
+          <w:hyperlink w:anchor="_Toc502507248" w:history="1">
             <w:r>
               <w:rPr>
                 <w:rStyle w:val="Hyperlink"/>
@@ -1124,7 +1124,7 @@
                 <w:noProof/>
                 <w:webHidden/>
               </w:rPr>
-              <w:instrText xml:space="preserve"> PAGEREF _Toc502494552 \h </w:instrText>
+              <w:instrText xml:space="preserve"> PAGEREF _Toc502507248 \h </w:instrText>
             </w:r>
             <w:r>
               <w:rPr>
@@ -1169,7 +1169,7 @@
               <w:lang w:val="en-US"/>
             </w:rPr>
           </w:pPr>
-          <w:hyperlink w:anchor="_Toc502494553" w:history="1">
+          <w:hyperlink w:anchor="_Toc502507249" w:history="1">
             <w:r>
               <w:rPr>
                 <w:rStyle w:val="Hyperlink"/>
@@ -1212,7 +1212,7 @@
                 <w:noProof/>
                 <w:webHidden/>
               </w:rPr>
-              <w:instrText xml:space="preserve"> PAGEREF _Toc502494553 \h </w:instrText>
+              <w:instrText xml:space="preserve"> PAGEREF _Toc502507249 \h </w:instrText>
             </w:r>
             <w:r>
               <w:rPr>
@@ -1257,7 +1257,7 @@
               <w:lang w:val="en-US"/>
             </w:rPr>
           </w:pPr>
-          <w:hyperlink w:anchor="_Toc502494554" w:history="1">
+          <w:hyperlink w:anchor="_Toc502507250" w:history="1">
             <w:r>
               <w:rPr>
                 <w:rStyle w:val="Hyperlink"/>
@@ -1300,7 +1300,7 @@
                 <w:noProof/>
                 <w:webHidden/>
               </w:rPr>
-              <w:instrText xml:space="preserve"> PAGEREF _Toc502494554 \h </w:instrText>
+              <w:instrText xml:space="preserve"> PAGEREF _Toc502507250 \h </w:instrText>
             </w:r>
             <w:r>
               <w:rPr>
@@ -1345,7 +1345,7 @@
               <w:lang w:val="en-US"/>
             </w:rPr>
           </w:pPr>
-          <w:hyperlink w:anchor="_Toc502494555" w:history="1">
+          <w:hyperlink w:anchor="_Toc502507251" w:history="1">
             <w:r>
               <w:rPr>
                 <w:rStyle w:val="Hyperlink"/>
@@ -1388,7 +1388,7 @@
                 <w:noProof/>
                 <w:webHidden/>
               </w:rPr>
-              <w:instrText xml:space="preserve"> PAGEREF _Toc502494555 \h </w:instrText>
+              <w:instrText xml:space="preserve"> PAGEREF _Toc502507251 \h </w:instrText>
             </w:r>
             <w:r>
               <w:rPr>
@@ -1433,7 +1433,7 @@
               <w:lang w:val="en-US"/>
             </w:rPr>
           </w:pPr>
-          <w:hyperlink w:anchor="_Toc502494556" w:history="1">
+          <w:hyperlink w:anchor="_Toc502507252" w:history="1">
             <w:r>
               <w:rPr>
                 <w:rStyle w:val="Hyperlink"/>
@@ -1476,7 +1476,7 @@
                 <w:noProof/>
                 <w:webHidden/>
               </w:rPr>
-              <w:instrText xml:space="preserve"> PAGEREF _Toc502494556 \h </w:instrText>
+              <w:instrText xml:space="preserve"> PAGEREF _Toc502507252 \h </w:instrText>
             </w:r>
             <w:r>
               <w:rPr>
@@ -1521,7 +1521,7 @@
               <w:lang w:val="en-US"/>
             </w:rPr>
           </w:pPr>
-          <w:hyperlink w:anchor="_Toc502494557" w:history="1">
+          <w:hyperlink w:anchor="_Toc502507253" w:history="1">
             <w:r>
               <w:rPr>
                 <w:rStyle w:val="Hyperlink"/>
@@ -1564,7 +1564,7 @@
                 <w:noProof/>
                 <w:webHidden/>
               </w:rPr>
-              <w:instrText xml:space="preserve"> PAGEREF _Toc502494557 \h </w:instrText>
+              <w:instrText xml:space="preserve"> PAGEREF _Toc502507253 \h </w:instrText>
             </w:r>
             <w:r>
               <w:rPr>
@@ -1609,7 +1609,7 @@
               <w:lang w:val="en-US"/>
             </w:rPr>
           </w:pPr>
-          <w:hyperlink w:anchor="_Toc502494558" w:history="1">
+          <w:hyperlink w:anchor="_Toc502507254" w:history="1">
             <w:r>
               <w:rPr>
                 <w:rStyle w:val="Hyperlink"/>
@@ -1652,7 +1652,7 @@
                 <w:noProof/>
                 <w:webHidden/>
               </w:rPr>
-              <w:instrText xml:space="preserve"> PAGEREF _Toc502494558 \h </w:instrText>
+              <w:instrText xml:space="preserve"> PAGEREF _Toc502507254 \h </w:instrText>
             </w:r>
             <w:r>
               <w:rPr>
@@ -1697,7 +1697,7 @@
               <w:lang w:val="en-US"/>
             </w:rPr>
           </w:pPr>
-          <w:hyperlink w:anchor="_Toc502494559" w:history="1">
+          <w:hyperlink w:anchor="_Toc502507255" w:history="1">
             <w:r>
               <w:rPr>
                 <w:rStyle w:val="Hyperlink"/>
@@ -1740,7 +1740,7 @@
                 <w:noProof/>
                 <w:webHidden/>
               </w:rPr>
-              <w:instrText xml:space="preserve"> PAGEREF _Toc502494559 \h </w:instrText>
+              <w:instrText xml:space="preserve"> PAGEREF _Toc502507255 \h </w:instrText>
             </w:r>
             <w:r>
               <w:rPr>
@@ -1785,7 +1785,7 @@
               <w:lang w:val="en-US"/>
             </w:rPr>
           </w:pPr>
-          <w:hyperlink w:anchor="_Toc502494560" w:history="1">
+          <w:hyperlink w:anchor="_Toc502507256" w:history="1">
             <w:r>
               <w:rPr>
                 <w:rStyle w:val="Hyperlink"/>
@@ -1828,7 +1828,7 @@
                 <w:noProof/>
                 <w:webHidden/>
               </w:rPr>
-              <w:instrText xml:space="preserve"> PAGEREF _Toc502494560 \h </w:instrText>
+              <w:instrText xml:space="preserve"> PAGEREF _Toc502507256 \h </w:instrText>
             </w:r>
             <w:r>
               <w:rPr>
@@ -1873,7 +1873,7 @@
               <w:lang w:val="en-US"/>
             </w:rPr>
           </w:pPr>
-          <w:hyperlink w:anchor="_Toc502494561" w:history="1">
+          <w:hyperlink w:anchor="_Toc502507257" w:history="1">
             <w:r>
               <w:rPr>
                 <w:rStyle w:val="Hyperlink"/>
@@ -1916,7 +1916,7 @@
                 <w:noProof/>
                 <w:webHidden/>
               </w:rPr>
-              <w:instrText xml:space="preserve"> PAGEREF _Toc502494561 \h </w:instrText>
+              <w:instrText xml:space="preserve"> PAGEREF _Toc502507257 \h </w:instrText>
             </w:r>
             <w:r>
               <w:rPr>
@@ -1961,7 +1961,7 @@
               <w:lang w:val="en-US"/>
             </w:rPr>
           </w:pPr>
-          <w:hyperlink w:anchor="_Toc502494562" w:history="1">
+          <w:hyperlink w:anchor="_Toc502507258" w:history="1">
             <w:r>
               <w:rPr>
                 <w:rStyle w:val="Hyperlink"/>
@@ -2004,7 +2004,7 @@
                 <w:noProof/>
                 <w:webHidden/>
               </w:rPr>
-              <w:instrText xml:space="preserve"> PAGEREF _Toc502494562 \h </w:instrText>
+              <w:instrText xml:space="preserve"> PAGEREF _Toc502507258 \h </w:instrText>
             </w:r>
             <w:r>
               <w:rPr>
@@ -2049,7 +2049,7 @@
               <w:lang w:val="en-US"/>
             </w:rPr>
           </w:pPr>
-          <w:hyperlink w:anchor="_Toc502494563" w:history="1">
+          <w:hyperlink w:anchor="_Toc502507259" w:history="1">
             <w:r>
               <w:rPr>
                 <w:rStyle w:val="Hyperlink"/>
@@ -2092,7 +2092,7 @@
                 <w:noProof/>
                 <w:webHidden/>
               </w:rPr>
-              <w:instrText xml:space="preserve"> PAGEREF _Toc502494563 \h </w:instrText>
+              <w:instrText xml:space="preserve"> PAGEREF _Toc502507259 \h </w:instrText>
             </w:r>
             <w:r>
               <w:rPr>
@@ -2137,7 +2137,7 @@
               <w:lang w:val="en-US"/>
             </w:rPr>
           </w:pPr>
-          <w:hyperlink w:anchor="_Toc502494564" w:history="1">
+          <w:hyperlink w:anchor="_Toc502507260" w:history="1">
             <w:r>
               <w:rPr>
                 <w:rStyle w:val="Hyperlink"/>
@@ -2180,7 +2180,7 @@
                 <w:noProof/>
                 <w:webHidden/>
               </w:rPr>
-              <w:instrText xml:space="preserve"> PAGEREF _Toc502494564 \h </w:instrText>
+              <w:instrText xml:space="preserve"> PAGEREF _Toc502507260 \h </w:instrText>
             </w:r>
             <w:r>
               <w:rPr>
@@ -2225,7 +2225,7 @@
               <w:lang w:val="en-US"/>
             </w:rPr>
           </w:pPr>
-          <w:hyperlink w:anchor="_Toc502494565" w:history="1">
+          <w:hyperlink w:anchor="_Toc502507261" w:history="1">
             <w:r>
               <w:rPr>
                 <w:rStyle w:val="Hyperlink"/>
@@ -2268,7 +2268,7 @@
                 <w:noProof/>
                 <w:webHidden/>
               </w:rPr>
-              <w:instrText xml:space="preserve"> PAGEREF _Toc502494565 \h </w:instrText>
+              <w:instrText xml:space="preserve"> PAGEREF _Toc502507261 \h </w:instrText>
             </w:r>
             <w:r>
               <w:rPr>
@@ -2313,7 +2313,7 @@
               <w:lang w:val="en-US"/>
             </w:rPr>
           </w:pPr>
-          <w:hyperlink w:anchor="_Toc502494566" w:history="1">
+          <w:hyperlink w:anchor="_Toc502507262" w:history="1">
             <w:r>
               <w:rPr>
                 <w:rStyle w:val="Hyperlink"/>
@@ -2356,7 +2356,7 @@
                 <w:noProof/>
                 <w:webHidden/>
               </w:rPr>
-              <w:instrText xml:space="preserve"> PAGEREF _Toc502494566 \h </w:instrText>
+              <w:instrText xml:space="preserve"> PAGEREF _Toc502507262 \h </w:instrText>
             </w:r>
             <w:r>
               <w:rPr>
@@ -2401,7 +2401,7 @@
               <w:lang w:val="en-US"/>
             </w:rPr>
           </w:pPr>
-          <w:hyperlink w:anchor="_Toc502494567" w:history="1">
+          <w:hyperlink w:anchor="_Toc502507263" w:history="1">
             <w:r>
               <w:rPr>
                 <w:rStyle w:val="Hyperlink"/>
@@ -2444,7 +2444,7 @@
                 <w:noProof/>
                 <w:webHidden/>
               </w:rPr>
-              <w:instrText xml:space="preserve"> PAGEREF _Toc502494567 \h </w:instrText>
+              <w:instrText xml:space="preserve"> PAGEREF _Toc502507263 \h </w:instrText>
             </w:r>
             <w:r>
               <w:rPr>
@@ -2489,7 +2489,7 @@
               <w:lang w:val="en-US"/>
             </w:rPr>
           </w:pPr>
-          <w:hyperlink w:anchor="_Toc502494568" w:history="1">
+          <w:hyperlink w:anchor="_Toc502507264" w:history="1">
             <w:r>
               <w:rPr>
                 <w:rStyle w:val="Hyperlink"/>
@@ -2532,7 +2532,7 @@
                 <w:noProof/>
                 <w:webHidden/>
               </w:rPr>
-              <w:instrText xml:space="preserve"> PAGEREF _Toc502494568 \h </w:instrText>
+              <w:instrText xml:space="preserve"> PAGEREF _Toc502507264 \h </w:instrText>
             </w:r>
             <w:r>
               <w:rPr>
@@ -2565,9 +2565,9 @@
         </w:p>
         <w:p>
           <w:pPr>
-            <w:pStyle w:val="TOC1"/>
+            <w:pStyle w:val="TOC2"/>
             <w:tabs>
-              <w:tab w:val="left" w:pos="400"/>
+              <w:tab w:val="left" w:pos="880"/>
               <w:tab w:val="right" w:leader="dot" w:pos="9062"/>
             </w:tabs>
             <w:rPr>
@@ -2577,13 +2577,13 @@
               <w:lang w:val="en-US"/>
             </w:rPr>
           </w:pPr>
-          <w:hyperlink w:anchor="_Toc502494569" w:history="1">
+          <w:hyperlink w:anchor="_Toc502507265" w:history="1">
             <w:r>
               <w:rPr>
                 <w:rStyle w:val="Hyperlink"/>
                 <w:noProof/>
               </w:rPr>
-              <w:t>5</w:t>
+              <w:t>4.1</w:t>
             </w:r>
             <w:r>
               <w:rPr>
@@ -2599,7 +2599,7 @@
                 <w:rStyle w:val="Hyperlink"/>
                 <w:noProof/>
               </w:rPr>
-              <w:t>Conclusie</w:t>
+              <w:t>Inleiding</w:t>
             </w:r>
             <w:r>
               <w:rPr>
@@ -2620,7 +2620,7 @@
                 <w:noProof/>
                 <w:webHidden/>
               </w:rPr>
-              <w:instrText xml:space="preserve"> PAGEREF _Toc502494569 \h </w:instrText>
+              <w:instrText xml:space="preserve"> PAGEREF _Toc502507265 \h </w:instrText>
             </w:r>
             <w:r>
               <w:rPr>
@@ -2641,6 +2641,622 @@
                 <w:webHidden/>
               </w:rPr>
               <w:t>15</w:t>
+            </w:r>
+            <w:r>
+              <w:rPr>
+                <w:noProof/>
+                <w:webHidden/>
+              </w:rPr>
+              <w:fldChar w:fldCharType="end"/>
+            </w:r>
+          </w:hyperlink>
+        </w:p>
+        <w:p>
+          <w:pPr>
+            <w:pStyle w:val="TOC2"/>
+            <w:tabs>
+              <w:tab w:val="left" w:pos="880"/>
+              <w:tab w:val="right" w:leader="dot" w:pos="9062"/>
+            </w:tabs>
+            <w:rPr>
+              <w:noProof/>
+              <w:sz w:val="22"/>
+              <w:szCs w:val="22"/>
+              <w:lang w:val="en-US"/>
+            </w:rPr>
+          </w:pPr>
+          <w:hyperlink w:anchor="_Toc502507266" w:history="1">
+            <w:r>
+              <w:rPr>
+                <w:rStyle w:val="Hyperlink"/>
+                <w:noProof/>
+              </w:rPr>
+              <w:t>4.2</w:t>
+            </w:r>
+            <w:r>
+              <w:rPr>
+                <w:noProof/>
+                <w:sz w:val="22"/>
+                <w:szCs w:val="22"/>
+                <w:lang w:val="en-US"/>
+              </w:rPr>
+              <w:tab/>
+            </w:r>
+            <w:r>
+              <w:rPr>
+                <w:rStyle w:val="Hyperlink"/>
+                <w:noProof/>
+              </w:rPr>
+              <w:t>Ronding module</w:t>
+            </w:r>
+            <w:r>
+              <w:rPr>
+                <w:noProof/>
+                <w:webHidden/>
+              </w:rPr>
+              <w:tab/>
+            </w:r>
+            <w:r>
+              <w:rPr>
+                <w:noProof/>
+                <w:webHidden/>
+              </w:rPr>
+              <w:fldChar w:fldCharType="begin"/>
+            </w:r>
+            <w:r>
+              <w:rPr>
+                <w:noProof/>
+                <w:webHidden/>
+              </w:rPr>
+              <w:instrText xml:space="preserve"> PAGEREF _Toc502507266 \h </w:instrText>
+            </w:r>
+            <w:r>
+              <w:rPr>
+                <w:noProof/>
+                <w:webHidden/>
+              </w:rPr>
+            </w:r>
+            <w:r>
+              <w:rPr>
+                <w:noProof/>
+                <w:webHidden/>
+              </w:rPr>
+              <w:fldChar w:fldCharType="separate"/>
+            </w:r>
+            <w:r>
+              <w:rPr>
+                <w:noProof/>
+                <w:webHidden/>
+              </w:rPr>
+              <w:t>15</w:t>
+            </w:r>
+            <w:r>
+              <w:rPr>
+                <w:noProof/>
+                <w:webHidden/>
+              </w:rPr>
+              <w:fldChar w:fldCharType="end"/>
+            </w:r>
+          </w:hyperlink>
+        </w:p>
+        <w:p>
+          <w:pPr>
+            <w:pStyle w:val="TOC2"/>
+            <w:tabs>
+              <w:tab w:val="left" w:pos="880"/>
+              <w:tab w:val="right" w:leader="dot" w:pos="9062"/>
+            </w:tabs>
+            <w:rPr>
+              <w:noProof/>
+              <w:sz w:val="22"/>
+              <w:szCs w:val="22"/>
+              <w:lang w:val="en-US"/>
+            </w:rPr>
+          </w:pPr>
+          <w:hyperlink w:anchor="_Toc502507267" w:history="1">
+            <w:r>
+              <w:rPr>
+                <w:rStyle w:val="Hyperlink"/>
+                <w:noProof/>
+              </w:rPr>
+              <w:t>4.3</w:t>
+            </w:r>
+            <w:r>
+              <w:rPr>
+                <w:noProof/>
+                <w:sz w:val="22"/>
+                <w:szCs w:val="22"/>
+                <w:lang w:val="en-US"/>
+              </w:rPr>
+              <w:tab/>
+            </w:r>
+            <w:r>
+              <w:rPr>
+                <w:rStyle w:val="Hyperlink"/>
+                <w:noProof/>
+              </w:rPr>
+              <w:t>Doos module</w:t>
+            </w:r>
+            <w:r>
+              <w:rPr>
+                <w:noProof/>
+                <w:webHidden/>
+              </w:rPr>
+              <w:tab/>
+            </w:r>
+            <w:r>
+              <w:rPr>
+                <w:noProof/>
+                <w:webHidden/>
+              </w:rPr>
+              <w:fldChar w:fldCharType="begin"/>
+            </w:r>
+            <w:r>
+              <w:rPr>
+                <w:noProof/>
+                <w:webHidden/>
+              </w:rPr>
+              <w:instrText xml:space="preserve"> PAGEREF _Toc502507267 \h </w:instrText>
+            </w:r>
+            <w:r>
+              <w:rPr>
+                <w:noProof/>
+                <w:webHidden/>
+              </w:rPr>
+            </w:r>
+            <w:r>
+              <w:rPr>
+                <w:noProof/>
+                <w:webHidden/>
+              </w:rPr>
+              <w:fldChar w:fldCharType="separate"/>
+            </w:r>
+            <w:r>
+              <w:rPr>
+                <w:noProof/>
+                <w:webHidden/>
+              </w:rPr>
+              <w:t>17</w:t>
+            </w:r>
+            <w:r>
+              <w:rPr>
+                <w:noProof/>
+                <w:webHidden/>
+              </w:rPr>
+              <w:fldChar w:fldCharType="end"/>
+            </w:r>
+          </w:hyperlink>
+        </w:p>
+        <w:p>
+          <w:pPr>
+            <w:pStyle w:val="TOC2"/>
+            <w:tabs>
+              <w:tab w:val="left" w:pos="880"/>
+              <w:tab w:val="right" w:leader="dot" w:pos="9062"/>
+            </w:tabs>
+            <w:rPr>
+              <w:noProof/>
+              <w:sz w:val="22"/>
+              <w:szCs w:val="22"/>
+              <w:lang w:val="en-US"/>
+            </w:rPr>
+          </w:pPr>
+          <w:hyperlink w:anchor="_Toc502507268" w:history="1">
+            <w:r>
+              <w:rPr>
+                <w:rStyle w:val="Hyperlink"/>
+                <w:noProof/>
+              </w:rPr>
+              <w:t>4.4</w:t>
+            </w:r>
+            <w:r>
+              <w:rPr>
+                <w:noProof/>
+                <w:sz w:val="22"/>
+                <w:szCs w:val="22"/>
+                <w:lang w:val="en-US"/>
+              </w:rPr>
+              <w:tab/>
+            </w:r>
+            <w:r>
+              <w:rPr>
+                <w:rStyle w:val="Hyperlink"/>
+                <w:noProof/>
+              </w:rPr>
+              <w:t>Bevestiging module</w:t>
+            </w:r>
+            <w:r>
+              <w:rPr>
+                <w:noProof/>
+                <w:webHidden/>
+              </w:rPr>
+              <w:tab/>
+            </w:r>
+            <w:r>
+              <w:rPr>
+                <w:noProof/>
+                <w:webHidden/>
+              </w:rPr>
+              <w:fldChar w:fldCharType="begin"/>
+            </w:r>
+            <w:r>
+              <w:rPr>
+                <w:noProof/>
+                <w:webHidden/>
+              </w:rPr>
+              <w:instrText xml:space="preserve"> PAGEREF _Toc502507268 \h </w:instrText>
+            </w:r>
+            <w:r>
+              <w:rPr>
+                <w:noProof/>
+                <w:webHidden/>
+              </w:rPr>
+            </w:r>
+            <w:r>
+              <w:rPr>
+                <w:noProof/>
+                <w:webHidden/>
+              </w:rPr>
+              <w:fldChar w:fldCharType="separate"/>
+            </w:r>
+            <w:r>
+              <w:rPr>
+                <w:noProof/>
+                <w:webHidden/>
+              </w:rPr>
+              <w:t>17</w:t>
+            </w:r>
+            <w:r>
+              <w:rPr>
+                <w:noProof/>
+                <w:webHidden/>
+              </w:rPr>
+              <w:fldChar w:fldCharType="end"/>
+            </w:r>
+          </w:hyperlink>
+        </w:p>
+        <w:p>
+          <w:pPr>
+            <w:pStyle w:val="TOC2"/>
+            <w:tabs>
+              <w:tab w:val="left" w:pos="880"/>
+              <w:tab w:val="right" w:leader="dot" w:pos="9062"/>
+            </w:tabs>
+            <w:rPr>
+              <w:noProof/>
+              <w:sz w:val="22"/>
+              <w:szCs w:val="22"/>
+              <w:lang w:val="en-US"/>
+            </w:rPr>
+          </w:pPr>
+          <w:hyperlink w:anchor="_Toc502507269" w:history="1">
+            <w:r>
+              <w:rPr>
+                <w:rStyle w:val="Hyperlink"/>
+                <w:noProof/>
+              </w:rPr>
+              <w:t>4.5</w:t>
+            </w:r>
+            <w:r>
+              <w:rPr>
+                <w:noProof/>
+                <w:sz w:val="22"/>
+                <w:szCs w:val="22"/>
+                <w:lang w:val="en-US"/>
+              </w:rPr>
+              <w:tab/>
+            </w:r>
+            <w:r>
+              <w:rPr>
+                <w:rStyle w:val="Hyperlink"/>
+                <w:noProof/>
+              </w:rPr>
+              <w:t>Ventilatiegaten module</w:t>
+            </w:r>
+            <w:r>
+              <w:rPr>
+                <w:noProof/>
+                <w:webHidden/>
+              </w:rPr>
+              <w:tab/>
+            </w:r>
+            <w:r>
+              <w:rPr>
+                <w:noProof/>
+                <w:webHidden/>
+              </w:rPr>
+              <w:fldChar w:fldCharType="begin"/>
+            </w:r>
+            <w:r>
+              <w:rPr>
+                <w:noProof/>
+                <w:webHidden/>
+              </w:rPr>
+              <w:instrText xml:space="preserve"> PAGEREF _Toc502507269 \h </w:instrText>
+            </w:r>
+            <w:r>
+              <w:rPr>
+                <w:noProof/>
+                <w:webHidden/>
+              </w:rPr>
+            </w:r>
+            <w:r>
+              <w:rPr>
+                <w:noProof/>
+                <w:webHidden/>
+              </w:rPr>
+              <w:fldChar w:fldCharType="separate"/>
+            </w:r>
+            <w:r>
+              <w:rPr>
+                <w:noProof/>
+                <w:webHidden/>
+              </w:rPr>
+              <w:t>18</w:t>
+            </w:r>
+            <w:r>
+              <w:rPr>
+                <w:noProof/>
+                <w:webHidden/>
+              </w:rPr>
+              <w:fldChar w:fldCharType="end"/>
+            </w:r>
+          </w:hyperlink>
+        </w:p>
+        <w:p>
+          <w:pPr>
+            <w:pStyle w:val="TOC2"/>
+            <w:tabs>
+              <w:tab w:val="left" w:pos="880"/>
+              <w:tab w:val="right" w:leader="dot" w:pos="9062"/>
+            </w:tabs>
+            <w:rPr>
+              <w:noProof/>
+              <w:sz w:val="22"/>
+              <w:szCs w:val="22"/>
+              <w:lang w:val="en-US"/>
+            </w:rPr>
+          </w:pPr>
+          <w:hyperlink w:anchor="_Toc502507270" w:history="1">
+            <w:r>
+              <w:rPr>
+                <w:rStyle w:val="Hyperlink"/>
+                <w:noProof/>
+              </w:rPr>
+              <w:t>4.6</w:t>
+            </w:r>
+            <w:r>
+              <w:rPr>
+                <w:noProof/>
+                <w:sz w:val="22"/>
+                <w:szCs w:val="22"/>
+                <w:lang w:val="en-US"/>
+              </w:rPr>
+              <w:tab/>
+            </w:r>
+            <w:r>
+              <w:rPr>
+                <w:rStyle w:val="Hyperlink"/>
+                <w:noProof/>
+              </w:rPr>
+              <w:t>Gaten module</w:t>
+            </w:r>
+            <w:r>
+              <w:rPr>
+                <w:noProof/>
+                <w:webHidden/>
+              </w:rPr>
+              <w:tab/>
+            </w:r>
+            <w:r>
+              <w:rPr>
+                <w:noProof/>
+                <w:webHidden/>
+              </w:rPr>
+              <w:fldChar w:fldCharType="begin"/>
+            </w:r>
+            <w:r>
+              <w:rPr>
+                <w:noProof/>
+                <w:webHidden/>
+              </w:rPr>
+              <w:instrText xml:space="preserve"> PAGEREF _Toc502507270 \h </w:instrText>
+            </w:r>
+            <w:r>
+              <w:rPr>
+                <w:noProof/>
+                <w:webHidden/>
+              </w:rPr>
+            </w:r>
+            <w:r>
+              <w:rPr>
+                <w:noProof/>
+                <w:webHidden/>
+              </w:rPr>
+              <w:fldChar w:fldCharType="separate"/>
+            </w:r>
+            <w:r>
+              <w:rPr>
+                <w:noProof/>
+                <w:webHidden/>
+              </w:rPr>
+              <w:t>20</w:t>
+            </w:r>
+            <w:r>
+              <w:rPr>
+                <w:noProof/>
+                <w:webHidden/>
+              </w:rPr>
+              <w:fldChar w:fldCharType="end"/>
+            </w:r>
+          </w:hyperlink>
+        </w:p>
+        <w:p>
+          <w:pPr>
+            <w:pStyle w:val="TOC2"/>
+            <w:tabs>
+              <w:tab w:val="left" w:pos="880"/>
+              <w:tab w:val="right" w:leader="dot" w:pos="9062"/>
+            </w:tabs>
+            <w:rPr>
+              <w:noProof/>
+              <w:sz w:val="22"/>
+              <w:szCs w:val="22"/>
+              <w:lang w:val="en-US"/>
+            </w:rPr>
+          </w:pPr>
+          <w:hyperlink w:anchor="_Toc502507271" w:history="1">
+            <w:r>
+              <w:rPr>
+                <w:rStyle w:val="Hyperlink"/>
+                <w:noProof/>
+              </w:rPr>
+              <w:t>4.7</w:t>
+            </w:r>
+            <w:r>
+              <w:rPr>
+                <w:noProof/>
+                <w:sz w:val="22"/>
+                <w:szCs w:val="22"/>
+                <w:lang w:val="en-US"/>
+              </w:rPr>
+              <w:tab/>
+            </w:r>
+            <w:r>
+              <w:rPr>
+                <w:rStyle w:val="Hyperlink"/>
+                <w:noProof/>
+              </w:rPr>
+              <w:t>Het geheel</w:t>
+            </w:r>
+            <w:r>
+              <w:rPr>
+                <w:noProof/>
+                <w:webHidden/>
+              </w:rPr>
+              <w:tab/>
+            </w:r>
+            <w:r>
+              <w:rPr>
+                <w:noProof/>
+                <w:webHidden/>
+              </w:rPr>
+              <w:fldChar w:fldCharType="begin"/>
+            </w:r>
+            <w:r>
+              <w:rPr>
+                <w:noProof/>
+                <w:webHidden/>
+              </w:rPr>
+              <w:instrText xml:space="preserve"> PAGEREF _Toc502507271 \h </w:instrText>
+            </w:r>
+            <w:r>
+              <w:rPr>
+                <w:noProof/>
+                <w:webHidden/>
+              </w:rPr>
+            </w:r>
+            <w:r>
+              <w:rPr>
+                <w:noProof/>
+                <w:webHidden/>
+              </w:rPr>
+              <w:fldChar w:fldCharType="separate"/>
+            </w:r>
+            <w:r>
+              <w:rPr>
+                <w:noProof/>
+                <w:webHidden/>
+              </w:rPr>
+              <w:t>20</w:t>
+            </w:r>
+            <w:r>
+              <w:rPr>
+                <w:noProof/>
+                <w:webHidden/>
+              </w:rPr>
+              <w:fldChar w:fldCharType="end"/>
+            </w:r>
+          </w:hyperlink>
+        </w:p>
+        <w:p>
+          <w:pPr>
+            <w:pStyle w:val="TOC2"/>
+            <w:tabs>
+              <w:tab w:val="left" w:pos="880"/>
+              <w:tab w:val="right" w:leader="dot" w:pos="9062"/>
+            </w:tabs>
+            <w:rPr>
+              <w:noProof/>
+              <w:sz w:val="22"/>
+              <w:szCs w:val="22"/>
+              <w:lang w:val="en-US"/>
+            </w:rPr>
+          </w:pPr>
+          <w:hyperlink w:anchor="_Toc502507272" w:history="1">
+            <w:r>
+              <w:rPr>
+                <w:rStyle w:val="Hyperlink"/>
+                <w:noProof/>
+              </w:rPr>
+              <w:t>4.8</w:t>
+            </w:r>
+            <w:r>
+              <w:rPr>
+                <w:noProof/>
+                <w:sz w:val="22"/>
+                <w:szCs w:val="22"/>
+                <w:lang w:val="en-US"/>
+              </w:rPr>
+              <w:tab/>
+            </w:r>
+            <w:r>
+              <w:rPr>
+                <w:rStyle w:val="Hyperlink"/>
+                <w:noProof/>
+              </w:rPr>
+              <w:t>OpenSCAD files</w:t>
+            </w:r>
+            <w:r>
+              <w:rPr>
+                <w:noProof/>
+                <w:webHidden/>
+              </w:rPr>
+              <w:tab/>
+            </w:r>
+            <w:r>
+              <w:rPr>
+                <w:noProof/>
+                <w:webHidden/>
+              </w:rPr>
+              <w:fldChar w:fldCharType="begin"/>
+            </w:r>
+            <w:r>
+              <w:rPr>
+                <w:noProof/>
+                <w:webHidden/>
+              </w:rPr>
+              <w:instrText xml:space="preserve"> PAGEREF _Toc502507272 \h </w:instrText>
+            </w:r>
+            <w:r>
+              <w:rPr>
+                <w:noProof/>
+                <w:webHidden/>
+              </w:rPr>
+            </w:r>
+            <w:r>
+              <w:rPr>
+                <w:noProof/>
+                <w:webHidden/>
+              </w:rPr>
+              <w:fldChar w:fldCharType="separate"/>
+            </w:r>
+            <w:r>
+              <w:rPr>
+                <w:noProof/>
+                <w:webHidden/>
+              </w:rPr>
+              <w:t>21</w:t>
             </w:r>
             <w:r>
               <w:rPr>
@@ -2692,7 +3308,7 @@
       <w:pPr>
         <w:pStyle w:val="Heading1"/>
       </w:pPr>
-      <w:bookmarkStart w:id="0" w:name="_Toc502494552"/>
+      <w:bookmarkStart w:id="0" w:name="_Toc502507248"/>
       <w:r>
         <w:lastRenderedPageBreak/>
         <w:t xml:space="preserve">Algemene </w:t>
@@ -3318,7 +3934,7 @@
       <w:pPr>
         <w:pStyle w:val="Heading1"/>
       </w:pPr>
-      <w:bookmarkStart w:id="1" w:name="_Toc502494553"/>
+      <w:bookmarkStart w:id="1" w:name="_Toc502507249"/>
       <w:r>
         <w:lastRenderedPageBreak/>
         <w:t>PCB design/ontwerp</w:t>
@@ -3329,7 +3945,7 @@
       <w:pPr>
         <w:pStyle w:val="Heading2"/>
       </w:pPr>
-      <w:bookmarkStart w:id="2" w:name="_Toc502494554"/>
+      <w:bookmarkStart w:id="2" w:name="_Toc502507250"/>
       <w:r>
         <w:t>Inleiding</w:t>
       </w:r>
@@ -3560,7 +4176,7 @@
       <w:pPr>
         <w:pStyle w:val="Heading2"/>
       </w:pPr>
-      <w:bookmarkStart w:id="3" w:name="_Toc502494555"/>
+      <w:bookmarkStart w:id="3" w:name="_Toc502507251"/>
       <w:r>
         <w:t>Theoretische uiteenzetting</w:t>
       </w:r>
@@ -3575,7 +4191,7 @@
       <w:pPr>
         <w:pStyle w:val="Heading3"/>
       </w:pPr>
-      <w:bookmarkStart w:id="4" w:name="_Toc502494556"/>
+      <w:bookmarkStart w:id="4" w:name="_Toc502507252"/>
       <w:r>
         <w:t>Reset pin op AVR’s</w:t>
       </w:r>
@@ -3728,7 +4344,7 @@
       <w:pPr>
         <w:pStyle w:val="Heading3"/>
       </w:pPr>
-      <w:bookmarkStart w:id="5" w:name="_Toc502494557"/>
+      <w:bookmarkStart w:id="5" w:name="_Toc502507253"/>
       <w:r>
         <w:t>Connecteren Programmeer lijnen</w:t>
       </w:r>
@@ -3947,7 +4563,7 @@
       <w:pPr>
         <w:pStyle w:val="Heading3"/>
       </w:pPr>
-      <w:bookmarkStart w:id="6" w:name="_Toc502494558"/>
+      <w:bookmarkStart w:id="6" w:name="_Toc502507254"/>
       <w:r>
         <w:t>Kristal oscillatoren</w:t>
       </w:r>
@@ -4805,7 +5421,7 @@
       <w:pPr>
         <w:pStyle w:val="Heading3"/>
       </w:pPr>
-      <w:bookmarkStart w:id="7" w:name="_Toc502494559"/>
+      <w:bookmarkStart w:id="7" w:name="_Toc502507255"/>
       <w:r>
         <w:t>Real Time Clock (RTC)</w:t>
       </w:r>
@@ -4886,7 +5502,7 @@
       <w:pPr>
         <w:pStyle w:val="Heading2"/>
       </w:pPr>
-      <w:bookmarkStart w:id="8" w:name="_Toc502494560"/>
+      <w:bookmarkStart w:id="8" w:name="_Toc502507256"/>
       <w:r>
         <w:t>Echtelijk PCB design/ontwerp</w:t>
       </w:r>
@@ -5459,7 +6075,7 @@
       <w:pPr>
         <w:pStyle w:val="Heading2"/>
       </w:pPr>
-      <w:bookmarkStart w:id="9" w:name="_Toc502494561"/>
+      <w:bookmarkStart w:id="9" w:name="_Toc502507257"/>
       <w:r>
         <w:t>Moeilijkheden</w:t>
       </w:r>
@@ -5477,7 +6093,7 @@
       <w:pPr>
         <w:pStyle w:val="Heading2"/>
       </w:pPr>
-      <w:bookmarkStart w:id="10" w:name="_Toc502494562"/>
+      <w:bookmarkStart w:id="10" w:name="_Toc502507258"/>
       <w:r>
         <w:t>PCB files en code</w:t>
       </w:r>
@@ -5546,6 +6162,14 @@
       </w:hyperlink>
       <w:r>
         <w:t>.</w:t>
+      </w:r>
+    </w:p>
+    <w:p>
+      <w:r>
+        <w:rPr>
+          <w:highlight w:val="yellow"/>
+        </w:rPr>
+        <w:t>Op het examen zelf zal er een demo van het geheel gegeven worden.</w:t>
       </w:r>
     </w:p>
     <w:p/>
@@ -5558,12 +6182,11 @@
     <w:p/>
     <w:p/>
     <w:p/>
-    <w:p/>
     <w:p>
       <w:pPr>
         <w:pStyle w:val="Heading1"/>
       </w:pPr>
-      <w:bookmarkStart w:id="11" w:name="_Toc502494563"/>
+      <w:bookmarkStart w:id="11" w:name="_Toc502507259"/>
       <w:r>
         <w:lastRenderedPageBreak/>
         <w:t>Lasercutten</w:t>
@@ -5574,7 +6197,7 @@
       <w:pPr>
         <w:pStyle w:val="Heading2"/>
       </w:pPr>
-      <w:bookmarkStart w:id="12" w:name="_Toc502494564"/>
+      <w:bookmarkStart w:id="12" w:name="_Toc502507260"/>
       <w:r>
         <w:t>Inleiding</w:t>
       </w:r>
@@ -5673,7 +6296,7 @@
       <w:pPr>
         <w:pStyle w:val="Heading2"/>
       </w:pPr>
-      <w:bookmarkStart w:id="13" w:name="_Toc502494565"/>
+      <w:bookmarkStart w:id="13" w:name="_Toc502507261"/>
       <w:r>
         <w:t>Metalcut ontwerpen</w:t>
       </w:r>
@@ -5743,7 +6366,6 @@
         <w:pStyle w:val="Caption"/>
         <w:jc w:val="center"/>
       </w:pPr>
-      <w:bookmarkStart w:id="14" w:name="_GoBack"/>
       <w:r>
         <w:t xml:space="preserve">Figuur </w:t>
       </w:r>
@@ -5759,7 +6381,6 @@
         <w:t>: bodemplaat finaal</w:t>
       </w:r>
     </w:p>
-    <w:bookmarkEnd w:id="14"/>
     <w:p>
       <w:pPr>
         <w:keepNext/>
@@ -6085,60 +6706,63 @@
       <w:pPr>
         <w:pStyle w:val="Heading2"/>
       </w:pPr>
-      <w:bookmarkStart w:id="15" w:name="_Toc502494566"/>
+      <w:bookmarkStart w:id="14" w:name="_Toc502507262"/>
       <w:r>
         <w:t>Moeilijkheden ondervonden</w:t>
       </w:r>
+      <w:bookmarkEnd w:id="14"/>
+    </w:p>
+    <w:p>
+      <w:r>
+        <w:t xml:space="preserve">De voornaamste moeilijkheid van dit zat hem in de bodemplaat. Dit bruggetje diende een correcte hoek te hebben en mocht niet te lang of te kort zijn opdat de schildpadden op een comfortabele manier in en uit het water konden. </w:t>
+      </w:r>
+      <w:r>
+        <w:t>Ondanks de vele probeersels was het zeer moeilijk dit in orde te krijgen.</w:t>
+      </w:r>
+    </w:p>
+    <w:p>
+      <w:r>
+        <w:t xml:space="preserve">Het eerste ontwerp zorgde ervoor dat de schildpadden niet comfortabel op het droge konden doordat het laatste stuk niet gegraveerd werd en hierdoor schoven ze er telkens af. </w:t>
+      </w:r>
+    </w:p>
+    <w:p>
+      <w:r>
+        <w:t>Het tweede (en ook finaal design dat hier mee in het portfolio opgenomen werd) zorgde ervoor dat vanwege het volledig ingraveren (ook waar de buiging plaats diende te vinden) het plexiglas structureel te zwak werd voor te verwarmen en buigen. Hierdoor brak het geheel waardoor besloten werd om de bodem van hout te maken en het idee van plexiglas achterwegen te laten.</w:t>
+      </w:r>
+    </w:p>
+    <w:p>
+      <w:r>
+        <w:t xml:space="preserve">Hoe deze bodem juist ontworpen werd en welk materiaal hierbij gebruikt werd zal omschreven worden in het </w:t>
+      </w:r>
+      <w:r>
+        <w:t>“</w:t>
+      </w:r>
+      <w:r>
+        <w:t>follow-up</w:t>
+      </w:r>
+      <w:r>
+        <w:t>”</w:t>
+      </w:r>
+      <w:r>
+        <w:t xml:space="preserve"> portfolio zoals in de inleiding verteld werd.</w:t>
+      </w:r>
+    </w:p>
+    <w:p>
+      <w:pPr>
+        <w:pStyle w:val="Heading2"/>
+      </w:pPr>
+      <w:bookmarkStart w:id="15" w:name="_Toc502507263"/>
+      <w:r>
+        <w:t>Lasercut files</w:t>
+      </w:r>
       <w:bookmarkEnd w:id="15"/>
     </w:p>
     <w:p>
       <w:r>
-        <w:t xml:space="preserve">De voornaamste moeilijkheid van dit zat hem in de bodemplaat. Dit bruggetje diende een correcte hoek te hebben en mocht niet te lang of te kort zijn opdat de schildpadden op een comfortabele manier in en uit het water konden. </w:t>
-      </w:r>
-      <w:r>
-        <w:t>Ondanks de vele probeersels was het zeer moeilijk dit in orde te krijgen.</w:t>
-      </w:r>
-    </w:p>
-    <w:p>
-      <w:r>
-        <w:t xml:space="preserve">Het eerste ontwerp zorgde ervoor dat de schildpadden niet comfortabel op het droge konden doordat het laatste stuk niet gegraveerd werd en hierdoor schoven ze er telkens af. </w:t>
-      </w:r>
-    </w:p>
-    <w:p>
-      <w:r>
-        <w:t>Het tweede (en ook finaal design dat hier mee in het portfolio opgenomen werd) zorgde ervoor dat vanwege het volledig ingraveren (ook waar de buiging plaats diende te vinden) het plexiglas structureel te zwak werd voor te verwarmen en buigen. Hierdoor brak het geheel waardoor besloten werd om de bodem van hout te maken en het idee van plexiglas achterwegen te laten.</w:t>
-      </w:r>
-    </w:p>
-    <w:p>
-      <w:r>
-        <w:t xml:space="preserve">Hoe deze bodem juist ontworpen werd en welk materiaal hierbij gebruikt werd zal omschreven worden in het </w:t>
-      </w:r>
-      <w:r>
-        <w:t>“</w:t>
-      </w:r>
-      <w:r>
-        <w:t>follow-up</w:t>
-      </w:r>
-      <w:r>
-        <w:t>”</w:t>
-      </w:r>
-      <w:r>
-        <w:t xml:space="preserve"> portfolio zoals in de inleiding verteld werd.</w:t>
-      </w:r>
-    </w:p>
-    <w:p>
-      <w:pPr>
-        <w:pStyle w:val="Heading2"/>
-      </w:pPr>
-      <w:bookmarkStart w:id="16" w:name="_Toc502494567"/>
-      <w:r>
-        <w:t>Lasercut files</w:t>
-      </w:r>
-      <w:bookmarkEnd w:id="16"/>
-    </w:p>
-    <w:p>
-      <w:r>
-        <w:t>Zoals reeds in de inleiding vernoemd werd kunnen de .</w:t>
+        <w:t>Zoals reeds in de inleiding vernoemd</w:t>
+      </w:r>
+      <w:r>
+        <w:t xml:space="preserve"> werd kunnen de .</w:t>
       </w:r>
       <w:proofErr w:type="spellStart"/>
       <w:r>
@@ -6150,7 +6774,10 @@
       </w:r>
       <w:proofErr w:type="spellStart"/>
       <w:r>
-        <w:t>metalcut</w:t>
+        <w:t>M</w:t>
+      </w:r>
+      <w:r>
+        <w:t>etalcut</w:t>
       </w:r>
       <w:proofErr w:type="spellEnd"/>
       <w:r>
@@ -6195,35 +6822,1658 @@
       <w:pPr>
         <w:pStyle w:val="Heading1"/>
       </w:pPr>
-      <w:bookmarkStart w:id="17" w:name="_Toc502494568"/>
+      <w:bookmarkStart w:id="16" w:name="_Toc502507264"/>
       <w:r>
         <w:lastRenderedPageBreak/>
         <w:t>3D printen</w:t>
       </w:r>
+      <w:bookmarkEnd w:id="16"/>
+    </w:p>
+    <w:p>
+      <w:pPr>
+        <w:pStyle w:val="Heading2"/>
+      </w:pPr>
+      <w:bookmarkStart w:id="17" w:name="_Toc502507265"/>
+      <w:r>
+        <w:t>Inleiding</w:t>
+      </w:r>
       <w:bookmarkEnd w:id="17"/>
     </w:p>
+    <w:p>
+      <w:r>
+        <w:t>Voor het 3D printen zal er een behuizing ontworpen worden welke de elektronica huisvesting. Hierin dienen 2 bordjes te komen:</w:t>
+      </w:r>
+    </w:p>
+    <w:p>
+      <w:pPr>
+        <w:pStyle w:val="ListParagraph"/>
+        <w:numPr>
+          <w:ilvl w:val="0"/>
+          <w:numId w:val="51"/>
+        </w:numPr>
+      </w:pPr>
+      <w:r>
+        <w:t>Het ontworpen PCB,</w:t>
+      </w:r>
+    </w:p>
+    <w:p>
+      <w:pPr>
+        <w:pStyle w:val="ListParagraph"/>
+        <w:numPr>
+          <w:ilvl w:val="0"/>
+          <w:numId w:val="51"/>
+        </w:numPr>
+      </w:pPr>
+      <w:r>
+        <w:t xml:space="preserve">Een AC </w:t>
+      </w:r>
+      <w:proofErr w:type="spellStart"/>
+      <w:r>
+        <w:t>relay</w:t>
+      </w:r>
+      <w:proofErr w:type="spellEnd"/>
+      <w:r>
+        <w:t xml:space="preserve"> switch board dat gebruikt wordt voor het aan/uit schakelen van de lampen.</w:t>
+      </w:r>
+    </w:p>
+    <w:p>
+      <w:r>
+        <w:t xml:space="preserve">Gezien er gebruik gemaakt wordt van een AC </w:t>
+      </w:r>
+      <w:proofErr w:type="spellStart"/>
+      <w:r>
+        <w:t>relay</w:t>
+      </w:r>
+      <w:proofErr w:type="spellEnd"/>
+      <w:r>
+        <w:t xml:space="preserve"> </w:t>
+      </w:r>
+      <w:proofErr w:type="spellStart"/>
+      <w:r>
+        <w:t>switching</w:t>
+      </w:r>
+      <w:proofErr w:type="spellEnd"/>
+      <w:r>
+        <w:t xml:space="preserve"> bord is het thermische aspect belangrijk om in achting te nemen en hiervoor zullen er in het design een reeks verluchtingsgaten voorzien worden opdat er een natuurlijke luchtstroom gecreëerd kan worden. Een ander vereiste is dat er bekabelingsgaten voorzien worden opdat de bekabeling van de lampen, sensoren en het bord zelf op een handige manier kunnen verlopen. </w:t>
+      </w:r>
+    </w:p>
+    <w:p>
+      <w:r>
+        <w:t xml:space="preserve">Het design zelf is gebaseerd op </w:t>
+      </w:r>
+      <w:r>
+        <w:t xml:space="preserve">“The Ultimate </w:t>
+      </w:r>
+      <w:proofErr w:type="spellStart"/>
+      <w:r>
+        <w:t>Parametric</w:t>
+      </w:r>
+      <w:proofErr w:type="spellEnd"/>
+      <w:r>
+        <w:t xml:space="preserve"> B</w:t>
+      </w:r>
+      <w:r>
+        <w:t xml:space="preserve">ox” van </w:t>
+      </w:r>
+      <w:proofErr w:type="spellStart"/>
+      <w:r>
+        <w:t>Heartman</w:t>
+      </w:r>
+      <w:proofErr w:type="spellEnd"/>
+      <w:r>
+        <w:t>. Deze behuizing</w:t>
+      </w:r>
+      <w:r>
+        <w:t xml:space="preserve"> was exact wat mijn vereis</w:t>
+      </w:r>
+      <w:r>
+        <w:t>te waren op het meer modulair maken en aan paar aanpassingen van de code na.</w:t>
+      </w:r>
+      <w:r>
+        <w:t xml:space="preserve"> </w:t>
+      </w:r>
+    </w:p>
+    <w:p>
+      <w:r>
+        <w:t xml:space="preserve">Het voordeel van dit geheel is dat de behuizing symmetrisch is waardoor aanpassingen die zowel op boven als onderkant gebeuren niet 2x dienen te gebeuren maar met 1 aanpassing de gehele behuizing mee veranderd. </w:t>
+      </w:r>
+    </w:p>
+    <w:p>
+      <w:pPr>
+        <w:pStyle w:val="Heading2"/>
+      </w:pPr>
+      <w:bookmarkStart w:id="18" w:name="_Toc502507266"/>
+      <w:r>
+        <w:t>Ronding module</w:t>
+      </w:r>
+      <w:bookmarkEnd w:id="18"/>
+    </w:p>
+    <w:p>
+      <w:r>
+        <w:t xml:space="preserve">Deze module is het meest elementaire in het gehele design. Indien deze aangeroepen wordt zal er een kubus met specifieke (door de gebruiker gedefinieerd) gemaakt worden welke afgeronde zijkanten heeft. Dit wordt bereikt d.m.v. de </w:t>
+      </w:r>
+      <w:proofErr w:type="spellStart"/>
+      <w:r>
+        <w:t>minkowski</w:t>
+      </w:r>
+      <w:proofErr w:type="spellEnd"/>
+      <w:r>
+        <w:t xml:space="preserve"> functie. Zoals in de </w:t>
+      </w:r>
+      <w:proofErr w:type="spellStart"/>
+      <w:r>
+        <w:t>OpenSCAD</w:t>
+      </w:r>
+      <w:proofErr w:type="spellEnd"/>
+      <w:r>
+        <w:t xml:space="preserve"> user Manual/</w:t>
+      </w:r>
+      <w:proofErr w:type="spellStart"/>
+      <w:r>
+        <w:t>Transformations</w:t>
+      </w:r>
+      <w:proofErr w:type="spellEnd"/>
+      <w:r>
+        <w:t xml:space="preserve"> omschreven staat dienen er eerst 2 objecten </w:t>
+      </w:r>
+      <w:proofErr w:type="spellStart"/>
+      <w:r>
+        <w:t>geïnitialiseerd</w:t>
+      </w:r>
+      <w:proofErr w:type="spellEnd"/>
+      <w:r>
+        <w:t xml:space="preserve"> te worden:</w:t>
+      </w:r>
+    </w:p>
+    <w:p>
+      <w:pPr>
+        <w:keepNext/>
+        <w:jc w:val="center"/>
+      </w:pPr>
+      <w:r>
+        <w:rPr>
+          <w:noProof/>
+        </w:rPr>
+        <w:drawing>
+          <wp:inline distT="0" distB="0" distL="0" distR="0">
+            <wp:extent cx="2171700" cy="1620096"/>
+            <wp:effectExtent l="0" t="0" r="0" b="0"/>
+            <wp:docPr id="26" name="Picture 26" descr="https://upload.wikimedia.org/wikipedia/commons/9/94/Openscad_minkowski_example_1a.png"/>
+            <wp:cNvGraphicFramePr>
+              <a:graphicFrameLocks xmlns:a="http://schemas.openxmlformats.org/drawingml/2006/main" noChangeAspect="1"/>
+            </wp:cNvGraphicFramePr>
+            <a:graphic xmlns:a="http://schemas.openxmlformats.org/drawingml/2006/main">
+              <a:graphicData uri="http://schemas.openxmlformats.org/drawingml/2006/picture">
+                <pic:pic xmlns:pic="http://schemas.openxmlformats.org/drawingml/2006/picture">
+                  <pic:nvPicPr>
+                    <pic:cNvPr id="0" name="Picture 1" descr="https://upload.wikimedia.org/wikipedia/commons/9/94/Openscad_minkowski_example_1a.png"/>
+                    <pic:cNvPicPr>
+                      <a:picLocks noChangeAspect="1" noChangeArrowheads="1"/>
+                    </pic:cNvPicPr>
+                  </pic:nvPicPr>
+                  <pic:blipFill>
+                    <a:blip r:embed="rId43" cstate="print">
+                      <a:extLst>
+                        <a:ext uri="{28A0092B-C50C-407E-A947-70E740481C1C}">
+                          <a14:useLocalDpi xmlns:a14="http://schemas.microsoft.com/office/drawing/2010/main" val="0"/>
+                        </a:ext>
+                      </a:extLst>
+                    </a:blip>
+                    <a:srcRect/>
+                    <a:stretch>
+                      <a:fillRect/>
+                    </a:stretch>
+                  </pic:blipFill>
+                  <pic:spPr bwMode="auto">
+                    <a:xfrm>
+                      <a:off x="0" y="0"/>
+                      <a:ext cx="2187840" cy="1632137"/>
+                    </a:xfrm>
+                    <a:prstGeom prst="rect">
+                      <a:avLst/>
+                    </a:prstGeom>
+                    <a:noFill/>
+                    <a:ln>
+                      <a:noFill/>
+                    </a:ln>
+                  </pic:spPr>
+                </pic:pic>
+              </a:graphicData>
+            </a:graphic>
+          </wp:inline>
+        </w:drawing>
+      </w:r>
+    </w:p>
+    <w:p>
+      <w:pPr>
+        <w:pStyle w:val="Caption"/>
+        <w:jc w:val="center"/>
+      </w:pPr>
+      <w:r>
+        <w:t xml:space="preserve">Figuur </w:t>
+      </w:r>
+      <w:fldSimple w:instr=" SEQ Figuur \* ARABIC ">
+        <w:r>
+          <w:rPr>
+            <w:noProof/>
+          </w:rPr>
+          <w:t>20</w:t>
+        </w:r>
+      </w:fldSimple>
+      <w:r>
+        <w:t xml:space="preserve">: </w:t>
+      </w:r>
+      <w:proofErr w:type="spellStart"/>
+      <w:r>
+        <w:t>minkowski</w:t>
+      </w:r>
+      <w:proofErr w:type="spellEnd"/>
+      <w:r>
+        <w:t xml:space="preserve"> voorbeeld (1)</w:t>
+      </w:r>
+    </w:p>
+    <w:p>
+      <w:r>
+        <w:t xml:space="preserve">Vervolgens kan de gebruiker een </w:t>
+      </w:r>
+      <w:proofErr w:type="spellStart"/>
+      <w:r>
+        <w:t>minkowski</w:t>
+      </w:r>
+      <w:proofErr w:type="spellEnd"/>
+      <w:r>
+        <w:t xml:space="preserve"> optelling van beide objecten doen wat </w:t>
+      </w:r>
+      <w:proofErr w:type="spellStart"/>
+      <w:r>
+        <w:t>resulteerd</w:t>
+      </w:r>
+      <w:proofErr w:type="spellEnd"/>
+      <w:r>
+        <w:t xml:space="preserve"> in het volgende:</w:t>
+      </w:r>
+    </w:p>
+    <w:p>
+      <w:pPr>
+        <w:keepNext/>
+        <w:jc w:val="center"/>
+      </w:pPr>
+      <w:r>
+        <w:rPr>
+          <w:noProof/>
+        </w:rPr>
+        <w:drawing>
+          <wp:inline distT="0" distB="0" distL="0" distR="0">
+            <wp:extent cx="2170566" cy="1619250"/>
+            <wp:effectExtent l="0" t="0" r="1270" b="0"/>
+            <wp:docPr id="27" name="Picture 27" descr="https://upload.wikimedia.org/wikipedia/commons/1/10/Openscad_minkowski_example_2a.png"/>
+            <wp:cNvGraphicFramePr>
+              <a:graphicFrameLocks xmlns:a="http://schemas.openxmlformats.org/drawingml/2006/main" noChangeAspect="1"/>
+            </wp:cNvGraphicFramePr>
+            <a:graphic xmlns:a="http://schemas.openxmlformats.org/drawingml/2006/main">
+              <a:graphicData uri="http://schemas.openxmlformats.org/drawingml/2006/picture">
+                <pic:pic xmlns:pic="http://schemas.openxmlformats.org/drawingml/2006/picture">
+                  <pic:nvPicPr>
+                    <pic:cNvPr id="0" name="Picture 3" descr="https://upload.wikimedia.org/wikipedia/commons/1/10/Openscad_minkowski_example_2a.png"/>
+                    <pic:cNvPicPr>
+                      <a:picLocks noChangeAspect="1" noChangeArrowheads="1"/>
+                    </pic:cNvPicPr>
+                  </pic:nvPicPr>
+                  <pic:blipFill>
+                    <a:blip r:embed="rId44" cstate="print">
+                      <a:extLst>
+                        <a:ext uri="{28A0092B-C50C-407E-A947-70E740481C1C}">
+                          <a14:useLocalDpi xmlns:a14="http://schemas.microsoft.com/office/drawing/2010/main" val="0"/>
+                        </a:ext>
+                      </a:extLst>
+                    </a:blip>
+                    <a:srcRect/>
+                    <a:stretch>
+                      <a:fillRect/>
+                    </a:stretch>
+                  </pic:blipFill>
+                  <pic:spPr bwMode="auto">
+                    <a:xfrm>
+                      <a:off x="0" y="0"/>
+                      <a:ext cx="2201105" cy="1642032"/>
+                    </a:xfrm>
+                    <a:prstGeom prst="rect">
+                      <a:avLst/>
+                    </a:prstGeom>
+                    <a:noFill/>
+                    <a:ln>
+                      <a:noFill/>
+                    </a:ln>
+                  </pic:spPr>
+                </pic:pic>
+              </a:graphicData>
+            </a:graphic>
+          </wp:inline>
+        </w:drawing>
+      </w:r>
+    </w:p>
+    <w:p>
+      <w:pPr>
+        <w:pStyle w:val="Caption"/>
+        <w:jc w:val="center"/>
+      </w:pPr>
+      <w:r>
+        <w:t xml:space="preserve">Figuur </w:t>
+      </w:r>
+      <w:fldSimple w:instr=" SEQ Figuur \* ARABIC ">
+        <w:r>
+          <w:rPr>
+            <w:noProof/>
+          </w:rPr>
+          <w:t>21</w:t>
+        </w:r>
+      </w:fldSimple>
+      <w:r>
+        <w:t xml:space="preserve">: </w:t>
+      </w:r>
+      <w:proofErr w:type="spellStart"/>
+      <w:r>
+        <w:t>minkowski</w:t>
+      </w:r>
+      <w:proofErr w:type="spellEnd"/>
+      <w:r>
+        <w:t xml:space="preserve"> voorbeeld (2)</w:t>
+      </w:r>
+    </w:p>
+    <w:p>
+      <w:r>
+        <w:lastRenderedPageBreak/>
+        <w:t>Belangrijk is om te beseffen dat de dimensies van het geheel veranderen (gezien er een optelling gebeurd werd). Indien de cilinder een straal heeft van 2 eenheden en de kubus een breedte van 10 eenheden zal de nieuwe afmeting 14 eenheden bedragen (1</w:t>
+      </w:r>
+      <w:r>
+        <w:t xml:space="preserve">0 + 2 + 2, vanwege elke kant). </w:t>
+      </w:r>
+    </w:p>
+    <w:p>
+      <w:r>
+        <w:t xml:space="preserve">De code van de </w:t>
+      </w:r>
+      <w:proofErr w:type="spellStart"/>
+      <w:r>
+        <w:t>Rounding</w:t>
+      </w:r>
+      <w:proofErr w:type="spellEnd"/>
+      <w:r>
+        <w:t xml:space="preserve"> module ziet er als volgt uit:</w:t>
+      </w:r>
+    </w:p>
+    <w:p>
+      <w:pPr>
+        <w:pBdr>
+          <w:top w:val="single" w:sz="4" w:space="1" w:color="auto"/>
+          <w:left w:val="single" w:sz="4" w:space="4" w:color="auto"/>
+          <w:bottom w:val="single" w:sz="4" w:space="1" w:color="auto"/>
+          <w:right w:val="single" w:sz="4" w:space="4" w:color="auto"/>
+        </w:pBdr>
+      </w:pPr>
+      <w:r>
+        <w:t xml:space="preserve">//Deze module zal een balk produceren en afhankelijk van de </w:t>
+      </w:r>
+      <w:proofErr w:type="spellStart"/>
+      <w:r>
+        <w:t>fillet</w:t>
+      </w:r>
+      <w:proofErr w:type="spellEnd"/>
+      <w:r>
+        <w:t xml:space="preserve"> waarde</w:t>
+      </w:r>
+    </w:p>
+    <w:p>
+      <w:pPr>
+        <w:pBdr>
+          <w:top w:val="single" w:sz="4" w:space="1" w:color="auto"/>
+          <w:left w:val="single" w:sz="4" w:space="4" w:color="auto"/>
+          <w:bottom w:val="single" w:sz="4" w:space="1" w:color="auto"/>
+          <w:right w:val="single" w:sz="4" w:space="4" w:color="auto"/>
+        </w:pBdr>
+      </w:pPr>
+      <w:r>
+        <w:t>//zullen de hoeken minder of meer afgerond zijn.</w:t>
+      </w:r>
+    </w:p>
+    <w:p>
+      <w:pPr>
+        <w:pBdr>
+          <w:top w:val="single" w:sz="4" w:space="1" w:color="auto"/>
+          <w:left w:val="single" w:sz="4" w:space="4" w:color="auto"/>
+          <w:bottom w:val="single" w:sz="4" w:space="1" w:color="auto"/>
+          <w:right w:val="single" w:sz="4" w:space="4" w:color="auto"/>
+        </w:pBdr>
+      </w:pPr>
+      <w:r>
+        <w:t>module ronding($a=lengte, $b=breedte, $c=hoogte) {</w:t>
+      </w:r>
+    </w:p>
+    <w:p>
+      <w:pPr>
+        <w:pBdr>
+          <w:top w:val="single" w:sz="4" w:space="1" w:color="auto"/>
+          <w:left w:val="single" w:sz="4" w:space="4" w:color="auto"/>
+          <w:bottom w:val="single" w:sz="4" w:space="1" w:color="auto"/>
+          <w:right w:val="single" w:sz="4" w:space="4" w:color="auto"/>
+        </w:pBdr>
+        <w:rPr>
+          <w:lang w:val="en-US"/>
+        </w:rPr>
+      </w:pPr>
+      <w:r>
+        <w:t xml:space="preserve">    </w:t>
+      </w:r>
+      <w:r>
+        <w:rPr>
+          <w:lang w:val="en-US"/>
+        </w:rPr>
+        <w:t>translate([0,fillet, fillet]){</w:t>
+      </w:r>
+    </w:p>
+    <w:p>
+      <w:pPr>
+        <w:pBdr>
+          <w:top w:val="single" w:sz="4" w:space="1" w:color="auto"/>
+          <w:left w:val="single" w:sz="4" w:space="4" w:color="auto"/>
+          <w:bottom w:val="single" w:sz="4" w:space="1" w:color="auto"/>
+          <w:right w:val="single" w:sz="4" w:space="4" w:color="auto"/>
+        </w:pBdr>
+        <w:rPr>
+          <w:lang w:val="en-US"/>
+        </w:rPr>
+      </w:pPr>
+      <w:r>
+        <w:rPr>
+          <w:lang w:val="en-US"/>
+        </w:rPr>
+        <w:t xml:space="preserve">        </w:t>
+      </w:r>
+      <w:proofErr w:type="spellStart"/>
+      <w:r>
+        <w:rPr>
+          <w:lang w:val="en-US"/>
+        </w:rPr>
+        <w:t>minkowski</w:t>
+      </w:r>
+      <w:proofErr w:type="spellEnd"/>
+      <w:r>
+        <w:rPr>
+          <w:lang w:val="en-US"/>
+        </w:rPr>
+        <w:t>() {</w:t>
+      </w:r>
+    </w:p>
+    <w:p>
+      <w:pPr>
+        <w:pBdr>
+          <w:top w:val="single" w:sz="4" w:space="1" w:color="auto"/>
+          <w:left w:val="single" w:sz="4" w:space="4" w:color="auto"/>
+          <w:bottom w:val="single" w:sz="4" w:space="1" w:color="auto"/>
+          <w:right w:val="single" w:sz="4" w:space="4" w:color="auto"/>
+        </w:pBdr>
+        <w:rPr>
+          <w:lang w:val="en-US"/>
+        </w:rPr>
+      </w:pPr>
+      <w:r>
+        <w:rPr>
+          <w:lang w:val="en-US"/>
+        </w:rPr>
+        <w:t xml:space="preserve">            cube([$a-(</w:t>
+      </w:r>
+      <w:proofErr w:type="spellStart"/>
+      <w:r>
+        <w:rPr>
+          <w:lang w:val="en-US"/>
+        </w:rPr>
+        <w:t>lengte</w:t>
+      </w:r>
+      <w:proofErr w:type="spellEnd"/>
+      <w:r>
+        <w:rPr>
+          <w:lang w:val="en-US"/>
+        </w:rPr>
+        <w:t>/2), $b-(2*fillet), $c-(2*fillet)], center = false);</w:t>
+      </w:r>
+    </w:p>
+    <w:p>
+      <w:pPr>
+        <w:pBdr>
+          <w:top w:val="single" w:sz="4" w:space="1" w:color="auto"/>
+          <w:left w:val="single" w:sz="4" w:space="4" w:color="auto"/>
+          <w:bottom w:val="single" w:sz="4" w:space="1" w:color="auto"/>
+          <w:right w:val="single" w:sz="4" w:space="4" w:color="auto"/>
+        </w:pBdr>
+        <w:rPr>
+          <w:lang w:val="en-US"/>
+        </w:rPr>
+      </w:pPr>
+      <w:r>
+        <w:rPr>
+          <w:lang w:val="en-US"/>
+        </w:rPr>
+        <w:t xml:space="preserve">            rotate([0,90,0]) {</w:t>
+      </w:r>
+    </w:p>
+    <w:p>
+      <w:pPr>
+        <w:pBdr>
+          <w:top w:val="single" w:sz="4" w:space="1" w:color="auto"/>
+          <w:left w:val="single" w:sz="4" w:space="4" w:color="auto"/>
+          <w:bottom w:val="single" w:sz="4" w:space="1" w:color="auto"/>
+          <w:right w:val="single" w:sz="4" w:space="4" w:color="auto"/>
+        </w:pBdr>
+        <w:rPr>
+          <w:lang w:val="en-US"/>
+        </w:rPr>
+      </w:pPr>
+      <w:r>
+        <w:rPr>
+          <w:lang w:val="en-US"/>
+        </w:rPr>
+        <w:t xml:space="preserve">                cylinder(r=fillet, h=</w:t>
+      </w:r>
+      <w:proofErr w:type="spellStart"/>
+      <w:r>
+        <w:rPr>
+          <w:lang w:val="en-US"/>
+        </w:rPr>
+        <w:t>lengte</w:t>
+      </w:r>
+      <w:proofErr w:type="spellEnd"/>
+      <w:r>
+        <w:rPr>
+          <w:lang w:val="en-US"/>
+        </w:rPr>
+        <w:t>/2, center = false);</w:t>
+      </w:r>
+    </w:p>
+    <w:p>
+      <w:pPr>
+        <w:pBdr>
+          <w:top w:val="single" w:sz="4" w:space="1" w:color="auto"/>
+          <w:left w:val="single" w:sz="4" w:space="4" w:color="auto"/>
+          <w:bottom w:val="single" w:sz="4" w:space="1" w:color="auto"/>
+          <w:right w:val="single" w:sz="4" w:space="4" w:color="auto"/>
+        </w:pBdr>
+      </w:pPr>
+      <w:r>
+        <w:rPr>
+          <w:lang w:val="en-US"/>
+        </w:rPr>
+        <w:t xml:space="preserve">            </w:t>
+      </w:r>
+      <w:r>
+        <w:t>}</w:t>
+      </w:r>
+    </w:p>
+    <w:p>
+      <w:pPr>
+        <w:pBdr>
+          <w:top w:val="single" w:sz="4" w:space="1" w:color="auto"/>
+          <w:left w:val="single" w:sz="4" w:space="4" w:color="auto"/>
+          <w:bottom w:val="single" w:sz="4" w:space="1" w:color="auto"/>
+          <w:right w:val="single" w:sz="4" w:space="4" w:color="auto"/>
+        </w:pBdr>
+      </w:pPr>
+      <w:r>
+        <w:t xml:space="preserve">        }</w:t>
+      </w:r>
+    </w:p>
+    <w:p>
+      <w:pPr>
+        <w:pBdr>
+          <w:top w:val="single" w:sz="4" w:space="1" w:color="auto"/>
+          <w:left w:val="single" w:sz="4" w:space="4" w:color="auto"/>
+          <w:bottom w:val="single" w:sz="4" w:space="1" w:color="auto"/>
+          <w:right w:val="single" w:sz="4" w:space="4" w:color="auto"/>
+        </w:pBdr>
+      </w:pPr>
+      <w:r>
+        <w:t xml:space="preserve">    }</w:t>
+      </w:r>
+    </w:p>
+    <w:p>
+      <w:pPr>
+        <w:pBdr>
+          <w:top w:val="single" w:sz="4" w:space="1" w:color="auto"/>
+          <w:left w:val="single" w:sz="4" w:space="4" w:color="auto"/>
+          <w:bottom w:val="single" w:sz="4" w:space="1" w:color="auto"/>
+          <w:right w:val="single" w:sz="4" w:space="4" w:color="auto"/>
+        </w:pBdr>
+      </w:pPr>
+      <w:r>
+        <w:t>}</w:t>
+      </w:r>
+    </w:p>
+    <w:p>
+      <w:r>
+        <w:t xml:space="preserve">De ronding module met de minimale </w:t>
+      </w:r>
+      <w:proofErr w:type="spellStart"/>
+      <w:r>
+        <w:t>fillet</w:t>
+      </w:r>
+      <w:proofErr w:type="spellEnd"/>
+      <w:r>
+        <w:t xml:space="preserve"> waarde (0.1):</w:t>
+      </w:r>
+    </w:p>
+    <w:p>
+      <w:pPr>
+        <w:keepNext/>
+        <w:jc w:val="center"/>
+      </w:pPr>
+      <w:r>
+        <w:rPr>
+          <w:noProof/>
+        </w:rPr>
+        <w:drawing>
+          <wp:inline distT="0" distB="0" distL="0" distR="0" wp14:anchorId="409737FA" wp14:editId="138149D3">
+            <wp:extent cx="3319639" cy="2209800"/>
+            <wp:effectExtent l="0" t="0" r="0" b="0"/>
+            <wp:docPr id="28" name="Picture 28"/>
+            <wp:cNvGraphicFramePr>
+              <a:graphicFrameLocks xmlns:a="http://schemas.openxmlformats.org/drawingml/2006/main" noChangeAspect="1"/>
+            </wp:cNvGraphicFramePr>
+            <a:graphic xmlns:a="http://schemas.openxmlformats.org/drawingml/2006/main">
+              <a:graphicData uri="http://schemas.openxmlformats.org/drawingml/2006/picture">
+                <pic:pic xmlns:pic="http://schemas.openxmlformats.org/drawingml/2006/picture">
+                  <pic:nvPicPr>
+                    <pic:cNvPr id="1" name=""/>
+                    <pic:cNvPicPr/>
+                  </pic:nvPicPr>
+                  <pic:blipFill>
+                    <a:blip r:embed="rId45"/>
+                    <a:stretch>
+                      <a:fillRect/>
+                    </a:stretch>
+                  </pic:blipFill>
+                  <pic:spPr>
+                    <a:xfrm>
+                      <a:off x="0" y="0"/>
+                      <a:ext cx="3344605" cy="2226419"/>
+                    </a:xfrm>
+                    <a:prstGeom prst="rect">
+                      <a:avLst/>
+                    </a:prstGeom>
+                  </pic:spPr>
+                </pic:pic>
+              </a:graphicData>
+            </a:graphic>
+          </wp:inline>
+        </w:drawing>
+      </w:r>
+    </w:p>
+    <w:p>
+      <w:pPr>
+        <w:pStyle w:val="Caption"/>
+        <w:jc w:val="center"/>
+      </w:pPr>
+      <w:r>
+        <w:t xml:space="preserve">Figuur </w:t>
+      </w:r>
+      <w:fldSimple w:instr=" SEQ Figuur \* ARABIC ">
+        <w:r>
+          <w:rPr>
+            <w:noProof/>
+          </w:rPr>
+          <w:t>22</w:t>
+        </w:r>
+      </w:fldSimple>
+      <w:r>
+        <w:t xml:space="preserve">: ronding module met kleine </w:t>
+      </w:r>
+      <w:proofErr w:type="spellStart"/>
+      <w:r>
+        <w:t>fillet</w:t>
+      </w:r>
+      <w:proofErr w:type="spellEnd"/>
+    </w:p>
     <w:p/>
-    <w:p>
-      <w:pPr>
-        <w:pStyle w:val="Heading1"/>
-      </w:pPr>
-      <w:bookmarkStart w:id="18" w:name="_Toc502494569"/>
-      <w:r>
-        <w:t>Conclusie</w:t>
-      </w:r>
-      <w:bookmarkEnd w:id="18"/>
+    <w:p/>
+    <w:p/>
+    <w:p/>
+    <w:p>
+      <w:r>
+        <w:lastRenderedPageBreak/>
+        <w:t xml:space="preserve">De ronding module met de maximale </w:t>
+      </w:r>
+      <w:proofErr w:type="spellStart"/>
+      <w:r>
+        <w:t>fillet</w:t>
+      </w:r>
+      <w:proofErr w:type="spellEnd"/>
+      <w:r>
+        <w:t xml:space="preserve"> waarde (12):</w:t>
+      </w:r>
+    </w:p>
+    <w:p>
+      <w:pPr>
+        <w:keepNext/>
+        <w:jc w:val="center"/>
+      </w:pPr>
+      <w:r>
+        <w:rPr>
+          <w:noProof/>
+        </w:rPr>
+        <w:drawing>
+          <wp:inline distT="0" distB="0" distL="0" distR="0" wp14:anchorId="7B1FD1FD" wp14:editId="4774A2A8">
+            <wp:extent cx="3274021" cy="2133600"/>
+            <wp:effectExtent l="0" t="0" r="3175" b="0"/>
+            <wp:docPr id="29" name="Picture 29"/>
+            <wp:cNvGraphicFramePr>
+              <a:graphicFrameLocks xmlns:a="http://schemas.openxmlformats.org/drawingml/2006/main" noChangeAspect="1"/>
+            </wp:cNvGraphicFramePr>
+            <a:graphic xmlns:a="http://schemas.openxmlformats.org/drawingml/2006/main">
+              <a:graphicData uri="http://schemas.openxmlformats.org/drawingml/2006/picture">
+                <pic:pic xmlns:pic="http://schemas.openxmlformats.org/drawingml/2006/picture">
+                  <pic:nvPicPr>
+                    <pic:cNvPr id="1" name=""/>
+                    <pic:cNvPicPr/>
+                  </pic:nvPicPr>
+                  <pic:blipFill>
+                    <a:blip r:embed="rId46"/>
+                    <a:stretch>
+                      <a:fillRect/>
+                    </a:stretch>
+                  </pic:blipFill>
+                  <pic:spPr>
+                    <a:xfrm>
+                      <a:off x="0" y="0"/>
+                      <a:ext cx="3299056" cy="2149914"/>
+                    </a:xfrm>
+                    <a:prstGeom prst="rect">
+                      <a:avLst/>
+                    </a:prstGeom>
+                  </pic:spPr>
+                </pic:pic>
+              </a:graphicData>
+            </a:graphic>
+          </wp:inline>
+        </w:drawing>
+      </w:r>
+    </w:p>
+    <w:p>
+      <w:pPr>
+        <w:pStyle w:val="Caption"/>
+        <w:jc w:val="center"/>
+      </w:pPr>
+      <w:r>
+        <w:t xml:space="preserve">Figuur </w:t>
+      </w:r>
+      <w:fldSimple w:instr=" SEQ Figuur \* ARABIC ">
+        <w:r>
+          <w:rPr>
+            <w:noProof/>
+          </w:rPr>
+          <w:t>23</w:t>
+        </w:r>
+      </w:fldSimple>
+      <w:r>
+        <w:t>: ronding module met grote</w:t>
+      </w:r>
+      <w:r>
+        <w:t xml:space="preserve"> </w:t>
+      </w:r>
+      <w:proofErr w:type="spellStart"/>
+      <w:r>
+        <w:t>fillet</w:t>
+      </w:r>
+      <w:proofErr w:type="spellEnd"/>
+    </w:p>
+    <w:p>
+      <w:pPr>
+        <w:pStyle w:val="Heading2"/>
+      </w:pPr>
+      <w:bookmarkStart w:id="19" w:name="_Toc502507267"/>
+      <w:r>
+        <w:t>Doos module</w:t>
+      </w:r>
+      <w:bookmarkEnd w:id="19"/>
+    </w:p>
+    <w:p>
+      <w:r>
+        <w:t>Deze module zal de elementaire behuizing produceren zonder ventilatiegaten, pootjes, … De ronding module zal aangeroepen worden en de doos module zal de ronding uithollen en ook de top afsnijden opdat er enkel een doos overblijft.</w:t>
+      </w:r>
+    </w:p>
+    <w:p>
+      <w:r>
+        <w:t xml:space="preserve">De code kan gevonden worden onder de doos module in het </w:t>
+      </w:r>
+      <w:proofErr w:type="spellStart"/>
+      <w:r>
+        <w:t>OpenSCAD</w:t>
+      </w:r>
+      <w:proofErr w:type="spellEnd"/>
+      <w:r>
+        <w:t xml:space="preserve"> project.</w:t>
+      </w:r>
+      <w:r>
+        <w:t xml:space="preserve"> En deze produceert het volgende:</w:t>
+      </w:r>
+    </w:p>
+    <w:p>
+      <w:pPr>
+        <w:keepNext/>
+        <w:jc w:val="center"/>
+      </w:pPr>
+      <w:r>
+        <w:rPr>
+          <w:noProof/>
+        </w:rPr>
+        <w:drawing>
+          <wp:inline distT="0" distB="0" distL="0" distR="0" wp14:anchorId="391F16D7" wp14:editId="77C0E827">
+            <wp:extent cx="4219575" cy="2248393"/>
+            <wp:effectExtent l="0" t="0" r="0" b="0"/>
+            <wp:docPr id="30" name="Picture 30"/>
+            <wp:cNvGraphicFramePr>
+              <a:graphicFrameLocks xmlns:a="http://schemas.openxmlformats.org/drawingml/2006/main" noChangeAspect="1"/>
+            </wp:cNvGraphicFramePr>
+            <a:graphic xmlns:a="http://schemas.openxmlformats.org/drawingml/2006/main">
+              <a:graphicData uri="http://schemas.openxmlformats.org/drawingml/2006/picture">
+                <pic:pic xmlns:pic="http://schemas.openxmlformats.org/drawingml/2006/picture">
+                  <pic:nvPicPr>
+                    <pic:cNvPr id="1" name=""/>
+                    <pic:cNvPicPr/>
+                  </pic:nvPicPr>
+                  <pic:blipFill>
+                    <a:blip r:embed="rId47"/>
+                    <a:stretch>
+                      <a:fillRect/>
+                    </a:stretch>
+                  </pic:blipFill>
+                  <pic:spPr>
+                    <a:xfrm>
+                      <a:off x="0" y="0"/>
+                      <a:ext cx="4229903" cy="2253896"/>
+                    </a:xfrm>
+                    <a:prstGeom prst="rect">
+                      <a:avLst/>
+                    </a:prstGeom>
+                  </pic:spPr>
+                </pic:pic>
+              </a:graphicData>
+            </a:graphic>
+          </wp:inline>
+        </w:drawing>
+      </w:r>
+    </w:p>
+    <w:p>
+      <w:pPr>
+        <w:pStyle w:val="Caption"/>
+        <w:jc w:val="center"/>
+      </w:pPr>
+      <w:r>
+        <w:t xml:space="preserve">Figuur </w:t>
+      </w:r>
+      <w:fldSimple w:instr=" SEQ Figuur \* ARABIC ">
+        <w:r>
+          <w:rPr>
+            <w:noProof/>
+          </w:rPr>
+          <w:t>24</w:t>
+        </w:r>
+      </w:fldSimple>
+      <w:r>
+        <w:t>: doos module</w:t>
+      </w:r>
+    </w:p>
+    <w:p>
+      <w:pPr>
+        <w:pStyle w:val="Heading2"/>
+      </w:pPr>
+      <w:bookmarkStart w:id="20" w:name="_Toc502507268"/>
+      <w:r>
+        <w:t>Bevestiging module</w:t>
+      </w:r>
+      <w:bookmarkEnd w:id="20"/>
+    </w:p>
+    <w:p>
+      <w:r>
+        <w:t>De bevestiging module zal ervoor zorgen dat er een bevestiging gemaakt worden tussen de boven -en onderkant. Hiervoor heeft de gebruiker de keuze of deze ronde of kubusvormige bevestigingen wenst. Vervolgens worden de onderkanten eraf gesneden om interferentie met de luchtgaten te voorkomen.</w:t>
+      </w:r>
+    </w:p>
+    <w:p>
+      <w:pPr>
+        <w:keepNext/>
+        <w:jc w:val="center"/>
+      </w:pPr>
+      <w:r>
+        <w:rPr>
+          <w:noProof/>
+        </w:rPr>
+        <w:lastRenderedPageBreak/>
+        <w:drawing>
+          <wp:inline distT="0" distB="0" distL="0" distR="0" wp14:anchorId="7993BD20" wp14:editId="1E8763C3">
+            <wp:extent cx="3219450" cy="1728964"/>
+            <wp:effectExtent l="0" t="0" r="0" b="5080"/>
+            <wp:docPr id="31" name="Picture 31"/>
+            <wp:cNvGraphicFramePr>
+              <a:graphicFrameLocks xmlns:a="http://schemas.openxmlformats.org/drawingml/2006/main" noChangeAspect="1"/>
+            </wp:cNvGraphicFramePr>
+            <a:graphic xmlns:a="http://schemas.openxmlformats.org/drawingml/2006/main">
+              <a:graphicData uri="http://schemas.openxmlformats.org/drawingml/2006/picture">
+                <pic:pic xmlns:pic="http://schemas.openxmlformats.org/drawingml/2006/picture">
+                  <pic:nvPicPr>
+                    <pic:cNvPr id="1" name=""/>
+                    <pic:cNvPicPr/>
+                  </pic:nvPicPr>
+                  <pic:blipFill>
+                    <a:blip r:embed="rId48"/>
+                    <a:stretch>
+                      <a:fillRect/>
+                    </a:stretch>
+                  </pic:blipFill>
+                  <pic:spPr>
+                    <a:xfrm>
+                      <a:off x="0" y="0"/>
+                      <a:ext cx="3226383" cy="1732687"/>
+                    </a:xfrm>
+                    <a:prstGeom prst="rect">
+                      <a:avLst/>
+                    </a:prstGeom>
+                  </pic:spPr>
+                </pic:pic>
+              </a:graphicData>
+            </a:graphic>
+          </wp:inline>
+        </w:drawing>
+      </w:r>
+    </w:p>
+    <w:p>
+      <w:pPr>
+        <w:pStyle w:val="Caption"/>
+        <w:jc w:val="center"/>
+      </w:pPr>
+      <w:r>
+        <w:t xml:space="preserve">Figuur </w:t>
+      </w:r>
+      <w:fldSimple w:instr=" SEQ Figuur \* ARABIC ">
+        <w:r>
+          <w:rPr>
+            <w:noProof/>
+          </w:rPr>
+          <w:t>25</w:t>
+        </w:r>
+      </w:fldSimple>
+      <w:r>
+        <w:t>: bevestiging zonder afsnijding</w:t>
+      </w:r>
+    </w:p>
+    <w:p>
+      <w:pPr>
+        <w:keepNext/>
+        <w:jc w:val="center"/>
+      </w:pPr>
+      <w:r>
+        <w:rPr>
+          <w:noProof/>
+        </w:rPr>
+        <w:drawing>
+          <wp:inline distT="0" distB="0" distL="0" distR="0" wp14:anchorId="7DC5FA94" wp14:editId="6D9EFC89">
+            <wp:extent cx="3247838" cy="1743075"/>
+            <wp:effectExtent l="0" t="0" r="0" b="0"/>
+            <wp:docPr id="32" name="Picture 32"/>
+            <wp:cNvGraphicFramePr>
+              <a:graphicFrameLocks xmlns:a="http://schemas.openxmlformats.org/drawingml/2006/main" noChangeAspect="1"/>
+            </wp:cNvGraphicFramePr>
+            <a:graphic xmlns:a="http://schemas.openxmlformats.org/drawingml/2006/main">
+              <a:graphicData uri="http://schemas.openxmlformats.org/drawingml/2006/picture">
+                <pic:pic xmlns:pic="http://schemas.openxmlformats.org/drawingml/2006/picture">
+                  <pic:nvPicPr>
+                    <pic:cNvPr id="1" name=""/>
+                    <pic:cNvPicPr/>
+                  </pic:nvPicPr>
+                  <pic:blipFill>
+                    <a:blip r:embed="rId49"/>
+                    <a:stretch>
+                      <a:fillRect/>
+                    </a:stretch>
+                  </pic:blipFill>
+                  <pic:spPr>
+                    <a:xfrm>
+                      <a:off x="0" y="0"/>
+                      <a:ext cx="3276186" cy="1758289"/>
+                    </a:xfrm>
+                    <a:prstGeom prst="rect">
+                      <a:avLst/>
+                    </a:prstGeom>
+                  </pic:spPr>
+                </pic:pic>
+              </a:graphicData>
+            </a:graphic>
+          </wp:inline>
+        </w:drawing>
+      </w:r>
+    </w:p>
+    <w:p>
+      <w:pPr>
+        <w:pStyle w:val="Caption"/>
+        <w:jc w:val="center"/>
+      </w:pPr>
+      <w:r>
+        <w:t xml:space="preserve">Figuur </w:t>
+      </w:r>
+      <w:fldSimple w:instr=" SEQ Figuur \* ARABIC ">
+        <w:r>
+          <w:rPr>
+            <w:noProof/>
+          </w:rPr>
+          <w:t>26</w:t>
+        </w:r>
+      </w:fldSimple>
+      <w:r>
+        <w:t>: bevestiging na afsnijding</w:t>
+      </w:r>
+    </w:p>
+    <w:p>
+      <w:r>
+        <w:t xml:space="preserve">De code kan gevonden worden onder de bevestiging module in het </w:t>
+      </w:r>
+      <w:proofErr w:type="spellStart"/>
+      <w:r>
+        <w:t>OpenSCAD</w:t>
+      </w:r>
+      <w:proofErr w:type="spellEnd"/>
+      <w:r>
+        <w:t xml:space="preserve"> project.</w:t>
+      </w:r>
+    </w:p>
+    <w:p>
+      <w:r>
+        <w:t xml:space="preserve">Om beide aan elkaar te koppelen dient er een unie tussen de doos en bevestiging gemaakt te worden in </w:t>
+      </w:r>
+      <w:proofErr w:type="spellStart"/>
+      <w:r>
+        <w:t>OpenSCAD</w:t>
+      </w:r>
+      <w:proofErr w:type="spellEnd"/>
+      <w:r>
+        <w:t>, wat resulteert in het volgende tussenresultaat:</w:t>
+      </w:r>
+    </w:p>
+    <w:p>
+      <w:pPr>
+        <w:keepNext/>
+        <w:jc w:val="center"/>
+      </w:pPr>
+      <w:r>
+        <w:rPr>
+          <w:noProof/>
+        </w:rPr>
+        <w:drawing>
+          <wp:inline distT="0" distB="0" distL="0" distR="0" wp14:anchorId="4A7260E6" wp14:editId="044272ED">
+            <wp:extent cx="4152900" cy="2466929"/>
+            <wp:effectExtent l="0" t="0" r="0" b="0"/>
+            <wp:docPr id="33" name="Picture 33"/>
+            <wp:cNvGraphicFramePr>
+              <a:graphicFrameLocks xmlns:a="http://schemas.openxmlformats.org/drawingml/2006/main" noChangeAspect="1"/>
+            </wp:cNvGraphicFramePr>
+            <a:graphic xmlns:a="http://schemas.openxmlformats.org/drawingml/2006/main">
+              <a:graphicData uri="http://schemas.openxmlformats.org/drawingml/2006/picture">
+                <pic:pic xmlns:pic="http://schemas.openxmlformats.org/drawingml/2006/picture">
+                  <pic:nvPicPr>
+                    <pic:cNvPr id="1" name=""/>
+                    <pic:cNvPicPr/>
+                  </pic:nvPicPr>
+                  <pic:blipFill>
+                    <a:blip r:embed="rId50"/>
+                    <a:stretch>
+                      <a:fillRect/>
+                    </a:stretch>
+                  </pic:blipFill>
+                  <pic:spPr>
+                    <a:xfrm>
+                      <a:off x="0" y="0"/>
+                      <a:ext cx="4164640" cy="2473903"/>
+                    </a:xfrm>
+                    <a:prstGeom prst="rect">
+                      <a:avLst/>
+                    </a:prstGeom>
+                  </pic:spPr>
+                </pic:pic>
+              </a:graphicData>
+            </a:graphic>
+          </wp:inline>
+        </w:drawing>
+      </w:r>
+    </w:p>
+    <w:p>
+      <w:pPr>
+        <w:pStyle w:val="Caption"/>
+        <w:jc w:val="center"/>
+      </w:pPr>
+      <w:r>
+        <w:t xml:space="preserve">Figuur </w:t>
+      </w:r>
+      <w:fldSimple w:instr=" SEQ Figuur \* ARABIC ">
+        <w:r>
+          <w:rPr>
+            <w:noProof/>
+          </w:rPr>
+          <w:t>27</w:t>
+        </w:r>
+      </w:fldSimple>
+      <w:r>
+        <w:t>: behuizing met bevestiging</w:t>
+      </w:r>
+    </w:p>
+    <w:p>
+      <w:pPr>
+        <w:pStyle w:val="Heading2"/>
+      </w:pPr>
+      <w:bookmarkStart w:id="21" w:name="_Toc502507269"/>
+      <w:r>
+        <w:t>Ventilatiegaten module</w:t>
+      </w:r>
+      <w:bookmarkEnd w:id="21"/>
+    </w:p>
+    <w:p>
+      <w:r>
+        <w:t xml:space="preserve">Deze module zal zorgen voor de ventilatiegaten. Er zijn 2 soorten (deze voor de onderkant en bovenkant). Het verschil tussen beide is dat de onderkant een opening heeft waar kabels door kunnen en de bovenkant heeft </w:t>
+      </w:r>
+      <w:r>
+        <w:lastRenderedPageBreak/>
+        <w:t xml:space="preserve">smalle ventilatiegaten. Aan de hand van een parameter kan de gebruiker meegeven of er ventilatiegaten voor de onderkant of bovenkant dienen gemaakt te worden. </w:t>
+      </w:r>
+    </w:p>
+    <w:p>
+      <w:pPr>
+        <w:keepNext/>
+        <w:jc w:val="center"/>
+      </w:pPr>
+      <w:r>
+        <w:rPr>
+          <w:noProof/>
+        </w:rPr>
+        <w:drawing>
+          <wp:inline distT="0" distB="0" distL="0" distR="0" wp14:anchorId="787E9E3D" wp14:editId="3E6D9CE2">
+            <wp:extent cx="3848100" cy="2147165"/>
+            <wp:effectExtent l="0" t="0" r="0" b="5715"/>
+            <wp:docPr id="34" name="Picture 34"/>
+            <wp:cNvGraphicFramePr>
+              <a:graphicFrameLocks xmlns:a="http://schemas.openxmlformats.org/drawingml/2006/main" noChangeAspect="1"/>
+            </wp:cNvGraphicFramePr>
+            <a:graphic xmlns:a="http://schemas.openxmlformats.org/drawingml/2006/main">
+              <a:graphicData uri="http://schemas.openxmlformats.org/drawingml/2006/picture">
+                <pic:pic xmlns:pic="http://schemas.openxmlformats.org/drawingml/2006/picture">
+                  <pic:nvPicPr>
+                    <pic:cNvPr id="1" name=""/>
+                    <pic:cNvPicPr/>
+                  </pic:nvPicPr>
+                  <pic:blipFill>
+                    <a:blip r:embed="rId51"/>
+                    <a:stretch>
+                      <a:fillRect/>
+                    </a:stretch>
+                  </pic:blipFill>
+                  <pic:spPr>
+                    <a:xfrm>
+                      <a:off x="0" y="0"/>
+                      <a:ext cx="3866719" cy="2157554"/>
+                    </a:xfrm>
+                    <a:prstGeom prst="rect">
+                      <a:avLst/>
+                    </a:prstGeom>
+                  </pic:spPr>
+                </pic:pic>
+              </a:graphicData>
+            </a:graphic>
+          </wp:inline>
+        </w:drawing>
+      </w:r>
+    </w:p>
+    <w:p>
+      <w:pPr>
+        <w:pStyle w:val="Caption"/>
+        <w:jc w:val="center"/>
+      </w:pPr>
+      <w:r>
+        <w:t xml:space="preserve">Figuur </w:t>
+      </w:r>
+      <w:fldSimple w:instr=" SEQ Figuur \* ARABIC ">
+        <w:r>
+          <w:rPr>
+            <w:noProof/>
+          </w:rPr>
+          <w:t>28</w:t>
+        </w:r>
+      </w:fldSimple>
+      <w:r>
+        <w:t>: ventilatiegaten voor bovenkant</w:t>
+      </w:r>
+    </w:p>
+    <w:p>
+      <w:pPr>
+        <w:keepNext/>
+        <w:jc w:val="center"/>
+      </w:pPr>
+      <w:r>
+        <w:rPr>
+          <w:noProof/>
+        </w:rPr>
+        <w:drawing>
+          <wp:inline distT="0" distB="0" distL="0" distR="0" wp14:anchorId="71B4E571" wp14:editId="66F72239">
+            <wp:extent cx="3895725" cy="1681191"/>
+            <wp:effectExtent l="0" t="0" r="0" b="0"/>
+            <wp:docPr id="35" name="Picture 35"/>
+            <wp:cNvGraphicFramePr>
+              <a:graphicFrameLocks xmlns:a="http://schemas.openxmlformats.org/drawingml/2006/main" noChangeAspect="1"/>
+            </wp:cNvGraphicFramePr>
+            <a:graphic xmlns:a="http://schemas.openxmlformats.org/drawingml/2006/main">
+              <a:graphicData uri="http://schemas.openxmlformats.org/drawingml/2006/picture">
+                <pic:pic xmlns:pic="http://schemas.openxmlformats.org/drawingml/2006/picture">
+                  <pic:nvPicPr>
+                    <pic:cNvPr id="1" name=""/>
+                    <pic:cNvPicPr/>
+                  </pic:nvPicPr>
+                  <pic:blipFill>
+                    <a:blip r:embed="rId52"/>
+                    <a:stretch>
+                      <a:fillRect/>
+                    </a:stretch>
+                  </pic:blipFill>
+                  <pic:spPr>
+                    <a:xfrm>
+                      <a:off x="0" y="0"/>
+                      <a:ext cx="3912051" cy="1688236"/>
+                    </a:xfrm>
+                    <a:prstGeom prst="rect">
+                      <a:avLst/>
+                    </a:prstGeom>
+                  </pic:spPr>
+                </pic:pic>
+              </a:graphicData>
+            </a:graphic>
+          </wp:inline>
+        </w:drawing>
+      </w:r>
+    </w:p>
+    <w:p>
+      <w:pPr>
+        <w:pStyle w:val="Caption"/>
+        <w:jc w:val="center"/>
+      </w:pPr>
+      <w:r>
+        <w:t xml:space="preserve">Figuur </w:t>
+      </w:r>
+      <w:fldSimple w:instr=" SEQ Figuur \* ARABIC ">
+        <w:r>
+          <w:rPr>
+            <w:noProof/>
+          </w:rPr>
+          <w:t>29</w:t>
+        </w:r>
+      </w:fldSimple>
+      <w:r>
+        <w:t>: ventilatiegaten onderkant</w:t>
+      </w:r>
+    </w:p>
+    <w:p>
+      <w:r>
+        <w:t>Vervolgens dienen de ventilatiegaten van het geheel afgetrokken te worden om de openingen te produceren in de behuizing, dit geeft volgend tussenresultaat:</w:t>
+      </w:r>
+    </w:p>
+    <w:p>
+      <w:pPr>
+        <w:keepNext/>
+        <w:jc w:val="center"/>
+      </w:pPr>
+      <w:r>
+        <w:rPr>
+          <w:noProof/>
+        </w:rPr>
+        <w:drawing>
+          <wp:inline distT="0" distB="0" distL="0" distR="0" wp14:anchorId="3EB03FDA" wp14:editId="0AD0F517">
+            <wp:extent cx="4324350" cy="2182195"/>
+            <wp:effectExtent l="0" t="0" r="0" b="8890"/>
+            <wp:docPr id="36" name="Picture 36"/>
+            <wp:cNvGraphicFramePr>
+              <a:graphicFrameLocks xmlns:a="http://schemas.openxmlformats.org/drawingml/2006/main" noChangeAspect="1"/>
+            </wp:cNvGraphicFramePr>
+            <a:graphic xmlns:a="http://schemas.openxmlformats.org/drawingml/2006/main">
+              <a:graphicData uri="http://schemas.openxmlformats.org/drawingml/2006/picture">
+                <pic:pic xmlns:pic="http://schemas.openxmlformats.org/drawingml/2006/picture">
+                  <pic:nvPicPr>
+                    <pic:cNvPr id="1" name=""/>
+                    <pic:cNvPicPr/>
+                  </pic:nvPicPr>
+                  <pic:blipFill>
+                    <a:blip r:embed="rId53"/>
+                    <a:stretch>
+                      <a:fillRect/>
+                    </a:stretch>
+                  </pic:blipFill>
+                  <pic:spPr>
+                    <a:xfrm>
+                      <a:off x="0" y="0"/>
+                      <a:ext cx="4336981" cy="2188569"/>
+                    </a:xfrm>
+                    <a:prstGeom prst="rect">
+                      <a:avLst/>
+                    </a:prstGeom>
+                  </pic:spPr>
+                </pic:pic>
+              </a:graphicData>
+            </a:graphic>
+          </wp:inline>
+        </w:drawing>
+      </w:r>
+    </w:p>
+    <w:p>
+      <w:pPr>
+        <w:pStyle w:val="Caption"/>
+        <w:jc w:val="center"/>
+      </w:pPr>
+      <w:r>
+        <w:t xml:space="preserve">Figuur </w:t>
+      </w:r>
+      <w:fldSimple w:instr=" SEQ Figuur \* ARABIC ">
+        <w:r>
+          <w:rPr>
+            <w:noProof/>
+          </w:rPr>
+          <w:t>30</w:t>
+        </w:r>
+      </w:fldSimple>
+      <w:r>
+        <w:t>: behuizing met bevestiging</w:t>
+      </w:r>
+    </w:p>
+    <w:p/>
+    <w:p/>
+    <w:p>
+      <w:pPr>
+        <w:pStyle w:val="Heading2"/>
+      </w:pPr>
+      <w:bookmarkStart w:id="22" w:name="_Toc502507270"/>
+      <w:r>
+        <w:lastRenderedPageBreak/>
+        <w:t>Gaten module</w:t>
+      </w:r>
+      <w:bookmarkEnd w:id="22"/>
+    </w:p>
+    <w:p>
+      <w:r>
+        <w:t>Deze module zorgt voor de gaten in de bevestigingen en de behuizing zelf opdat deze schroeven kunnen aanvaarden. Dit zijn niets meer als cilindervormige gaten met een bepaalde diameter welke afgetrokken dienen te worden van het geheel, dit resulteert in het volgende:</w:t>
+      </w:r>
+    </w:p>
+    <w:p>
+      <w:pPr>
+        <w:keepNext/>
+        <w:jc w:val="center"/>
+      </w:pPr>
+      <w:r>
+        <w:rPr>
+          <w:noProof/>
+        </w:rPr>
+        <w:drawing>
+          <wp:inline distT="0" distB="0" distL="0" distR="0" wp14:anchorId="5898D509" wp14:editId="720A8532">
+            <wp:extent cx="3905250" cy="2368032"/>
+            <wp:effectExtent l="0" t="0" r="0" b="0"/>
+            <wp:docPr id="37" name="Picture 37"/>
+            <wp:cNvGraphicFramePr>
+              <a:graphicFrameLocks xmlns:a="http://schemas.openxmlformats.org/drawingml/2006/main" noChangeAspect="1"/>
+            </wp:cNvGraphicFramePr>
+            <a:graphic xmlns:a="http://schemas.openxmlformats.org/drawingml/2006/main">
+              <a:graphicData uri="http://schemas.openxmlformats.org/drawingml/2006/picture">
+                <pic:pic xmlns:pic="http://schemas.openxmlformats.org/drawingml/2006/picture">
+                  <pic:nvPicPr>
+                    <pic:cNvPr id="1" name=""/>
+                    <pic:cNvPicPr/>
+                  </pic:nvPicPr>
+                  <pic:blipFill>
+                    <a:blip r:embed="rId54"/>
+                    <a:stretch>
+                      <a:fillRect/>
+                    </a:stretch>
+                  </pic:blipFill>
+                  <pic:spPr>
+                    <a:xfrm>
+                      <a:off x="0" y="0"/>
+                      <a:ext cx="3920453" cy="2377250"/>
+                    </a:xfrm>
+                    <a:prstGeom prst="rect">
+                      <a:avLst/>
+                    </a:prstGeom>
+                  </pic:spPr>
+                </pic:pic>
+              </a:graphicData>
+            </a:graphic>
+          </wp:inline>
+        </w:drawing>
+      </w:r>
+    </w:p>
+    <w:p>
+      <w:pPr>
+        <w:pStyle w:val="Caption"/>
+        <w:jc w:val="center"/>
+      </w:pPr>
+      <w:r>
+        <w:t xml:space="preserve">Figuur </w:t>
+      </w:r>
+      <w:fldSimple w:instr=" SEQ Figuur \* ARABIC ">
+        <w:r>
+          <w:rPr>
+            <w:noProof/>
+          </w:rPr>
+          <w:t>31</w:t>
+        </w:r>
+      </w:fldSimple>
+      <w:r>
+        <w:t>: behuizing met bevestigingsgaten</w:t>
+      </w:r>
+    </w:p>
+    <w:p>
+      <w:pPr>
+        <w:pStyle w:val="Heading2"/>
+      </w:pPr>
+      <w:bookmarkStart w:id="23" w:name="_Toc502507271"/>
+      <w:r>
+        <w:t>Het geheel</w:t>
+      </w:r>
+      <w:bookmarkEnd w:id="23"/>
+    </w:p>
+    <w:p>
+      <w:r>
+        <w:t>Al het voorgenoemde zal resulteren in de volgende behuizing:</w:t>
+      </w:r>
+    </w:p>
+    <w:p>
+      <w:pPr>
+        <w:keepNext/>
+        <w:jc w:val="center"/>
+      </w:pPr>
+      <w:r>
+        <w:rPr>
+          <w:noProof/>
+        </w:rPr>
+        <w:drawing>
+          <wp:inline distT="0" distB="0" distL="0" distR="0" wp14:anchorId="13B6F447" wp14:editId="450A76D4">
+            <wp:extent cx="5373349" cy="3629025"/>
+            <wp:effectExtent l="0" t="0" r="0" b="0"/>
+            <wp:docPr id="38" name="Picture 38"/>
+            <wp:cNvGraphicFramePr>
+              <a:graphicFrameLocks xmlns:a="http://schemas.openxmlformats.org/drawingml/2006/main" noChangeAspect="1"/>
+            </wp:cNvGraphicFramePr>
+            <a:graphic xmlns:a="http://schemas.openxmlformats.org/drawingml/2006/main">
+              <a:graphicData uri="http://schemas.openxmlformats.org/drawingml/2006/picture">
+                <pic:pic xmlns:pic="http://schemas.openxmlformats.org/drawingml/2006/picture">
+                  <pic:nvPicPr>
+                    <pic:cNvPr id="1" name=""/>
+                    <pic:cNvPicPr/>
+                  </pic:nvPicPr>
+                  <pic:blipFill>
+                    <a:blip r:embed="rId55"/>
+                    <a:stretch>
+                      <a:fillRect/>
+                    </a:stretch>
+                  </pic:blipFill>
+                  <pic:spPr>
+                    <a:xfrm>
+                      <a:off x="0" y="0"/>
+                      <a:ext cx="5395920" cy="3644269"/>
+                    </a:xfrm>
+                    <a:prstGeom prst="rect">
+                      <a:avLst/>
+                    </a:prstGeom>
+                  </pic:spPr>
+                </pic:pic>
+              </a:graphicData>
+            </a:graphic>
+          </wp:inline>
+        </w:drawing>
+      </w:r>
+    </w:p>
+    <w:p>
+      <w:pPr>
+        <w:pStyle w:val="Caption"/>
+        <w:jc w:val="center"/>
+      </w:pPr>
+      <w:r>
+        <w:t xml:space="preserve">Figuur </w:t>
+      </w:r>
+      <w:fldSimple w:instr=" SEQ Figuur \* ARABIC ">
+        <w:r>
+          <w:rPr>
+            <w:noProof/>
+          </w:rPr>
+          <w:t>32</w:t>
+        </w:r>
+      </w:fldSimple>
+      <w:r>
+        <w:t>: complete behuizing (1)</w:t>
+      </w:r>
+    </w:p>
+    <w:p/>
+    <w:p>
+      <w:pPr>
+        <w:keepNext/>
+        <w:jc w:val="center"/>
+      </w:pPr>
+      <w:r>
+        <w:rPr>
+          <w:noProof/>
+        </w:rPr>
+        <w:lastRenderedPageBreak/>
+        <w:drawing>
+          <wp:inline distT="0" distB="0" distL="0" distR="0" wp14:anchorId="0622E303" wp14:editId="03D90ADC">
+            <wp:extent cx="5786804" cy="3419475"/>
+            <wp:effectExtent l="0" t="0" r="4445" b="0"/>
+            <wp:docPr id="39" name="Picture 39"/>
+            <wp:cNvGraphicFramePr>
+              <a:graphicFrameLocks xmlns:a="http://schemas.openxmlformats.org/drawingml/2006/main" noChangeAspect="1"/>
+            </wp:cNvGraphicFramePr>
+            <a:graphic xmlns:a="http://schemas.openxmlformats.org/drawingml/2006/main">
+              <a:graphicData uri="http://schemas.openxmlformats.org/drawingml/2006/picture">
+                <pic:pic xmlns:pic="http://schemas.openxmlformats.org/drawingml/2006/picture">
+                  <pic:nvPicPr>
+                    <pic:cNvPr id="1" name=""/>
+                    <pic:cNvPicPr/>
+                  </pic:nvPicPr>
+                  <pic:blipFill>
+                    <a:blip r:embed="rId56"/>
+                    <a:stretch>
+                      <a:fillRect/>
+                    </a:stretch>
+                  </pic:blipFill>
+                  <pic:spPr>
+                    <a:xfrm>
+                      <a:off x="0" y="0"/>
+                      <a:ext cx="5791046" cy="3421982"/>
+                    </a:xfrm>
+                    <a:prstGeom prst="rect">
+                      <a:avLst/>
+                    </a:prstGeom>
+                  </pic:spPr>
+                </pic:pic>
+              </a:graphicData>
+            </a:graphic>
+          </wp:inline>
+        </w:drawing>
+      </w:r>
+    </w:p>
+    <w:p>
+      <w:pPr>
+        <w:pStyle w:val="Caption"/>
+        <w:jc w:val="center"/>
+      </w:pPr>
+      <w:r>
+        <w:t xml:space="preserve">Figuur </w:t>
+      </w:r>
+      <w:fldSimple w:instr=" SEQ Figuur \* ARABIC ">
+        <w:r>
+          <w:rPr>
+            <w:noProof/>
+          </w:rPr>
+          <w:t>33</w:t>
+        </w:r>
+      </w:fldSimple>
+      <w:r>
+        <w:t>: complete behuizing (2)</w:t>
+      </w:r>
+    </w:p>
+    <w:p>
+      <w:pPr>
+        <w:pStyle w:val="Heading2"/>
+      </w:pPr>
+      <w:bookmarkStart w:id="24" w:name="_Toc502507272"/>
+      <w:r>
+        <w:t>OpenSCAD files</w:t>
+      </w:r>
+      <w:bookmarkEnd w:id="24"/>
+    </w:p>
+    <w:p>
+      <w:r>
+        <w:t xml:space="preserve">Zoals reeds in de inleiding vernoemd werd kunnen de benodigde files gevonden worden op mijn </w:t>
+      </w:r>
+      <w:proofErr w:type="spellStart"/>
+      <w:r>
+        <w:t>Github</w:t>
+      </w:r>
+      <w:proofErr w:type="spellEnd"/>
+      <w:r>
+        <w:t xml:space="preserve"> op  het volgende adres: </w:t>
+      </w:r>
+      <w:hyperlink r:id="rId57" w:history="1">
+        <w:r>
+          <w:rPr>
+            <w:rStyle w:val="Hyperlink"/>
+          </w:rPr>
+          <w:t>https://github.com/lmarien94/TurtleSunTank/tree/master/3D%20printing</w:t>
+        </w:r>
+      </w:hyperlink>
+      <w:r>
+        <w:t>.</w:t>
+      </w:r>
+    </w:p>
+    <w:p>
+      <w:r>
+        <w:rPr>
+          <w:highlight w:val="yellow"/>
+        </w:rPr>
+        <w:t>Gezien het geheel nog niet geprint is kan ik nog niets over de echtelijke implementatie zeggen, hierop hoop ik spoedig van u een email te kunnen ontvangen dat het geheel klaar is.</w:t>
+      </w:r>
     </w:p>
     <w:p/>
     <w:p/>
     <w:p/>
     <w:p/>
     <w:p/>
+    <w:p>
+      <w:bookmarkStart w:id="25" w:name="_GoBack"/>
+      <w:bookmarkEnd w:id="25"/>
+    </w:p>
     <w:p/>
+    <w:p/>
+    <w:p/>
     <w:p>
       <w:pPr>
         <w:sectPr>
-          <w:headerReference w:type="first" r:id="rId43"/>
-          <w:footerReference w:type="first" r:id="rId44"/>
+          <w:headerReference w:type="first" r:id="rId58"/>
+          <w:footerReference w:type="first" r:id="rId59"/>
           <w:pgSz w:w="11906" w:h="16838"/>
           <w:pgMar w:top="1417" w:right="1417" w:bottom="1417" w:left="1417" w:header="708" w:footer="708" w:gutter="0"/>
           <w:pgNumType w:start="1"/>
@@ -6263,7 +8513,7 @@
                     <pic:cNvPicPr/>
                   </pic:nvPicPr>
                   <pic:blipFill>
-                    <a:blip r:embed="rId45" cstate="print">
+                    <a:blip r:embed="rId60" cstate="print">
                       <a:extLst>
                         <a:ext uri="{28A0092B-C50C-407E-A947-70E740481C1C}">
                           <a14:useLocalDpi xmlns:a14="http://schemas.microsoft.com/office/drawing/2010/main" val="0"/>
@@ -6297,8 +8547,8 @@
       </w:r>
     </w:p>
     <w:sectPr>
-      <w:headerReference w:type="first" r:id="rId46"/>
-      <w:footerReference w:type="first" r:id="rId47"/>
+      <w:headerReference w:type="first" r:id="rId61"/>
+      <w:footerReference w:type="first" r:id="rId62"/>
       <w:pgSz w:w="11906" w:h="16838"/>
       <w:pgMar w:top="1417" w:right="1417" w:bottom="1417" w:left="1417" w:header="708" w:footer="708" w:gutter="0"/>
       <w:pgNumType w:start="1"/>
@@ -6421,7 +8671,7 @@
                   <w:noProof/>
                   <w:lang w:val="nl-NL"/>
                 </w:rPr>
-                <w:t>12</w:t>
+                <w:t>21</w:t>
               </w:r>
               <w:r>
                 <w:fldChar w:fldCharType="end"/>
@@ -7228,6 +9478,95 @@
     </w:lvl>
   </w:abstractNum>
   <w:abstractNum w:abstractNumId="5" w15:restartNumberingAfterBreak="0">
+    <w:nsid w:val="0A551592"/>
+    <w:multiLevelType w:val="hybridMultilevel"/>
+    <w:tmpl w:val="A39896F8"/>
+    <w:lvl w:ilvl="0" w:tplc="0409000F">
+      <w:start w:val="1"/>
+      <w:numFmt w:val="decimal"/>
+      <w:lvlText w:val="%1."/>
+      <w:lvlJc w:val="left"/>
+      <w:pPr>
+        <w:ind w:left="720" w:hanging="360"/>
+      </w:pPr>
+      <w:rPr>
+        <w:rFonts w:hint="default"/>
+      </w:rPr>
+    </w:lvl>
+    <w:lvl w:ilvl="1" w:tplc="04090019" w:tentative="1">
+      <w:start w:val="1"/>
+      <w:numFmt w:val="lowerLetter"/>
+      <w:lvlText w:val="%2."/>
+      <w:lvlJc w:val="left"/>
+      <w:pPr>
+        <w:ind w:left="1440" w:hanging="360"/>
+      </w:pPr>
+    </w:lvl>
+    <w:lvl w:ilvl="2" w:tplc="0409001B" w:tentative="1">
+      <w:start w:val="1"/>
+      <w:numFmt w:val="lowerRoman"/>
+      <w:lvlText w:val="%3."/>
+      <w:lvlJc w:val="right"/>
+      <w:pPr>
+        <w:ind w:left="2160" w:hanging="180"/>
+      </w:pPr>
+    </w:lvl>
+    <w:lvl w:ilvl="3" w:tplc="0409000F" w:tentative="1">
+      <w:start w:val="1"/>
+      <w:numFmt w:val="decimal"/>
+      <w:lvlText w:val="%4."/>
+      <w:lvlJc w:val="left"/>
+      <w:pPr>
+        <w:ind w:left="2880" w:hanging="360"/>
+      </w:pPr>
+    </w:lvl>
+    <w:lvl w:ilvl="4" w:tplc="04090019" w:tentative="1">
+      <w:start w:val="1"/>
+      <w:numFmt w:val="lowerLetter"/>
+      <w:lvlText w:val="%5."/>
+      <w:lvlJc w:val="left"/>
+      <w:pPr>
+        <w:ind w:left="3600" w:hanging="360"/>
+      </w:pPr>
+    </w:lvl>
+    <w:lvl w:ilvl="5" w:tplc="0409001B" w:tentative="1">
+      <w:start w:val="1"/>
+      <w:numFmt w:val="lowerRoman"/>
+      <w:lvlText w:val="%6."/>
+      <w:lvlJc w:val="right"/>
+      <w:pPr>
+        <w:ind w:left="4320" w:hanging="180"/>
+      </w:pPr>
+    </w:lvl>
+    <w:lvl w:ilvl="6" w:tplc="0409000F" w:tentative="1">
+      <w:start w:val="1"/>
+      <w:numFmt w:val="decimal"/>
+      <w:lvlText w:val="%7."/>
+      <w:lvlJc w:val="left"/>
+      <w:pPr>
+        <w:ind w:left="5040" w:hanging="360"/>
+      </w:pPr>
+    </w:lvl>
+    <w:lvl w:ilvl="7" w:tplc="04090019" w:tentative="1">
+      <w:start w:val="1"/>
+      <w:numFmt w:val="lowerLetter"/>
+      <w:lvlText w:val="%8."/>
+      <w:lvlJc w:val="left"/>
+      <w:pPr>
+        <w:ind w:left="5760" w:hanging="360"/>
+      </w:pPr>
+    </w:lvl>
+    <w:lvl w:ilvl="8" w:tplc="0409001B" w:tentative="1">
+      <w:start w:val="1"/>
+      <w:numFmt w:val="lowerRoman"/>
+      <w:lvlText w:val="%9."/>
+      <w:lvlJc w:val="right"/>
+      <w:pPr>
+        <w:ind w:left="6480" w:hanging="180"/>
+      </w:pPr>
+    </w:lvl>
+  </w:abstractNum>
+  <w:abstractNum w:abstractNumId="6" w15:restartNumberingAfterBreak="0">
     <w:nsid w:val="0CDE5491"/>
     <w:multiLevelType w:val="hybridMultilevel"/>
     <w:tmpl w:val="051AFD08"/>
@@ -7340,7 +9679,7 @@
       </w:rPr>
     </w:lvl>
   </w:abstractNum>
-  <w:abstractNum w:abstractNumId="6" w15:restartNumberingAfterBreak="0">
+  <w:abstractNum w:abstractNumId="7" w15:restartNumberingAfterBreak="0">
     <w:nsid w:val="0D4A05D1"/>
     <w:multiLevelType w:val="hybridMultilevel"/>
     <w:tmpl w:val="A2368D8C"/>
@@ -7453,7 +9792,7 @@
       </w:rPr>
     </w:lvl>
   </w:abstractNum>
-  <w:abstractNum w:abstractNumId="7" w15:restartNumberingAfterBreak="0">
+  <w:abstractNum w:abstractNumId="8" w15:restartNumberingAfterBreak="0">
     <w:nsid w:val="0EF20320"/>
     <w:multiLevelType w:val="hybridMultilevel"/>
     <w:tmpl w:val="338AC0D4"/>
@@ -7566,7 +9905,7 @@
       </w:rPr>
     </w:lvl>
   </w:abstractNum>
-  <w:abstractNum w:abstractNumId="8" w15:restartNumberingAfterBreak="0">
+  <w:abstractNum w:abstractNumId="9" w15:restartNumberingAfterBreak="0">
     <w:nsid w:val="0F3A51F9"/>
     <w:multiLevelType w:val="hybridMultilevel"/>
     <w:tmpl w:val="145ED16A"/>
@@ -7679,7 +10018,7 @@
       </w:rPr>
     </w:lvl>
   </w:abstractNum>
-  <w:abstractNum w:abstractNumId="9" w15:restartNumberingAfterBreak="0">
+  <w:abstractNum w:abstractNumId="10" w15:restartNumberingAfterBreak="0">
     <w:nsid w:val="11384B74"/>
     <w:multiLevelType w:val="hybridMultilevel"/>
     <w:tmpl w:val="D06AEB40"/>
@@ -7792,7 +10131,7 @@
       </w:rPr>
     </w:lvl>
   </w:abstractNum>
-  <w:abstractNum w:abstractNumId="10" w15:restartNumberingAfterBreak="0">
+  <w:abstractNum w:abstractNumId="11" w15:restartNumberingAfterBreak="0">
     <w:nsid w:val="13C34AE6"/>
     <w:multiLevelType w:val="hybridMultilevel"/>
     <w:tmpl w:val="227C3428"/>
@@ -7905,7 +10244,7 @@
       </w:rPr>
     </w:lvl>
   </w:abstractNum>
-  <w:abstractNum w:abstractNumId="11" w15:restartNumberingAfterBreak="0">
+  <w:abstractNum w:abstractNumId="12" w15:restartNumberingAfterBreak="0">
     <w:nsid w:val="16D927CF"/>
     <w:multiLevelType w:val="hybridMultilevel"/>
     <w:tmpl w:val="C6706230"/>
@@ -8018,7 +10357,7 @@
       </w:rPr>
     </w:lvl>
   </w:abstractNum>
-  <w:abstractNum w:abstractNumId="12" w15:restartNumberingAfterBreak="0">
+  <w:abstractNum w:abstractNumId="13" w15:restartNumberingAfterBreak="0">
     <w:nsid w:val="195A3F61"/>
     <w:multiLevelType w:val="multilevel"/>
     <w:tmpl w:val="08130025"/>
@@ -8113,7 +10452,7 @@
       </w:pPr>
     </w:lvl>
   </w:abstractNum>
-  <w:abstractNum w:abstractNumId="13" w15:restartNumberingAfterBreak="0">
+  <w:abstractNum w:abstractNumId="14" w15:restartNumberingAfterBreak="0">
     <w:nsid w:val="19BD2EE9"/>
     <w:multiLevelType w:val="hybridMultilevel"/>
     <w:tmpl w:val="B3008A92"/>
@@ -8226,7 +10565,7 @@
       </w:rPr>
     </w:lvl>
   </w:abstractNum>
-  <w:abstractNum w:abstractNumId="14" w15:restartNumberingAfterBreak="0">
+  <w:abstractNum w:abstractNumId="15" w15:restartNumberingAfterBreak="0">
     <w:nsid w:val="19DC531C"/>
     <w:multiLevelType w:val="hybridMultilevel"/>
     <w:tmpl w:val="26A604CC"/>
@@ -8339,7 +10678,7 @@
       </w:rPr>
     </w:lvl>
   </w:abstractNum>
-  <w:abstractNum w:abstractNumId="15" w15:restartNumberingAfterBreak="0">
+  <w:abstractNum w:abstractNumId="16" w15:restartNumberingAfterBreak="0">
     <w:nsid w:val="1BCC0E76"/>
     <w:multiLevelType w:val="hybridMultilevel"/>
     <w:tmpl w:val="07D4BC38"/>
@@ -8452,7 +10791,7 @@
       </w:rPr>
     </w:lvl>
   </w:abstractNum>
-  <w:abstractNum w:abstractNumId="16" w15:restartNumberingAfterBreak="0">
+  <w:abstractNum w:abstractNumId="17" w15:restartNumberingAfterBreak="0">
     <w:nsid w:val="1BD736AD"/>
     <w:multiLevelType w:val="multilevel"/>
     <w:tmpl w:val="BB9013AC"/>
@@ -8565,7 +10904,7 @@
       </w:rPr>
     </w:lvl>
   </w:abstractNum>
-  <w:abstractNum w:abstractNumId="17" w15:restartNumberingAfterBreak="0">
+  <w:abstractNum w:abstractNumId="18" w15:restartNumberingAfterBreak="0">
     <w:nsid w:val="1BFE27CF"/>
     <w:multiLevelType w:val="hybridMultilevel"/>
     <w:tmpl w:val="D41E17EA"/>
@@ -8678,7 +11017,7 @@
       </w:rPr>
     </w:lvl>
   </w:abstractNum>
-  <w:abstractNum w:abstractNumId="18" w15:restartNumberingAfterBreak="0">
+  <w:abstractNum w:abstractNumId="19" w15:restartNumberingAfterBreak="0">
     <w:nsid w:val="1C5929A5"/>
     <w:multiLevelType w:val="hybridMultilevel"/>
     <w:tmpl w:val="BC6271C0"/>
@@ -8791,7 +11130,7 @@
       </w:rPr>
     </w:lvl>
   </w:abstractNum>
-  <w:abstractNum w:abstractNumId="19" w15:restartNumberingAfterBreak="0">
+  <w:abstractNum w:abstractNumId="20" w15:restartNumberingAfterBreak="0">
     <w:nsid w:val="1E892DE9"/>
     <w:multiLevelType w:val="hybridMultilevel"/>
     <w:tmpl w:val="E00A7FD0"/>
@@ -8904,7 +11243,7 @@
       </w:rPr>
     </w:lvl>
   </w:abstractNum>
-  <w:abstractNum w:abstractNumId="20" w15:restartNumberingAfterBreak="0">
+  <w:abstractNum w:abstractNumId="21" w15:restartNumberingAfterBreak="0">
     <w:nsid w:val="1F84345B"/>
     <w:multiLevelType w:val="hybridMultilevel"/>
     <w:tmpl w:val="AC469658"/>
@@ -9017,7 +11356,7 @@
       </w:rPr>
     </w:lvl>
   </w:abstractNum>
-  <w:abstractNum w:abstractNumId="21" w15:restartNumberingAfterBreak="0">
+  <w:abstractNum w:abstractNumId="22" w15:restartNumberingAfterBreak="0">
     <w:nsid w:val="21352F0E"/>
     <w:multiLevelType w:val="hybridMultilevel"/>
     <w:tmpl w:val="AAC27A10"/>
@@ -9130,7 +11469,7 @@
       </w:rPr>
     </w:lvl>
   </w:abstractNum>
-  <w:abstractNum w:abstractNumId="22" w15:restartNumberingAfterBreak="0">
+  <w:abstractNum w:abstractNumId="23" w15:restartNumberingAfterBreak="0">
     <w:nsid w:val="2B050A4B"/>
     <w:multiLevelType w:val="hybridMultilevel"/>
     <w:tmpl w:val="20D022DE"/>
@@ -9243,7 +11582,7 @@
       </w:rPr>
     </w:lvl>
   </w:abstractNum>
-  <w:abstractNum w:abstractNumId="23" w15:restartNumberingAfterBreak="0">
+  <w:abstractNum w:abstractNumId="24" w15:restartNumberingAfterBreak="0">
     <w:nsid w:val="2F7B413F"/>
     <w:multiLevelType w:val="hybridMultilevel"/>
     <w:tmpl w:val="AF6E7EFC"/>
@@ -9356,7 +11695,7 @@
       </w:rPr>
     </w:lvl>
   </w:abstractNum>
-  <w:abstractNum w:abstractNumId="24" w15:restartNumberingAfterBreak="0">
+  <w:abstractNum w:abstractNumId="25" w15:restartNumberingAfterBreak="0">
     <w:nsid w:val="312C2408"/>
     <w:multiLevelType w:val="hybridMultilevel"/>
     <w:tmpl w:val="08D88756"/>
@@ -9469,7 +11808,7 @@
       </w:rPr>
     </w:lvl>
   </w:abstractNum>
-  <w:abstractNum w:abstractNumId="25" w15:restartNumberingAfterBreak="0">
+  <w:abstractNum w:abstractNumId="26" w15:restartNumberingAfterBreak="0">
     <w:nsid w:val="326C272B"/>
     <w:multiLevelType w:val="hybridMultilevel"/>
     <w:tmpl w:val="A328B8E6"/>
@@ -9582,7 +11921,7 @@
       </w:rPr>
     </w:lvl>
   </w:abstractNum>
-  <w:abstractNum w:abstractNumId="26" w15:restartNumberingAfterBreak="0">
+  <w:abstractNum w:abstractNumId="27" w15:restartNumberingAfterBreak="0">
     <w:nsid w:val="39F1235D"/>
     <w:multiLevelType w:val="hybridMultilevel"/>
     <w:tmpl w:val="D4EAA43A"/>
@@ -9695,7 +12034,7 @@
       </w:rPr>
     </w:lvl>
   </w:abstractNum>
-  <w:abstractNum w:abstractNumId="27" w15:restartNumberingAfterBreak="0">
+  <w:abstractNum w:abstractNumId="28" w15:restartNumberingAfterBreak="0">
     <w:nsid w:val="3D4D0157"/>
     <w:multiLevelType w:val="hybridMultilevel"/>
     <w:tmpl w:val="37D44ECC"/>
@@ -9808,7 +12147,7 @@
       </w:rPr>
     </w:lvl>
   </w:abstractNum>
-  <w:abstractNum w:abstractNumId="28" w15:restartNumberingAfterBreak="0">
+  <w:abstractNum w:abstractNumId="29" w15:restartNumberingAfterBreak="0">
     <w:nsid w:val="3E2A0FD8"/>
     <w:multiLevelType w:val="hybridMultilevel"/>
     <w:tmpl w:val="A59244C8"/>
@@ -9921,7 +12260,7 @@
       </w:rPr>
     </w:lvl>
   </w:abstractNum>
-  <w:abstractNum w:abstractNumId="29" w15:restartNumberingAfterBreak="0">
+  <w:abstractNum w:abstractNumId="30" w15:restartNumberingAfterBreak="0">
     <w:nsid w:val="41AE70B1"/>
     <w:multiLevelType w:val="hybridMultilevel"/>
     <w:tmpl w:val="F4F4E95A"/>
@@ -10034,7 +12373,7 @@
       </w:rPr>
     </w:lvl>
   </w:abstractNum>
-  <w:abstractNum w:abstractNumId="30" w15:restartNumberingAfterBreak="0">
+  <w:abstractNum w:abstractNumId="31" w15:restartNumberingAfterBreak="0">
     <w:nsid w:val="42615598"/>
     <w:multiLevelType w:val="hybridMultilevel"/>
     <w:tmpl w:val="DCA0A26E"/>
@@ -10147,7 +12486,7 @@
       </w:rPr>
     </w:lvl>
   </w:abstractNum>
-  <w:abstractNum w:abstractNumId="31" w15:restartNumberingAfterBreak="0">
+  <w:abstractNum w:abstractNumId="32" w15:restartNumberingAfterBreak="0">
     <w:nsid w:val="490D4879"/>
     <w:multiLevelType w:val="hybridMultilevel"/>
     <w:tmpl w:val="1468276A"/>
@@ -10260,7 +12599,7 @@
       </w:rPr>
     </w:lvl>
   </w:abstractNum>
-  <w:abstractNum w:abstractNumId="32" w15:restartNumberingAfterBreak="0">
+  <w:abstractNum w:abstractNumId="33" w15:restartNumberingAfterBreak="0">
     <w:nsid w:val="4DB71F51"/>
     <w:multiLevelType w:val="hybridMultilevel"/>
     <w:tmpl w:val="2294CDC4"/>
@@ -10373,7 +12712,7 @@
       </w:rPr>
     </w:lvl>
   </w:abstractNum>
-  <w:abstractNum w:abstractNumId="33" w15:restartNumberingAfterBreak="0">
+  <w:abstractNum w:abstractNumId="34" w15:restartNumberingAfterBreak="0">
     <w:nsid w:val="50982571"/>
     <w:multiLevelType w:val="hybridMultilevel"/>
     <w:tmpl w:val="18A02F2C"/>
@@ -10486,7 +12825,7 @@
       </w:rPr>
     </w:lvl>
   </w:abstractNum>
-  <w:abstractNum w:abstractNumId="34" w15:restartNumberingAfterBreak="0">
+  <w:abstractNum w:abstractNumId="35" w15:restartNumberingAfterBreak="0">
     <w:nsid w:val="52EA1EDA"/>
     <w:multiLevelType w:val="hybridMultilevel"/>
     <w:tmpl w:val="9EA21B90"/>
@@ -10601,7 +12940,7 @@
       </w:rPr>
     </w:lvl>
   </w:abstractNum>
-  <w:abstractNum w:abstractNumId="35" w15:restartNumberingAfterBreak="0">
+  <w:abstractNum w:abstractNumId="36" w15:restartNumberingAfterBreak="0">
     <w:nsid w:val="5882373F"/>
     <w:multiLevelType w:val="hybridMultilevel"/>
     <w:tmpl w:val="79DEC1CC"/>
@@ -10714,7 +13053,7 @@
       </w:rPr>
     </w:lvl>
   </w:abstractNum>
-  <w:abstractNum w:abstractNumId="36" w15:restartNumberingAfterBreak="0">
+  <w:abstractNum w:abstractNumId="37" w15:restartNumberingAfterBreak="0">
     <w:nsid w:val="5C7820F9"/>
     <w:multiLevelType w:val="hybridMultilevel"/>
     <w:tmpl w:val="3CEEE6A6"/>
@@ -10827,7 +13166,7 @@
       </w:rPr>
     </w:lvl>
   </w:abstractNum>
-  <w:abstractNum w:abstractNumId="37" w15:restartNumberingAfterBreak="0">
+  <w:abstractNum w:abstractNumId="38" w15:restartNumberingAfterBreak="0">
     <w:nsid w:val="5EF70043"/>
     <w:multiLevelType w:val="hybridMultilevel"/>
     <w:tmpl w:val="8B34EDEA"/>
@@ -10940,7 +13279,7 @@
       </w:rPr>
     </w:lvl>
   </w:abstractNum>
-  <w:abstractNum w:abstractNumId="38" w15:restartNumberingAfterBreak="0">
+  <w:abstractNum w:abstractNumId="39" w15:restartNumberingAfterBreak="0">
     <w:nsid w:val="60142326"/>
     <w:multiLevelType w:val="hybridMultilevel"/>
     <w:tmpl w:val="43103BB0"/>
@@ -11026,7 +13365,7 @@
       </w:pPr>
     </w:lvl>
   </w:abstractNum>
-  <w:abstractNum w:abstractNumId="39" w15:restartNumberingAfterBreak="0">
+  <w:abstractNum w:abstractNumId="40" w15:restartNumberingAfterBreak="0">
     <w:nsid w:val="621B7E95"/>
     <w:multiLevelType w:val="hybridMultilevel"/>
     <w:tmpl w:val="BE7C45A2"/>
@@ -11139,7 +13478,7 @@
       </w:rPr>
     </w:lvl>
   </w:abstractNum>
-  <w:abstractNum w:abstractNumId="40" w15:restartNumberingAfterBreak="0">
+  <w:abstractNum w:abstractNumId="41" w15:restartNumberingAfterBreak="0">
     <w:nsid w:val="65E679D3"/>
     <w:multiLevelType w:val="hybridMultilevel"/>
     <w:tmpl w:val="CBCAB284"/>
@@ -11252,7 +13591,7 @@
       </w:rPr>
     </w:lvl>
   </w:abstractNum>
-  <w:abstractNum w:abstractNumId="41" w15:restartNumberingAfterBreak="0">
+  <w:abstractNum w:abstractNumId="42" w15:restartNumberingAfterBreak="0">
     <w:nsid w:val="695E0BE6"/>
     <w:multiLevelType w:val="hybridMultilevel"/>
     <w:tmpl w:val="7068AB56"/>
@@ -11365,7 +13704,7 @@
       </w:rPr>
     </w:lvl>
   </w:abstractNum>
-  <w:abstractNum w:abstractNumId="42" w15:restartNumberingAfterBreak="0">
+  <w:abstractNum w:abstractNumId="43" w15:restartNumberingAfterBreak="0">
     <w:nsid w:val="6C722B56"/>
     <w:multiLevelType w:val="multilevel"/>
     <w:tmpl w:val="BB9013AC"/>
@@ -11478,7 +13817,7 @@
       </w:rPr>
     </w:lvl>
   </w:abstractNum>
-  <w:abstractNum w:abstractNumId="43" w15:restartNumberingAfterBreak="0">
+  <w:abstractNum w:abstractNumId="44" w15:restartNumberingAfterBreak="0">
     <w:nsid w:val="6DDA21B2"/>
     <w:multiLevelType w:val="hybridMultilevel"/>
     <w:tmpl w:val="C11E2E5E"/>
@@ -11591,7 +13930,7 @@
       </w:rPr>
     </w:lvl>
   </w:abstractNum>
-  <w:abstractNum w:abstractNumId="44" w15:restartNumberingAfterBreak="0">
+  <w:abstractNum w:abstractNumId="45" w15:restartNumberingAfterBreak="0">
     <w:nsid w:val="6F3D4B9C"/>
     <w:multiLevelType w:val="hybridMultilevel"/>
     <w:tmpl w:val="E00A86CE"/>
@@ -11704,7 +14043,7 @@
       </w:rPr>
     </w:lvl>
   </w:abstractNum>
-  <w:abstractNum w:abstractNumId="45" w15:restartNumberingAfterBreak="0">
+  <w:abstractNum w:abstractNumId="46" w15:restartNumberingAfterBreak="0">
     <w:nsid w:val="6F525EFF"/>
     <w:multiLevelType w:val="hybridMultilevel"/>
     <w:tmpl w:val="4A18C96A"/>
@@ -11817,7 +14156,7 @@
       </w:rPr>
     </w:lvl>
   </w:abstractNum>
-  <w:abstractNum w:abstractNumId="46" w15:restartNumberingAfterBreak="0">
+  <w:abstractNum w:abstractNumId="47" w15:restartNumberingAfterBreak="0">
     <w:nsid w:val="705F36CC"/>
     <w:multiLevelType w:val="hybridMultilevel"/>
     <w:tmpl w:val="CC92A8AA"/>
@@ -11930,7 +14269,7 @@
       </w:rPr>
     </w:lvl>
   </w:abstractNum>
-  <w:abstractNum w:abstractNumId="47" w15:restartNumberingAfterBreak="0">
+  <w:abstractNum w:abstractNumId="48" w15:restartNumberingAfterBreak="0">
     <w:nsid w:val="748E2DC2"/>
     <w:multiLevelType w:val="hybridMultilevel"/>
     <w:tmpl w:val="4526463E"/>
@@ -12043,7 +14382,7 @@
       </w:rPr>
     </w:lvl>
   </w:abstractNum>
-  <w:abstractNum w:abstractNumId="48" w15:restartNumberingAfterBreak="0">
+  <w:abstractNum w:abstractNumId="49" w15:restartNumberingAfterBreak="0">
     <w:nsid w:val="79D35758"/>
     <w:multiLevelType w:val="hybridMultilevel"/>
     <w:tmpl w:val="0820F3CE"/>
@@ -12156,7 +14495,7 @@
       </w:rPr>
     </w:lvl>
   </w:abstractNum>
-  <w:abstractNum w:abstractNumId="49" w15:restartNumberingAfterBreak="0">
+  <w:abstractNum w:abstractNumId="50" w15:restartNumberingAfterBreak="0">
     <w:nsid w:val="7BA244FE"/>
     <w:multiLevelType w:val="hybridMultilevel"/>
     <w:tmpl w:val="FFA06356"/>
@@ -12269,7 +14608,7 @@
       </w:rPr>
     </w:lvl>
   </w:abstractNum>
-  <w:abstractNum w:abstractNumId="50" w15:restartNumberingAfterBreak="0">
+  <w:abstractNum w:abstractNumId="51" w15:restartNumberingAfterBreak="0">
     <w:nsid w:val="7BFF2CE8"/>
     <w:multiLevelType w:val="hybridMultilevel"/>
     <w:tmpl w:val="E766F062"/>
@@ -12383,157 +14722,160 @@
     </w:lvl>
   </w:abstractNum>
   <w:num w:numId="1">
-    <w:abstractNumId w:val="49"/>
+    <w:abstractNumId w:val="50"/>
   </w:num>
   <w:num w:numId="2">
-    <w:abstractNumId w:val="5"/>
+    <w:abstractNumId w:val="6"/>
   </w:num>
   <w:num w:numId="3">
-    <w:abstractNumId w:val="43"/>
+    <w:abstractNumId w:val="44"/>
   </w:num>
   <w:num w:numId="4">
-    <w:abstractNumId w:val="35"/>
+    <w:abstractNumId w:val="36"/>
   </w:num>
   <w:num w:numId="5">
     <w:abstractNumId w:val="1"/>
   </w:num>
   <w:num w:numId="6">
-    <w:abstractNumId w:val="11"/>
+    <w:abstractNumId w:val="12"/>
   </w:num>
   <w:num w:numId="7">
+    <w:abstractNumId w:val="49"/>
+  </w:num>
+  <w:num w:numId="8">
+    <w:abstractNumId w:val="20"/>
+  </w:num>
+  <w:num w:numId="9">
+    <w:abstractNumId w:val="37"/>
+  </w:num>
+  <w:num w:numId="10">
+    <w:abstractNumId w:val="31"/>
+  </w:num>
+  <w:num w:numId="11">
+    <w:abstractNumId w:val="51"/>
+  </w:num>
+  <w:num w:numId="12">
     <w:abstractNumId w:val="48"/>
   </w:num>
-  <w:num w:numId="8">
-    <w:abstractNumId w:val="19"/>
-  </w:num>
-  <w:num w:numId="9">
-    <w:abstractNumId w:val="36"/>
-  </w:num>
-  <w:num w:numId="10">
-    <w:abstractNumId w:val="30"/>
-  </w:num>
-  <w:num w:numId="11">
-    <w:abstractNumId w:val="50"/>
-  </w:num>
-  <w:num w:numId="12">
-    <w:abstractNumId w:val="47"/>
-  </w:num>
   <w:num w:numId="13">
-    <w:abstractNumId w:val="15"/>
+    <w:abstractNumId w:val="16"/>
   </w:num>
   <w:num w:numId="14">
-    <w:abstractNumId w:val="26"/>
+    <w:abstractNumId w:val="27"/>
   </w:num>
   <w:num w:numId="15">
     <w:abstractNumId w:val="0"/>
   </w:num>
   <w:num w:numId="16">
+    <w:abstractNumId w:val="22"/>
+  </w:num>
+  <w:num w:numId="17">
+    <w:abstractNumId w:val="8"/>
+  </w:num>
+  <w:num w:numId="18">
     <w:abstractNumId w:val="21"/>
   </w:num>
-  <w:num w:numId="17">
-    <w:abstractNumId w:val="7"/>
-  </w:num>
-  <w:num w:numId="18">
-    <w:abstractNumId w:val="20"/>
-  </w:num>
   <w:num w:numId="19">
-    <w:abstractNumId w:val="31"/>
+    <w:abstractNumId w:val="32"/>
   </w:num>
   <w:num w:numId="20">
-    <w:abstractNumId w:val="14"/>
+    <w:abstractNumId w:val="15"/>
   </w:num>
   <w:num w:numId="21">
     <w:abstractNumId w:val="3"/>
   </w:num>
   <w:num w:numId="22">
-    <w:abstractNumId w:val="41"/>
+    <w:abstractNumId w:val="42"/>
   </w:num>
   <w:num w:numId="23">
-    <w:abstractNumId w:val="18"/>
+    <w:abstractNumId w:val="19"/>
   </w:num>
   <w:num w:numId="24">
-    <w:abstractNumId w:val="23"/>
+    <w:abstractNumId w:val="24"/>
   </w:num>
   <w:num w:numId="25">
-    <w:abstractNumId w:val="13"/>
+    <w:abstractNumId w:val="14"/>
   </w:num>
   <w:num w:numId="26">
+    <w:abstractNumId w:val="34"/>
+  </w:num>
+  <w:num w:numId="27">
+    <w:abstractNumId w:val="11"/>
+  </w:num>
+  <w:num w:numId="28">
+    <w:abstractNumId w:val="46"/>
+  </w:num>
+  <w:num w:numId="29">
+    <w:abstractNumId w:val="47"/>
+  </w:num>
+  <w:num w:numId="30">
+    <w:abstractNumId w:val="38"/>
+  </w:num>
+  <w:num w:numId="31">
+    <w:abstractNumId w:val="40"/>
+  </w:num>
+  <w:num w:numId="32">
+    <w:abstractNumId w:val="10"/>
+  </w:num>
+  <w:num w:numId="33">
+    <w:abstractNumId w:val="25"/>
+  </w:num>
+  <w:num w:numId="34">
+    <w:abstractNumId w:val="9"/>
+  </w:num>
+  <w:num w:numId="35">
+    <w:abstractNumId w:val="29"/>
+  </w:num>
+  <w:num w:numId="36">
     <w:abstractNumId w:val="33"/>
   </w:num>
-  <w:num w:numId="27">
-    <w:abstractNumId w:val="10"/>
+  <w:num w:numId="37">
+    <w:abstractNumId w:val="30"/>
   </w:num>
-  <w:num w:numId="28">
-    <w:abstractNumId w:val="45"/>
-  </w:num>
-  <w:num w:numId="29">
-    <w:abstractNumId w:val="46"/>
-  </w:num>
-  <w:num w:numId="30">
-    <w:abstractNumId w:val="37"/>
-  </w:num>
-  <w:num w:numId="31">
-    <w:abstractNumId w:val="39"/>
-  </w:num>
-  <w:num w:numId="32">
-    <w:abstractNumId w:val="9"/>
-  </w:num>
-  <w:num w:numId="33">
-    <w:abstractNumId w:val="24"/>
-  </w:num>
-  <w:num w:numId="34">
-    <w:abstractNumId w:val="8"/>
-  </w:num>
-  <w:num w:numId="35">
+  <w:num w:numId="38">
     <w:abstractNumId w:val="28"/>
   </w:num>
-  <w:num w:numId="36">
-    <w:abstractNumId w:val="32"/>
-  </w:num>
-  <w:num w:numId="37">
-    <w:abstractNumId w:val="29"/>
-  </w:num>
-  <w:num w:numId="38">
-    <w:abstractNumId w:val="27"/>
-  </w:num>
   <w:num w:numId="39">
-    <w:abstractNumId w:val="17"/>
+    <w:abstractNumId w:val="18"/>
   </w:num>
   <w:num w:numId="40">
     <w:abstractNumId w:val="2"/>
   </w:num>
   <w:num w:numId="41">
-    <w:abstractNumId w:val="40"/>
+    <w:abstractNumId w:val="41"/>
   </w:num>
   <w:num w:numId="42">
-    <w:abstractNumId w:val="22"/>
+    <w:abstractNumId w:val="23"/>
   </w:num>
   <w:num w:numId="43">
-    <w:abstractNumId w:val="6"/>
+    <w:abstractNumId w:val="7"/>
   </w:num>
   <w:num w:numId="44">
-    <w:abstractNumId w:val="38"/>
+    <w:abstractNumId w:val="39"/>
   </w:num>
   <w:num w:numId="45">
-    <w:abstractNumId w:val="34"/>
+    <w:abstractNumId w:val="35"/>
   </w:num>
   <w:num w:numId="46">
     <w:abstractNumId w:val="4"/>
   </w:num>
   <w:num w:numId="47">
-    <w:abstractNumId w:val="25"/>
+    <w:abstractNumId w:val="26"/>
   </w:num>
   <w:num w:numId="48">
-    <w:abstractNumId w:val="42"/>
+    <w:abstractNumId w:val="43"/>
   </w:num>
   <w:num w:numId="49">
-    <w:abstractNumId w:val="16"/>
+    <w:abstractNumId w:val="17"/>
   </w:num>
   <w:num w:numId="50">
-    <w:abstractNumId w:val="12"/>
+    <w:abstractNumId w:val="13"/>
   </w:num>
   <w:num w:numId="51">
-    <w:abstractNumId w:val="44"/>
+    <w:abstractNumId w:val="45"/>
+  </w:num>
+  <w:num w:numId="52">
+    <w:abstractNumId w:val="5"/>
   </w:num>
   <w:numIdMacAtCleanup w:val="44"/>
 </w:numbering>
@@ -14043,7 +16385,9 @@
   </w:compat>
   <w:rsids>
     <w:rsidRoot w:val="005F69EB"/>
+    <w:rsid w:val="00512474"/>
     <w:rsid w:val="005F69EB"/>
+    <w:rsid w:val="00C763BF"/>
     <w:rsid w:val="00E472A4"/>
   </w:rsids>
   <m:mathPr>
@@ -14800,7 +17144,7 @@
 </file>
 
 <file path=customXml/itemProps2.xml><?xml version="1.0" encoding="utf-8"?>
-<ds:datastoreItem xmlns:ds="http://schemas.openxmlformats.org/officeDocument/2006/customXml" ds:itemID="{3932105B-1F84-4C31-8B1C-850C76F711B3}">
+<ds:datastoreItem xmlns:ds="http://schemas.openxmlformats.org/officeDocument/2006/customXml" ds:itemID="{FB63E914-D5CF-4019-B028-3782FB318697}">
   <ds:schemaRefs>
     <ds:schemaRef ds:uri="http://schemas.openxmlformats.org/officeDocument/2006/bibliography"/>
   </ds:schemaRefs>

</xml_diff>

<commit_message>
Finished the portfolio and enclosure for 3D printing
</commit_message>
<xml_diff>
--- a/Portfolio.docx
+++ b/Portfolio.docx
@@ -175,6 +175,7 @@
                                   <w:listItem w:displayText="2019-2020" w:value="2019-2020"/>
                                 </w:comboBox>
                               </w:sdtPr>
+                              <w:sdtEndPr/>
                               <w:sdtContent>
                                 <w:r>
                                   <w:rPr>
@@ -393,6 +394,7 @@
                                 <w:tag w:val="Titel"/>
                                 <w:id w:val="1706213941"/>
                               </w:sdtPr>
+                              <w:sdtEndPr/>
                               <w:sdtContent>
                                 <w:r>
                                   <w:rPr>
@@ -420,6 +422,7 @@
                               <w:tag w:val="Subtitel"/>
                               <w:id w:val="-903756573"/>
                             </w:sdtPr>
+                            <w:sdtEndPr/>
                             <w:sdtContent>
                               <w:p>
                                 <w:pPr>
@@ -478,6 +481,7 @@
                                 <w:tag w:val="Auteur(s)"/>
                                 <w:id w:val="1477106466"/>
                               </w:sdtPr>
+                              <w:sdtEndPr/>
                               <w:sdtContent>
                                 <w:r>
                                   <w:rPr>
@@ -555,6 +559,7 @@
                                   <w:listItem w:displayText="Master of Science in de" w:value="Master of Science in de"/>
                                 </w:comboBox>
                               </w:sdtPr>
+                              <w:sdtEndPr/>
                               <w:sdtContent>
                                 <w:r>
                                   <w:rPr>
@@ -601,6 +606,7 @@
                                   <w:listItem w:displayText="industriële wetenschappen: elektronica-ICT" w:value="industriële wetenschappen: elektronica-ICT"/>
                                 </w:comboBox>
                               </w:sdtPr>
+                              <w:sdtEndPr/>
                               <w:sdtContent>
                                 <w:r>
                                   <w:rPr>
@@ -1055,7 +1061,12 @@
             <w:pStyle w:val="TOCHeading"/>
           </w:pPr>
           <w:r>
-            <w:t>Inhoudstafel</w:t>
+            <w:t>Inho</w:t>
+          </w:r>
+          <w:bookmarkStart w:id="0" w:name="_GoBack"/>
+          <w:bookmarkEnd w:id="0"/>
+          <w:r>
+            <w:t>udstafel</w:t>
           </w:r>
         </w:p>
         <w:p>
@@ -1081,7 +1092,7 @@
           <w:r>
             <w:fldChar w:fldCharType="separate"/>
           </w:r>
-          <w:hyperlink w:anchor="_Toc502507248" w:history="1">
+          <w:hyperlink w:anchor="_Toc502516685" w:history="1">
             <w:r>
               <w:rPr>
                 <w:rStyle w:val="Hyperlink"/>
@@ -1124,7 +1135,7 @@
                 <w:noProof/>
                 <w:webHidden/>
               </w:rPr>
-              <w:instrText xml:space="preserve"> PAGEREF _Toc502507248 \h </w:instrText>
+              <w:instrText xml:space="preserve"> PAGEREF _Toc502516685 \h </w:instrText>
             </w:r>
             <w:r>
               <w:rPr>
@@ -1169,7 +1180,7 @@
               <w:lang w:val="en-US"/>
             </w:rPr>
           </w:pPr>
-          <w:hyperlink w:anchor="_Toc502507249" w:history="1">
+          <w:hyperlink w:anchor="_Toc502516686" w:history="1">
             <w:r>
               <w:rPr>
                 <w:rStyle w:val="Hyperlink"/>
@@ -1212,7 +1223,7 @@
                 <w:noProof/>
                 <w:webHidden/>
               </w:rPr>
-              <w:instrText xml:space="preserve"> PAGEREF _Toc502507249 \h </w:instrText>
+              <w:instrText xml:space="preserve"> PAGEREF _Toc502516686 \h </w:instrText>
             </w:r>
             <w:r>
               <w:rPr>
@@ -1257,7 +1268,7 @@
               <w:lang w:val="en-US"/>
             </w:rPr>
           </w:pPr>
-          <w:hyperlink w:anchor="_Toc502507250" w:history="1">
+          <w:hyperlink w:anchor="_Toc502516687" w:history="1">
             <w:r>
               <w:rPr>
                 <w:rStyle w:val="Hyperlink"/>
@@ -1300,7 +1311,7 @@
                 <w:noProof/>
                 <w:webHidden/>
               </w:rPr>
-              <w:instrText xml:space="preserve"> PAGEREF _Toc502507250 \h </w:instrText>
+              <w:instrText xml:space="preserve"> PAGEREF _Toc502516687 \h </w:instrText>
             </w:r>
             <w:r>
               <w:rPr>
@@ -1345,7 +1356,7 @@
               <w:lang w:val="en-US"/>
             </w:rPr>
           </w:pPr>
-          <w:hyperlink w:anchor="_Toc502507251" w:history="1">
+          <w:hyperlink w:anchor="_Toc502516688" w:history="1">
             <w:r>
               <w:rPr>
                 <w:rStyle w:val="Hyperlink"/>
@@ -1388,7 +1399,7 @@
                 <w:noProof/>
                 <w:webHidden/>
               </w:rPr>
-              <w:instrText xml:space="preserve"> PAGEREF _Toc502507251 \h </w:instrText>
+              <w:instrText xml:space="preserve"> PAGEREF _Toc502516688 \h </w:instrText>
             </w:r>
             <w:r>
               <w:rPr>
@@ -1433,7 +1444,7 @@
               <w:lang w:val="en-US"/>
             </w:rPr>
           </w:pPr>
-          <w:hyperlink w:anchor="_Toc502507252" w:history="1">
+          <w:hyperlink w:anchor="_Toc502516689" w:history="1">
             <w:r>
               <w:rPr>
                 <w:rStyle w:val="Hyperlink"/>
@@ -1476,7 +1487,7 @@
                 <w:noProof/>
                 <w:webHidden/>
               </w:rPr>
-              <w:instrText xml:space="preserve"> PAGEREF _Toc502507252 \h </w:instrText>
+              <w:instrText xml:space="preserve"> PAGEREF _Toc502516689 \h </w:instrText>
             </w:r>
             <w:r>
               <w:rPr>
@@ -1521,7 +1532,7 @@
               <w:lang w:val="en-US"/>
             </w:rPr>
           </w:pPr>
-          <w:hyperlink w:anchor="_Toc502507253" w:history="1">
+          <w:hyperlink w:anchor="_Toc502516690" w:history="1">
             <w:r>
               <w:rPr>
                 <w:rStyle w:val="Hyperlink"/>
@@ -1564,7 +1575,7 @@
                 <w:noProof/>
                 <w:webHidden/>
               </w:rPr>
-              <w:instrText xml:space="preserve"> PAGEREF _Toc502507253 \h </w:instrText>
+              <w:instrText xml:space="preserve"> PAGEREF _Toc502516690 \h </w:instrText>
             </w:r>
             <w:r>
               <w:rPr>
@@ -1609,7 +1620,7 @@
               <w:lang w:val="en-US"/>
             </w:rPr>
           </w:pPr>
-          <w:hyperlink w:anchor="_Toc502507254" w:history="1">
+          <w:hyperlink w:anchor="_Toc502516691" w:history="1">
             <w:r>
               <w:rPr>
                 <w:rStyle w:val="Hyperlink"/>
@@ -1652,7 +1663,7 @@
                 <w:noProof/>
                 <w:webHidden/>
               </w:rPr>
-              <w:instrText xml:space="preserve"> PAGEREF _Toc502507254 \h </w:instrText>
+              <w:instrText xml:space="preserve"> PAGEREF _Toc502516691 \h </w:instrText>
             </w:r>
             <w:r>
               <w:rPr>
@@ -1697,7 +1708,7 @@
               <w:lang w:val="en-US"/>
             </w:rPr>
           </w:pPr>
-          <w:hyperlink w:anchor="_Toc502507255" w:history="1">
+          <w:hyperlink w:anchor="_Toc502516692" w:history="1">
             <w:r>
               <w:rPr>
                 <w:rStyle w:val="Hyperlink"/>
@@ -1740,7 +1751,7 @@
                 <w:noProof/>
                 <w:webHidden/>
               </w:rPr>
-              <w:instrText xml:space="preserve"> PAGEREF _Toc502507255 \h </w:instrText>
+              <w:instrText xml:space="preserve"> PAGEREF _Toc502516692 \h </w:instrText>
             </w:r>
             <w:r>
               <w:rPr>
@@ -1785,7 +1796,7 @@
               <w:lang w:val="en-US"/>
             </w:rPr>
           </w:pPr>
-          <w:hyperlink w:anchor="_Toc502507256" w:history="1">
+          <w:hyperlink w:anchor="_Toc502516693" w:history="1">
             <w:r>
               <w:rPr>
                 <w:rStyle w:val="Hyperlink"/>
@@ -1828,7 +1839,7 @@
                 <w:noProof/>
                 <w:webHidden/>
               </w:rPr>
-              <w:instrText xml:space="preserve"> PAGEREF _Toc502507256 \h </w:instrText>
+              <w:instrText xml:space="preserve"> PAGEREF _Toc502516693 \h </w:instrText>
             </w:r>
             <w:r>
               <w:rPr>
@@ -1873,7 +1884,7 @@
               <w:lang w:val="en-US"/>
             </w:rPr>
           </w:pPr>
-          <w:hyperlink w:anchor="_Toc502507257" w:history="1">
+          <w:hyperlink w:anchor="_Toc502516694" w:history="1">
             <w:r>
               <w:rPr>
                 <w:rStyle w:val="Hyperlink"/>
@@ -1916,7 +1927,7 @@
                 <w:noProof/>
                 <w:webHidden/>
               </w:rPr>
-              <w:instrText xml:space="preserve"> PAGEREF _Toc502507257 \h </w:instrText>
+              <w:instrText xml:space="preserve"> PAGEREF _Toc502516694 \h </w:instrText>
             </w:r>
             <w:r>
               <w:rPr>
@@ -1961,7 +1972,7 @@
               <w:lang w:val="en-US"/>
             </w:rPr>
           </w:pPr>
-          <w:hyperlink w:anchor="_Toc502507258" w:history="1">
+          <w:hyperlink w:anchor="_Toc502516695" w:history="1">
             <w:r>
               <w:rPr>
                 <w:rStyle w:val="Hyperlink"/>
@@ -2004,7 +2015,7 @@
                 <w:noProof/>
                 <w:webHidden/>
               </w:rPr>
-              <w:instrText xml:space="preserve"> PAGEREF _Toc502507258 \h </w:instrText>
+              <w:instrText xml:space="preserve"> PAGEREF _Toc502516695 \h </w:instrText>
             </w:r>
             <w:r>
               <w:rPr>
@@ -2049,7 +2060,7 @@
               <w:lang w:val="en-US"/>
             </w:rPr>
           </w:pPr>
-          <w:hyperlink w:anchor="_Toc502507259" w:history="1">
+          <w:hyperlink w:anchor="_Toc502516696" w:history="1">
             <w:r>
               <w:rPr>
                 <w:rStyle w:val="Hyperlink"/>
@@ -2092,7 +2103,7 @@
                 <w:noProof/>
                 <w:webHidden/>
               </w:rPr>
-              <w:instrText xml:space="preserve"> PAGEREF _Toc502507259 \h </w:instrText>
+              <w:instrText xml:space="preserve"> PAGEREF _Toc502516696 \h </w:instrText>
             </w:r>
             <w:r>
               <w:rPr>
@@ -2137,7 +2148,7 @@
               <w:lang w:val="en-US"/>
             </w:rPr>
           </w:pPr>
-          <w:hyperlink w:anchor="_Toc502507260" w:history="1">
+          <w:hyperlink w:anchor="_Toc502516697" w:history="1">
             <w:r>
               <w:rPr>
                 <w:rStyle w:val="Hyperlink"/>
@@ -2180,7 +2191,7 @@
                 <w:noProof/>
                 <w:webHidden/>
               </w:rPr>
-              <w:instrText xml:space="preserve"> PAGEREF _Toc502507260 \h </w:instrText>
+              <w:instrText xml:space="preserve"> PAGEREF _Toc502516697 \h </w:instrText>
             </w:r>
             <w:r>
               <w:rPr>
@@ -2225,7 +2236,7 @@
               <w:lang w:val="en-US"/>
             </w:rPr>
           </w:pPr>
-          <w:hyperlink w:anchor="_Toc502507261" w:history="1">
+          <w:hyperlink w:anchor="_Toc502516698" w:history="1">
             <w:r>
               <w:rPr>
                 <w:rStyle w:val="Hyperlink"/>
@@ -2268,7 +2279,7 @@
                 <w:noProof/>
                 <w:webHidden/>
               </w:rPr>
-              <w:instrText xml:space="preserve"> PAGEREF _Toc502507261 \h </w:instrText>
+              <w:instrText xml:space="preserve"> PAGEREF _Toc502516698 \h </w:instrText>
             </w:r>
             <w:r>
               <w:rPr>
@@ -2313,7 +2324,7 @@
               <w:lang w:val="en-US"/>
             </w:rPr>
           </w:pPr>
-          <w:hyperlink w:anchor="_Toc502507262" w:history="1">
+          <w:hyperlink w:anchor="_Toc502516699" w:history="1">
             <w:r>
               <w:rPr>
                 <w:rStyle w:val="Hyperlink"/>
@@ -2356,7 +2367,7 @@
                 <w:noProof/>
                 <w:webHidden/>
               </w:rPr>
-              <w:instrText xml:space="preserve"> PAGEREF _Toc502507262 \h </w:instrText>
+              <w:instrText xml:space="preserve"> PAGEREF _Toc502516699 \h </w:instrText>
             </w:r>
             <w:r>
               <w:rPr>
@@ -2401,7 +2412,7 @@
               <w:lang w:val="en-US"/>
             </w:rPr>
           </w:pPr>
-          <w:hyperlink w:anchor="_Toc502507263" w:history="1">
+          <w:hyperlink w:anchor="_Toc502516700" w:history="1">
             <w:r>
               <w:rPr>
                 <w:rStyle w:val="Hyperlink"/>
@@ -2444,7 +2455,7 @@
                 <w:noProof/>
                 <w:webHidden/>
               </w:rPr>
-              <w:instrText xml:space="preserve"> PAGEREF _Toc502507263 \h </w:instrText>
+              <w:instrText xml:space="preserve"> PAGEREF _Toc502516700 \h </w:instrText>
             </w:r>
             <w:r>
               <w:rPr>
@@ -2489,7 +2500,7 @@
               <w:lang w:val="en-US"/>
             </w:rPr>
           </w:pPr>
-          <w:hyperlink w:anchor="_Toc502507264" w:history="1">
+          <w:hyperlink w:anchor="_Toc502516701" w:history="1">
             <w:r>
               <w:rPr>
                 <w:rStyle w:val="Hyperlink"/>
@@ -2532,7 +2543,7 @@
                 <w:noProof/>
                 <w:webHidden/>
               </w:rPr>
-              <w:instrText xml:space="preserve"> PAGEREF _Toc502507264 \h </w:instrText>
+              <w:instrText xml:space="preserve"> PAGEREF _Toc502516701 \h </w:instrText>
             </w:r>
             <w:r>
               <w:rPr>
@@ -2577,7 +2588,7 @@
               <w:lang w:val="en-US"/>
             </w:rPr>
           </w:pPr>
-          <w:hyperlink w:anchor="_Toc502507265" w:history="1">
+          <w:hyperlink w:anchor="_Toc502516702" w:history="1">
             <w:r>
               <w:rPr>
                 <w:rStyle w:val="Hyperlink"/>
@@ -2620,7 +2631,7 @@
                 <w:noProof/>
                 <w:webHidden/>
               </w:rPr>
-              <w:instrText xml:space="preserve"> PAGEREF _Toc502507265 \h </w:instrText>
+              <w:instrText xml:space="preserve"> PAGEREF _Toc502516702 \h </w:instrText>
             </w:r>
             <w:r>
               <w:rPr>
@@ -2665,7 +2676,7 @@
               <w:lang w:val="en-US"/>
             </w:rPr>
           </w:pPr>
-          <w:hyperlink w:anchor="_Toc502507266" w:history="1">
+          <w:hyperlink w:anchor="_Toc502516703" w:history="1">
             <w:r>
               <w:rPr>
                 <w:rStyle w:val="Hyperlink"/>
@@ -2708,7 +2719,7 @@
                 <w:noProof/>
                 <w:webHidden/>
               </w:rPr>
-              <w:instrText xml:space="preserve"> PAGEREF _Toc502507266 \h </w:instrText>
+              <w:instrText xml:space="preserve"> PAGEREF _Toc502516703 \h </w:instrText>
             </w:r>
             <w:r>
               <w:rPr>
@@ -2753,7 +2764,7 @@
               <w:lang w:val="en-US"/>
             </w:rPr>
           </w:pPr>
-          <w:hyperlink w:anchor="_Toc502507267" w:history="1">
+          <w:hyperlink w:anchor="_Toc502516704" w:history="1">
             <w:r>
               <w:rPr>
                 <w:rStyle w:val="Hyperlink"/>
@@ -2796,7 +2807,7 @@
                 <w:noProof/>
                 <w:webHidden/>
               </w:rPr>
-              <w:instrText xml:space="preserve"> PAGEREF _Toc502507267 \h </w:instrText>
+              <w:instrText xml:space="preserve"> PAGEREF _Toc502516704 \h </w:instrText>
             </w:r>
             <w:r>
               <w:rPr>
@@ -2841,7 +2852,7 @@
               <w:lang w:val="en-US"/>
             </w:rPr>
           </w:pPr>
-          <w:hyperlink w:anchor="_Toc502507268" w:history="1">
+          <w:hyperlink w:anchor="_Toc502516705" w:history="1">
             <w:r>
               <w:rPr>
                 <w:rStyle w:val="Hyperlink"/>
@@ -2884,7 +2895,7 @@
                 <w:noProof/>
                 <w:webHidden/>
               </w:rPr>
-              <w:instrText xml:space="preserve"> PAGEREF _Toc502507268 \h </w:instrText>
+              <w:instrText xml:space="preserve"> PAGEREF _Toc502516705 \h </w:instrText>
             </w:r>
             <w:r>
               <w:rPr>
@@ -2929,7 +2940,7 @@
               <w:lang w:val="en-US"/>
             </w:rPr>
           </w:pPr>
-          <w:hyperlink w:anchor="_Toc502507269" w:history="1">
+          <w:hyperlink w:anchor="_Toc502516706" w:history="1">
             <w:r>
               <w:rPr>
                 <w:rStyle w:val="Hyperlink"/>
@@ -2972,7 +2983,7 @@
                 <w:noProof/>
                 <w:webHidden/>
               </w:rPr>
-              <w:instrText xml:space="preserve"> PAGEREF _Toc502507269 \h </w:instrText>
+              <w:instrText xml:space="preserve"> PAGEREF _Toc502516706 \h </w:instrText>
             </w:r>
             <w:r>
               <w:rPr>
@@ -3017,7 +3028,7 @@
               <w:lang w:val="en-US"/>
             </w:rPr>
           </w:pPr>
-          <w:hyperlink w:anchor="_Toc502507270" w:history="1">
+          <w:hyperlink w:anchor="_Toc502516707" w:history="1">
             <w:r>
               <w:rPr>
                 <w:rStyle w:val="Hyperlink"/>
@@ -3060,7 +3071,7 @@
                 <w:noProof/>
                 <w:webHidden/>
               </w:rPr>
-              <w:instrText xml:space="preserve"> PAGEREF _Toc502507270 \h </w:instrText>
+              <w:instrText xml:space="preserve"> PAGEREF _Toc502516707 \h </w:instrText>
             </w:r>
             <w:r>
               <w:rPr>
@@ -3105,7 +3116,7 @@
               <w:lang w:val="en-US"/>
             </w:rPr>
           </w:pPr>
-          <w:hyperlink w:anchor="_Toc502507271" w:history="1">
+          <w:hyperlink w:anchor="_Toc502516708" w:history="1">
             <w:r>
               <w:rPr>
                 <w:rStyle w:val="Hyperlink"/>
@@ -3148,7 +3159,7 @@
                 <w:noProof/>
                 <w:webHidden/>
               </w:rPr>
-              <w:instrText xml:space="preserve"> PAGEREF _Toc502507271 \h </w:instrText>
+              <w:instrText xml:space="preserve"> PAGEREF _Toc502516708 \h </w:instrText>
             </w:r>
             <w:r>
               <w:rPr>
@@ -3193,7 +3204,7 @@
               <w:lang w:val="en-US"/>
             </w:rPr>
           </w:pPr>
-          <w:hyperlink w:anchor="_Toc502507272" w:history="1">
+          <w:hyperlink w:anchor="_Toc502516709" w:history="1">
             <w:r>
               <w:rPr>
                 <w:rStyle w:val="Hyperlink"/>
@@ -3236,7 +3247,7 @@
                 <w:noProof/>
                 <w:webHidden/>
               </w:rPr>
-              <w:instrText xml:space="preserve"> PAGEREF _Toc502507272 \h </w:instrText>
+              <w:instrText xml:space="preserve"> PAGEREF _Toc502516709 \h </w:instrText>
             </w:r>
             <w:r>
               <w:rPr>
@@ -3308,7 +3319,7 @@
       <w:pPr>
         <w:pStyle w:val="Heading1"/>
       </w:pPr>
-      <w:bookmarkStart w:id="0" w:name="_Toc502507248"/>
+      <w:bookmarkStart w:id="1" w:name="_Toc502516685"/>
       <w:r>
         <w:lastRenderedPageBreak/>
         <w:t xml:space="preserve">Algemene </w:t>
@@ -3316,7 +3327,7 @@
       <w:r>
         <w:t>Inleiding</w:t>
       </w:r>
-      <w:bookmarkEnd w:id="0"/>
+      <w:bookmarkEnd w:id="1"/>
     </w:p>
     <w:p>
       <w:r>
@@ -3645,14 +3656,27 @@
       <w:r>
         <w:t xml:space="preserve">Figuur </w:t>
       </w:r>
-      <w:fldSimple w:instr=" SEQ Figuur \* ARABIC ">
-        <w:r>
-          <w:rPr>
-            <w:noProof/>
-          </w:rPr>
-          <w:t>1</w:t>
-        </w:r>
-      </w:fldSimple>
+      <w:r>
+        <w:fldChar w:fldCharType="begin"/>
+      </w:r>
+      <w:r>
+        <w:instrText xml:space="preserve"> SEQ Figuur \* ARABIC </w:instrText>
+      </w:r>
+      <w:r>
+        <w:fldChar w:fldCharType="separate"/>
+      </w:r>
+      <w:r>
+        <w:rPr>
+          <w:noProof/>
+        </w:rPr>
+        <w:t>1</w:t>
+      </w:r>
+      <w:r>
+        <w:rPr>
+          <w:noProof/>
+        </w:rPr>
+        <w:fldChar w:fldCharType="end"/>
+      </w:r>
       <w:r>
         <w:t xml:space="preserve">: prototyping </w:t>
       </w:r>
@@ -3733,14 +3757,27 @@
       <w:r>
         <w:t xml:space="preserve">Figuur </w:t>
       </w:r>
-      <w:fldSimple w:instr=" SEQ Figuur \* ARABIC ">
-        <w:r>
-          <w:rPr>
-            <w:noProof/>
-          </w:rPr>
-          <w:t>2</w:t>
-        </w:r>
-      </w:fldSimple>
+      <w:r>
+        <w:fldChar w:fldCharType="begin"/>
+      </w:r>
+      <w:r>
+        <w:instrText xml:space="preserve"> SEQ Figuur \* ARABIC </w:instrText>
+      </w:r>
+      <w:r>
+        <w:fldChar w:fldCharType="separate"/>
+      </w:r>
+      <w:r>
+        <w:rPr>
+          <w:noProof/>
+        </w:rPr>
+        <w:t>2</w:t>
+      </w:r>
+      <w:r>
+        <w:rPr>
+          <w:noProof/>
+        </w:rPr>
+        <w:fldChar w:fldCharType="end"/>
+      </w:r>
       <w:r>
         <w:t xml:space="preserve">: prototyping </w:t>
       </w:r>
@@ -3822,14 +3859,27 @@
       <w:r>
         <w:t xml:space="preserve">Figuur </w:t>
       </w:r>
-      <w:fldSimple w:instr=" SEQ Figuur \* ARABIC ">
-        <w:r>
-          <w:rPr>
-            <w:noProof/>
-          </w:rPr>
-          <w:t>3</w:t>
-        </w:r>
-      </w:fldSimple>
+      <w:r>
+        <w:fldChar w:fldCharType="begin"/>
+      </w:r>
+      <w:r>
+        <w:instrText xml:space="preserve"> SEQ Figuur \* ARABIC </w:instrText>
+      </w:r>
+      <w:r>
+        <w:fldChar w:fldCharType="separate"/>
+      </w:r>
+      <w:r>
+        <w:rPr>
+          <w:noProof/>
+        </w:rPr>
+        <w:t>3</w:t>
+      </w:r>
+      <w:r>
+        <w:rPr>
+          <w:noProof/>
+        </w:rPr>
+        <w:fldChar w:fldCharType="end"/>
+      </w:r>
       <w:r>
         <w:t xml:space="preserve">: prototyping </w:t>
       </w:r>
@@ -3909,14 +3959,27 @@
       <w:r>
         <w:t xml:space="preserve">Figuur </w:t>
       </w:r>
-      <w:fldSimple w:instr=" SEQ Figuur \* ARABIC ">
-        <w:r>
-          <w:rPr>
-            <w:noProof/>
-          </w:rPr>
-          <w:t>4</w:t>
-        </w:r>
-      </w:fldSimple>
+      <w:r>
+        <w:fldChar w:fldCharType="begin"/>
+      </w:r>
+      <w:r>
+        <w:instrText xml:space="preserve"> SEQ Figuur \* ARABIC </w:instrText>
+      </w:r>
+      <w:r>
+        <w:fldChar w:fldCharType="separate"/>
+      </w:r>
+      <w:r>
+        <w:rPr>
+          <w:noProof/>
+        </w:rPr>
+        <w:t>4</w:t>
+      </w:r>
+      <w:r>
+        <w:rPr>
+          <w:noProof/>
+        </w:rPr>
+        <w:fldChar w:fldCharType="end"/>
+      </w:r>
       <w:r>
         <w:t xml:space="preserve">: prototyping </w:t>
       </w:r>
@@ -3934,22 +3997,22 @@
       <w:pPr>
         <w:pStyle w:val="Heading1"/>
       </w:pPr>
-      <w:bookmarkStart w:id="1" w:name="_Toc502507249"/>
+      <w:bookmarkStart w:id="2" w:name="_Toc502516686"/>
       <w:r>
         <w:lastRenderedPageBreak/>
         <w:t>PCB design/ontwerp</w:t>
       </w:r>
-      <w:bookmarkEnd w:id="1"/>
+      <w:bookmarkEnd w:id="2"/>
     </w:p>
     <w:p>
       <w:pPr>
         <w:pStyle w:val="Heading2"/>
       </w:pPr>
-      <w:bookmarkStart w:id="2" w:name="_Toc502507250"/>
+      <w:bookmarkStart w:id="3" w:name="_Toc502516687"/>
       <w:r>
         <w:t>Inleiding</w:t>
       </w:r>
-      <w:bookmarkEnd w:id="2"/>
+      <w:bookmarkEnd w:id="3"/>
     </w:p>
     <w:p>
       <w:r>
@@ -4176,11 +4239,11 @@
       <w:pPr>
         <w:pStyle w:val="Heading2"/>
       </w:pPr>
-      <w:bookmarkStart w:id="3" w:name="_Toc502507251"/>
+      <w:bookmarkStart w:id="4" w:name="_Toc502516688"/>
       <w:r>
         <w:t>Theoretische uiteenzetting</w:t>
       </w:r>
-      <w:bookmarkEnd w:id="3"/>
+      <w:bookmarkEnd w:id="4"/>
     </w:p>
     <w:p>
       <w:r>
@@ -4191,11 +4254,11 @@
       <w:pPr>
         <w:pStyle w:val="Heading3"/>
       </w:pPr>
-      <w:bookmarkStart w:id="4" w:name="_Toc502507252"/>
+      <w:bookmarkStart w:id="5" w:name="_Toc502516689"/>
       <w:r>
         <w:t>Reset pin op AVR’s</w:t>
       </w:r>
-      <w:bookmarkEnd w:id="4"/>
+      <w:bookmarkEnd w:id="5"/>
     </w:p>
     <w:p>
       <w:r>
@@ -4323,14 +4386,27 @@
       <w:r>
         <w:t xml:space="preserve">Figuur </w:t>
       </w:r>
-      <w:fldSimple w:instr=" SEQ Figuur \* ARABIC ">
-        <w:r>
-          <w:rPr>
-            <w:noProof/>
-          </w:rPr>
-          <w:t>5</w:t>
-        </w:r>
-      </w:fldSimple>
+      <w:r>
+        <w:fldChar w:fldCharType="begin"/>
+      </w:r>
+      <w:r>
+        <w:instrText xml:space="preserve"> SEQ Figuur \* ARABIC </w:instrText>
+      </w:r>
+      <w:r>
+        <w:fldChar w:fldCharType="separate"/>
+      </w:r>
+      <w:r>
+        <w:rPr>
+          <w:noProof/>
+        </w:rPr>
+        <w:t>5</w:t>
+      </w:r>
+      <w:r>
+        <w:rPr>
+          <w:noProof/>
+        </w:rPr>
+        <w:fldChar w:fldCharType="end"/>
+      </w:r>
       <w:r>
         <w:t>: aangeraden Reset Pin connecties</w:t>
       </w:r>
@@ -4344,11 +4420,11 @@
       <w:pPr>
         <w:pStyle w:val="Heading3"/>
       </w:pPr>
-      <w:bookmarkStart w:id="5" w:name="_Toc502507253"/>
+      <w:bookmarkStart w:id="6" w:name="_Toc502516690"/>
       <w:r>
         <w:t>Connecteren Programmeer lijnen</w:t>
       </w:r>
-      <w:bookmarkEnd w:id="5"/>
+      <w:bookmarkEnd w:id="6"/>
     </w:p>
     <w:p>
       <w:proofErr w:type="spellStart"/>
@@ -4536,14 +4612,27 @@
       <w:r>
         <w:t xml:space="preserve">Figuur </w:t>
       </w:r>
-      <w:fldSimple w:instr=" SEQ Figuur \* ARABIC ">
-        <w:r>
-          <w:rPr>
-            <w:noProof/>
-          </w:rPr>
-          <w:t>6</w:t>
-        </w:r>
-      </w:fldSimple>
+      <w:r>
+        <w:fldChar w:fldCharType="begin"/>
+      </w:r>
+      <w:r>
+        <w:instrText xml:space="preserve"> SEQ Figuur \* ARABIC </w:instrText>
+      </w:r>
+      <w:r>
+        <w:fldChar w:fldCharType="separate"/>
+      </w:r>
+      <w:r>
+        <w:rPr>
+          <w:noProof/>
+        </w:rPr>
+        <w:t>6</w:t>
+      </w:r>
+      <w:r>
+        <w:rPr>
+          <w:noProof/>
+        </w:rPr>
+        <w:fldChar w:fldCharType="end"/>
+      </w:r>
       <w:r>
         <w:t xml:space="preserve">: bescherming van de </w:t>
       </w:r>
@@ -4563,11 +4652,11 @@
       <w:pPr>
         <w:pStyle w:val="Heading3"/>
       </w:pPr>
-      <w:bookmarkStart w:id="6" w:name="_Toc502507254"/>
+      <w:bookmarkStart w:id="7" w:name="_Toc502516691"/>
       <w:r>
         <w:t>Kristal oscillatoren</w:t>
       </w:r>
-      <w:bookmarkEnd w:id="6"/>
+      <w:bookmarkEnd w:id="7"/>
     </w:p>
     <w:p>
       <w:r>
@@ -4701,14 +4790,27 @@
       <w:r>
         <w:t xml:space="preserve">Figuur </w:t>
       </w:r>
-      <w:fldSimple w:instr=" SEQ Figuur \* ARABIC ">
-        <w:r>
-          <w:rPr>
-            <w:noProof/>
-          </w:rPr>
-          <w:t>7</w:t>
-        </w:r>
-      </w:fldSimple>
+      <w:r>
+        <w:fldChar w:fldCharType="begin"/>
+      </w:r>
+      <w:r>
+        <w:instrText xml:space="preserve"> SEQ Figuur \* ARABIC </w:instrText>
+      </w:r>
+      <w:r>
+        <w:fldChar w:fldCharType="separate"/>
+      </w:r>
+      <w:r>
+        <w:rPr>
+          <w:noProof/>
+        </w:rPr>
+        <w:t>7</w:t>
+      </w:r>
+      <w:r>
+        <w:rPr>
+          <w:noProof/>
+        </w:rPr>
+        <w:fldChar w:fldCharType="end"/>
+      </w:r>
       <w:r>
         <w:t>: elementaire inverteer circuits equivalent aan de oscillator circuits in AVR</w:t>
       </w:r>
@@ -5421,11 +5523,11 @@
       <w:pPr>
         <w:pStyle w:val="Heading3"/>
       </w:pPr>
-      <w:bookmarkStart w:id="7" w:name="_Toc502507255"/>
+      <w:bookmarkStart w:id="8" w:name="_Toc502516692"/>
       <w:r>
         <w:t>Real Time Clock (RTC)</w:t>
       </w:r>
-      <w:bookmarkEnd w:id="7"/>
+      <w:bookmarkEnd w:id="8"/>
     </w:p>
     <w:p>
       <w:r>
@@ -5486,14 +5588,27 @@
       <w:r>
         <w:t xml:space="preserve">Figuur </w:t>
       </w:r>
-      <w:fldSimple w:instr=" SEQ Figuur \* ARABIC ">
-        <w:r>
-          <w:rPr>
-            <w:noProof/>
-          </w:rPr>
-          <w:t>8</w:t>
-        </w:r>
-      </w:fldSimple>
+      <w:r>
+        <w:fldChar w:fldCharType="begin"/>
+      </w:r>
+      <w:r>
+        <w:instrText xml:space="preserve"> SEQ Figuur \* ARABIC </w:instrText>
+      </w:r>
+      <w:r>
+        <w:fldChar w:fldCharType="separate"/>
+      </w:r>
+      <w:r>
+        <w:rPr>
+          <w:noProof/>
+        </w:rPr>
+        <w:t>8</w:t>
+      </w:r>
+      <w:r>
+        <w:rPr>
+          <w:noProof/>
+        </w:rPr>
+        <w:fldChar w:fldCharType="end"/>
+      </w:r>
       <w:r>
         <w:t>: schema RTC</w:t>
       </w:r>
@@ -5502,11 +5617,11 @@
       <w:pPr>
         <w:pStyle w:val="Heading2"/>
       </w:pPr>
-      <w:bookmarkStart w:id="8" w:name="_Toc502507256"/>
+      <w:bookmarkStart w:id="9" w:name="_Toc502516693"/>
       <w:r>
         <w:t>Echtelijk PCB design/ontwerp</w:t>
       </w:r>
-      <w:bookmarkEnd w:id="8"/>
+      <w:bookmarkEnd w:id="9"/>
     </w:p>
     <w:p>
       <w:r>
@@ -5580,14 +5695,27 @@
       <w:r>
         <w:t xml:space="preserve">Figuur </w:t>
       </w:r>
-      <w:fldSimple w:instr=" SEQ Figuur \* ARABIC ">
-        <w:r>
-          <w:rPr>
-            <w:noProof/>
-          </w:rPr>
-          <w:t>9</w:t>
-        </w:r>
-      </w:fldSimple>
+      <w:r>
+        <w:fldChar w:fldCharType="begin"/>
+      </w:r>
+      <w:r>
+        <w:instrText xml:space="preserve"> SEQ Figuur \* ARABIC </w:instrText>
+      </w:r>
+      <w:r>
+        <w:fldChar w:fldCharType="separate"/>
+      </w:r>
+      <w:r>
+        <w:rPr>
+          <w:noProof/>
+        </w:rPr>
+        <w:t>9</w:t>
+      </w:r>
+      <w:r>
+        <w:rPr>
+          <w:noProof/>
+        </w:rPr>
+        <w:fldChar w:fldCharType="end"/>
+      </w:r>
       <w:r>
         <w:t>: initieel schema PCB design</w:t>
       </w:r>
@@ -5665,14 +5793,27 @@
       <w:r>
         <w:t xml:space="preserve">Figuur </w:t>
       </w:r>
-      <w:fldSimple w:instr=" SEQ Figuur \* ARABIC ">
-        <w:r>
-          <w:rPr>
-            <w:noProof/>
-          </w:rPr>
-          <w:t>10</w:t>
-        </w:r>
-      </w:fldSimple>
+      <w:r>
+        <w:fldChar w:fldCharType="begin"/>
+      </w:r>
+      <w:r>
+        <w:instrText xml:space="preserve"> SEQ Figuur \* ARABIC </w:instrText>
+      </w:r>
+      <w:r>
+        <w:fldChar w:fldCharType="separate"/>
+      </w:r>
+      <w:r>
+        <w:rPr>
+          <w:noProof/>
+        </w:rPr>
+        <w:t>10</w:t>
+      </w:r>
+      <w:r>
+        <w:rPr>
+          <w:noProof/>
+        </w:rPr>
+        <w:fldChar w:fldCharType="end"/>
+      </w:r>
       <w:r>
         <w:t>: initieel board design</w:t>
       </w:r>
@@ -5815,14 +5956,27 @@
       <w:r>
         <w:t xml:space="preserve">Figuur </w:t>
       </w:r>
-      <w:fldSimple w:instr=" SEQ Figuur \* ARABIC ">
-        <w:r>
-          <w:rPr>
-            <w:noProof/>
-          </w:rPr>
-          <w:t>11</w:t>
-        </w:r>
-      </w:fldSimple>
+      <w:r>
+        <w:fldChar w:fldCharType="begin"/>
+      </w:r>
+      <w:r>
+        <w:instrText xml:space="preserve"> SEQ Figuur \* ARABIC </w:instrText>
+      </w:r>
+      <w:r>
+        <w:fldChar w:fldCharType="separate"/>
+      </w:r>
+      <w:r>
+        <w:rPr>
+          <w:noProof/>
+        </w:rPr>
+        <w:t>11</w:t>
+      </w:r>
+      <w:r>
+        <w:rPr>
+          <w:noProof/>
+        </w:rPr>
+        <w:fldChar w:fldCharType="end"/>
+      </w:r>
       <w:r>
         <w:t>: finaal ontwerp schema</w:t>
       </w:r>
@@ -5887,14 +6041,27 @@
       <w:r>
         <w:t xml:space="preserve">Figuur </w:t>
       </w:r>
-      <w:fldSimple w:instr=" SEQ Figuur \* ARABIC ">
-        <w:r>
-          <w:rPr>
-            <w:noProof/>
-          </w:rPr>
-          <w:t>12</w:t>
-        </w:r>
-      </w:fldSimple>
+      <w:r>
+        <w:fldChar w:fldCharType="begin"/>
+      </w:r>
+      <w:r>
+        <w:instrText xml:space="preserve"> SEQ Figuur \* ARABIC </w:instrText>
+      </w:r>
+      <w:r>
+        <w:fldChar w:fldCharType="separate"/>
+      </w:r>
+      <w:r>
+        <w:rPr>
+          <w:noProof/>
+        </w:rPr>
+        <w:t>12</w:t>
+      </w:r>
+      <w:r>
+        <w:rPr>
+          <w:noProof/>
+        </w:rPr>
+        <w:fldChar w:fldCharType="end"/>
+      </w:r>
       <w:r>
         <w:t>: finaal board design</w:t>
       </w:r>
@@ -5971,14 +6138,27 @@
       <w:r>
         <w:t xml:space="preserve">Figuur </w:t>
       </w:r>
-      <w:fldSimple w:instr=" SEQ Figuur \* ARABIC ">
-        <w:r>
-          <w:rPr>
-            <w:noProof/>
-          </w:rPr>
-          <w:t>13</w:t>
-        </w:r>
-      </w:fldSimple>
+      <w:r>
+        <w:fldChar w:fldCharType="begin"/>
+      </w:r>
+      <w:r>
+        <w:instrText xml:space="preserve"> SEQ Figuur \* ARABIC </w:instrText>
+      </w:r>
+      <w:r>
+        <w:fldChar w:fldCharType="separate"/>
+      </w:r>
+      <w:r>
+        <w:rPr>
+          <w:noProof/>
+        </w:rPr>
+        <w:t>13</w:t>
+      </w:r>
+      <w:r>
+        <w:rPr>
+          <w:noProof/>
+        </w:rPr>
+        <w:fldChar w:fldCharType="end"/>
+      </w:r>
       <w:r>
         <w:t>: PCB na productie</w:t>
       </w:r>
@@ -6059,14 +6239,27 @@
       <w:r>
         <w:t xml:space="preserve">Figuur </w:t>
       </w:r>
-      <w:fldSimple w:instr=" SEQ Figuur \* ARABIC ">
-        <w:r>
-          <w:rPr>
-            <w:noProof/>
-          </w:rPr>
-          <w:t>14</w:t>
-        </w:r>
-      </w:fldSimple>
+      <w:r>
+        <w:fldChar w:fldCharType="begin"/>
+      </w:r>
+      <w:r>
+        <w:instrText xml:space="preserve"> SEQ Figuur \* ARABIC </w:instrText>
+      </w:r>
+      <w:r>
+        <w:fldChar w:fldCharType="separate"/>
+      </w:r>
+      <w:r>
+        <w:rPr>
+          <w:noProof/>
+        </w:rPr>
+        <w:t>14</w:t>
+      </w:r>
+      <w:r>
+        <w:rPr>
+          <w:noProof/>
+        </w:rPr>
+        <w:fldChar w:fldCharType="end"/>
+      </w:r>
       <w:r>
         <w:t>: PCB na solderen</w:t>
       </w:r>
@@ -6075,14 +6268,14 @@
       <w:pPr>
         <w:pStyle w:val="Heading2"/>
       </w:pPr>
-      <w:bookmarkStart w:id="9" w:name="_Toc502507257"/>
+      <w:bookmarkStart w:id="10" w:name="_Toc502516694"/>
       <w:r>
         <w:t>Moeilijkheden</w:t>
       </w:r>
       <w:r>
         <w:t xml:space="preserve"> ondervonden</w:t>
       </w:r>
-      <w:bookmarkEnd w:id="9"/>
+      <w:bookmarkEnd w:id="10"/>
     </w:p>
     <w:p>
       <w:r>
@@ -6093,11 +6286,11 @@
       <w:pPr>
         <w:pStyle w:val="Heading2"/>
       </w:pPr>
-      <w:bookmarkStart w:id="10" w:name="_Toc502507258"/>
+      <w:bookmarkStart w:id="11" w:name="_Toc502516695"/>
       <w:r>
         <w:t>PCB files en code</w:t>
       </w:r>
-      <w:bookmarkEnd w:id="10"/>
+      <w:bookmarkEnd w:id="11"/>
     </w:p>
     <w:p>
       <w:r>
@@ -6186,22 +6379,22 @@
       <w:pPr>
         <w:pStyle w:val="Heading1"/>
       </w:pPr>
-      <w:bookmarkStart w:id="11" w:name="_Toc502507259"/>
+      <w:bookmarkStart w:id="12" w:name="_Toc502516696"/>
       <w:r>
         <w:lastRenderedPageBreak/>
         <w:t>Lasercutten</w:t>
       </w:r>
-      <w:bookmarkEnd w:id="11"/>
+      <w:bookmarkEnd w:id="12"/>
     </w:p>
     <w:p>
       <w:pPr>
         <w:pStyle w:val="Heading2"/>
       </w:pPr>
-      <w:bookmarkStart w:id="12" w:name="_Toc502507260"/>
+      <w:bookmarkStart w:id="13" w:name="_Toc502516697"/>
       <w:r>
         <w:t>Inleiding</w:t>
       </w:r>
-      <w:bookmarkEnd w:id="12"/>
+      <w:bookmarkEnd w:id="13"/>
     </w:p>
     <w:p>
       <w:r>
@@ -6296,11 +6489,11 @@
       <w:pPr>
         <w:pStyle w:val="Heading2"/>
       </w:pPr>
-      <w:bookmarkStart w:id="13" w:name="_Toc502507261"/>
+      <w:bookmarkStart w:id="14" w:name="_Toc502516698"/>
       <w:r>
         <w:t>Metalcut ontwerpen</w:t>
       </w:r>
-      <w:bookmarkEnd w:id="13"/>
+      <w:bookmarkEnd w:id="14"/>
     </w:p>
     <w:p>
       <w:r>
@@ -6369,14 +6562,27 @@
       <w:r>
         <w:t xml:space="preserve">Figuur </w:t>
       </w:r>
-      <w:fldSimple w:instr=" SEQ Figuur \* ARABIC ">
-        <w:r>
-          <w:rPr>
-            <w:noProof/>
-          </w:rPr>
-          <w:t>15</w:t>
-        </w:r>
-      </w:fldSimple>
+      <w:r>
+        <w:fldChar w:fldCharType="begin"/>
+      </w:r>
+      <w:r>
+        <w:instrText xml:space="preserve"> SEQ Figuur \* ARABIC </w:instrText>
+      </w:r>
+      <w:r>
+        <w:fldChar w:fldCharType="separate"/>
+      </w:r>
+      <w:r>
+        <w:rPr>
+          <w:noProof/>
+        </w:rPr>
+        <w:t>15</w:t>
+      </w:r>
+      <w:r>
+        <w:rPr>
+          <w:noProof/>
+        </w:rPr>
+        <w:fldChar w:fldCharType="end"/>
+      </w:r>
       <w:r>
         <w:t>: bodemplaat finaal</w:t>
       </w:r>
@@ -6436,14 +6642,27 @@
       <w:r>
         <w:t xml:space="preserve">Figuur </w:t>
       </w:r>
-      <w:fldSimple w:instr=" SEQ Figuur \* ARABIC ">
-        <w:r>
-          <w:rPr>
-            <w:noProof/>
-          </w:rPr>
-          <w:t>16</w:t>
-        </w:r>
-      </w:fldSimple>
+      <w:r>
+        <w:fldChar w:fldCharType="begin"/>
+      </w:r>
+      <w:r>
+        <w:instrText xml:space="preserve"> SEQ Figuur \* ARABIC </w:instrText>
+      </w:r>
+      <w:r>
+        <w:fldChar w:fldCharType="separate"/>
+      </w:r>
+      <w:r>
+        <w:rPr>
+          <w:noProof/>
+        </w:rPr>
+        <w:t>16</w:t>
+      </w:r>
+      <w:r>
+        <w:rPr>
+          <w:noProof/>
+        </w:rPr>
+        <w:fldChar w:fldCharType="end"/>
+      </w:r>
       <w:r>
         <w:t>: bodemplaat simulatie</w:t>
       </w:r>
@@ -6507,14 +6726,27 @@
       <w:r>
         <w:t xml:space="preserve">Figuur </w:t>
       </w:r>
-      <w:fldSimple w:instr=" SEQ Figuur \* ARABIC ">
-        <w:r>
-          <w:rPr>
-            <w:noProof/>
-          </w:rPr>
-          <w:t>17</w:t>
-        </w:r>
-      </w:fldSimple>
+      <w:r>
+        <w:fldChar w:fldCharType="begin"/>
+      </w:r>
+      <w:r>
+        <w:instrText xml:space="preserve"> SEQ Figuur \* ARABIC </w:instrText>
+      </w:r>
+      <w:r>
+        <w:fldChar w:fldCharType="separate"/>
+      </w:r>
+      <w:r>
+        <w:rPr>
+          <w:noProof/>
+        </w:rPr>
+        <w:t>17</w:t>
+      </w:r>
+      <w:r>
+        <w:rPr>
+          <w:noProof/>
+        </w:rPr>
+        <w:fldChar w:fldCharType="end"/>
+      </w:r>
       <w:r>
         <w:t>: instellingen graveren</w:t>
       </w:r>
@@ -6595,14 +6827,27 @@
       <w:r>
         <w:t xml:space="preserve">Figuur </w:t>
       </w:r>
-      <w:fldSimple w:instr=" SEQ Figuur \* ARABIC ">
-        <w:r>
-          <w:rPr>
-            <w:noProof/>
-          </w:rPr>
-          <w:t>18</w:t>
-        </w:r>
-      </w:fldSimple>
+      <w:r>
+        <w:fldChar w:fldCharType="begin"/>
+      </w:r>
+      <w:r>
+        <w:instrText xml:space="preserve"> SEQ Figuur \* ARABIC </w:instrText>
+      </w:r>
+      <w:r>
+        <w:fldChar w:fldCharType="separate"/>
+      </w:r>
+      <w:r>
+        <w:rPr>
+          <w:noProof/>
+        </w:rPr>
+        <w:t>18</w:t>
+      </w:r>
+      <w:r>
+        <w:rPr>
+          <w:noProof/>
+        </w:rPr>
+        <w:fldChar w:fldCharType="end"/>
+      </w:r>
       <w:r>
         <w:t>: bovenplaat finaal</w:t>
       </w:r>
@@ -6679,14 +6924,30 @@
       <w:r>
         <w:t xml:space="preserve">Figuur </w:t>
       </w:r>
-      <w:fldSimple w:instr=" SEQ Figuur \* ARABIC ">
-        <w:r>
-          <w:rPr>
-            <w:noProof/>
-          </w:rPr>
-          <w:t>19</w:t>
-        </w:r>
-      </w:fldSimple>
+      <w:r>
+        <w:fldChar w:fldCharType="begin"/>
+      </w:r>
+      <w:r>
+        <w:instrText xml:space="preserve"> SEQ Figu</w:instrText>
+      </w:r>
+      <w:r>
+        <w:instrText xml:space="preserve">ur \* ARABIC </w:instrText>
+      </w:r>
+      <w:r>
+        <w:fldChar w:fldCharType="separate"/>
+      </w:r>
+      <w:r>
+        <w:rPr>
+          <w:noProof/>
+        </w:rPr>
+        <w:t>19</w:t>
+      </w:r>
+      <w:r>
+        <w:rPr>
+          <w:noProof/>
+        </w:rPr>
+        <w:fldChar w:fldCharType="end"/>
+      </w:r>
       <w:r>
         <w:t>: zijplaten finaal</w:t>
       </w:r>
@@ -6706,11 +6967,11 @@
       <w:pPr>
         <w:pStyle w:val="Heading2"/>
       </w:pPr>
-      <w:bookmarkStart w:id="14" w:name="_Toc502507262"/>
+      <w:bookmarkStart w:id="15" w:name="_Toc502516699"/>
       <w:r>
         <w:t>Moeilijkheden ondervonden</w:t>
       </w:r>
-      <w:bookmarkEnd w:id="14"/>
+      <w:bookmarkEnd w:id="15"/>
     </w:p>
     <w:p>
       <w:r>
@@ -6751,11 +7012,11 @@
       <w:pPr>
         <w:pStyle w:val="Heading2"/>
       </w:pPr>
-      <w:bookmarkStart w:id="15" w:name="_Toc502507263"/>
+      <w:bookmarkStart w:id="16" w:name="_Toc502516700"/>
       <w:r>
         <w:t>Lasercut files</w:t>
       </w:r>
-      <w:bookmarkEnd w:id="15"/>
+      <w:bookmarkEnd w:id="16"/>
     </w:p>
     <w:p>
       <w:r>
@@ -6822,22 +7083,22 @@
       <w:pPr>
         <w:pStyle w:val="Heading1"/>
       </w:pPr>
-      <w:bookmarkStart w:id="16" w:name="_Toc502507264"/>
+      <w:bookmarkStart w:id="17" w:name="_Toc502516701"/>
       <w:r>
         <w:lastRenderedPageBreak/>
         <w:t>3D printen</w:t>
       </w:r>
-      <w:bookmarkEnd w:id="16"/>
+      <w:bookmarkEnd w:id="17"/>
     </w:p>
     <w:p>
       <w:pPr>
         <w:pStyle w:val="Heading2"/>
       </w:pPr>
-      <w:bookmarkStart w:id="17" w:name="_Toc502507265"/>
+      <w:bookmarkStart w:id="18" w:name="_Toc502516702"/>
       <w:r>
         <w:t>Inleiding</w:t>
       </w:r>
-      <w:bookmarkEnd w:id="17"/>
+      <w:bookmarkEnd w:id="18"/>
     </w:p>
     <w:p>
       <w:r>
@@ -6942,11 +7203,11 @@
       <w:pPr>
         <w:pStyle w:val="Heading2"/>
       </w:pPr>
-      <w:bookmarkStart w:id="18" w:name="_Toc502507266"/>
+      <w:bookmarkStart w:id="19" w:name="_Toc502516703"/>
       <w:r>
         <w:t>Ronding module</w:t>
       </w:r>
-      <w:bookmarkEnd w:id="18"/>
+      <w:bookmarkEnd w:id="19"/>
     </w:p>
     <w:p>
       <w:r>
@@ -7052,14 +7313,27 @@
       <w:r>
         <w:t xml:space="preserve">Figuur </w:t>
       </w:r>
-      <w:fldSimple w:instr=" SEQ Figuur \* ARABIC ">
-        <w:r>
-          <w:rPr>
-            <w:noProof/>
-          </w:rPr>
-          <w:t>20</w:t>
-        </w:r>
-      </w:fldSimple>
+      <w:r>
+        <w:fldChar w:fldCharType="begin"/>
+      </w:r>
+      <w:r>
+        <w:instrText xml:space="preserve"> SEQ Figuur \* ARABIC </w:instrText>
+      </w:r>
+      <w:r>
+        <w:fldChar w:fldCharType="separate"/>
+      </w:r>
+      <w:r>
+        <w:rPr>
+          <w:noProof/>
+        </w:rPr>
+        <w:t>20</w:t>
+      </w:r>
+      <w:r>
+        <w:rPr>
+          <w:noProof/>
+        </w:rPr>
+        <w:fldChar w:fldCharType="end"/>
+      </w:r>
       <w:r>
         <w:t xml:space="preserve">: </w:t>
       </w:r>
@@ -7160,14 +7434,27 @@
       <w:r>
         <w:t xml:space="preserve">Figuur </w:t>
       </w:r>
-      <w:fldSimple w:instr=" SEQ Figuur \* ARABIC ">
-        <w:r>
-          <w:rPr>
-            <w:noProof/>
-          </w:rPr>
-          <w:t>21</w:t>
-        </w:r>
-      </w:fldSimple>
+      <w:r>
+        <w:fldChar w:fldCharType="begin"/>
+      </w:r>
+      <w:r>
+        <w:instrText xml:space="preserve"> SEQ Figuur \* ARABIC </w:instrText>
+      </w:r>
+      <w:r>
+        <w:fldChar w:fldCharType="separate"/>
+      </w:r>
+      <w:r>
+        <w:rPr>
+          <w:noProof/>
+        </w:rPr>
+        <w:t>21</w:t>
+      </w:r>
+      <w:r>
+        <w:rPr>
+          <w:noProof/>
+        </w:rPr>
+        <w:fldChar w:fldCharType="end"/>
+      </w:r>
       <w:r>
         <w:t xml:space="preserve">: </w:t>
       </w:r>
@@ -7514,14 +7801,27 @@
       <w:r>
         <w:t xml:space="preserve">Figuur </w:t>
       </w:r>
-      <w:fldSimple w:instr=" SEQ Figuur \* ARABIC ">
-        <w:r>
-          <w:rPr>
-            <w:noProof/>
-          </w:rPr>
-          <w:t>22</w:t>
-        </w:r>
-      </w:fldSimple>
+      <w:r>
+        <w:fldChar w:fldCharType="begin"/>
+      </w:r>
+      <w:r>
+        <w:instrText xml:space="preserve"> SEQ Figuur \* ARABIC </w:instrText>
+      </w:r>
+      <w:r>
+        <w:fldChar w:fldCharType="separate"/>
+      </w:r>
+      <w:r>
+        <w:rPr>
+          <w:noProof/>
+        </w:rPr>
+        <w:t>22</w:t>
+      </w:r>
+      <w:r>
+        <w:rPr>
+          <w:noProof/>
+        </w:rPr>
+        <w:fldChar w:fldCharType="end"/>
+      </w:r>
       <w:r>
         <w:t xml:space="preserve">: ronding module met kleine </w:t>
       </w:r>
@@ -7603,14 +7903,27 @@
       <w:r>
         <w:t xml:space="preserve">Figuur </w:t>
       </w:r>
-      <w:fldSimple w:instr=" SEQ Figuur \* ARABIC ">
-        <w:r>
-          <w:rPr>
-            <w:noProof/>
-          </w:rPr>
-          <w:t>23</w:t>
-        </w:r>
-      </w:fldSimple>
+      <w:r>
+        <w:fldChar w:fldCharType="begin"/>
+      </w:r>
+      <w:r>
+        <w:instrText xml:space="preserve"> SEQ Figuur \* ARABIC </w:instrText>
+      </w:r>
+      <w:r>
+        <w:fldChar w:fldCharType="separate"/>
+      </w:r>
+      <w:r>
+        <w:rPr>
+          <w:noProof/>
+        </w:rPr>
+        <w:t>23</w:t>
+      </w:r>
+      <w:r>
+        <w:rPr>
+          <w:noProof/>
+        </w:rPr>
+        <w:fldChar w:fldCharType="end"/>
+      </w:r>
       <w:r>
         <w:t>: ronding module met grote</w:t>
       </w:r>
@@ -7627,11 +7940,11 @@
       <w:pPr>
         <w:pStyle w:val="Heading2"/>
       </w:pPr>
-      <w:bookmarkStart w:id="19" w:name="_Toc502507267"/>
+      <w:bookmarkStart w:id="20" w:name="_Toc502516704"/>
       <w:r>
         <w:t>Doos module</w:t>
       </w:r>
-      <w:bookmarkEnd w:id="19"/>
+      <w:bookmarkEnd w:id="20"/>
     </w:p>
     <w:p>
       <w:r>
@@ -7708,14 +8021,27 @@
       <w:r>
         <w:t xml:space="preserve">Figuur </w:t>
       </w:r>
-      <w:fldSimple w:instr=" SEQ Figuur \* ARABIC ">
-        <w:r>
-          <w:rPr>
-            <w:noProof/>
-          </w:rPr>
-          <w:t>24</w:t>
-        </w:r>
-      </w:fldSimple>
+      <w:r>
+        <w:fldChar w:fldCharType="begin"/>
+      </w:r>
+      <w:r>
+        <w:instrText xml:space="preserve"> SEQ Figuur \* ARABIC </w:instrText>
+      </w:r>
+      <w:r>
+        <w:fldChar w:fldCharType="separate"/>
+      </w:r>
+      <w:r>
+        <w:rPr>
+          <w:noProof/>
+        </w:rPr>
+        <w:t>24</w:t>
+      </w:r>
+      <w:r>
+        <w:rPr>
+          <w:noProof/>
+        </w:rPr>
+        <w:fldChar w:fldCharType="end"/>
+      </w:r>
       <w:r>
         <w:t>: doos module</w:t>
       </w:r>
@@ -7724,11 +8050,11 @@
       <w:pPr>
         <w:pStyle w:val="Heading2"/>
       </w:pPr>
-      <w:bookmarkStart w:id="20" w:name="_Toc502507268"/>
+      <w:bookmarkStart w:id="21" w:name="_Toc502516705"/>
       <w:r>
         <w:t>Bevestiging module</w:t>
       </w:r>
-      <w:bookmarkEnd w:id="20"/>
+      <w:bookmarkEnd w:id="21"/>
     </w:p>
     <w:p>
       <w:r>
@@ -7790,14 +8116,27 @@
       <w:r>
         <w:t xml:space="preserve">Figuur </w:t>
       </w:r>
-      <w:fldSimple w:instr=" SEQ Figuur \* ARABIC ">
-        <w:r>
-          <w:rPr>
-            <w:noProof/>
-          </w:rPr>
-          <w:t>25</w:t>
-        </w:r>
-      </w:fldSimple>
+      <w:r>
+        <w:fldChar w:fldCharType="begin"/>
+      </w:r>
+      <w:r>
+        <w:instrText xml:space="preserve"> SEQ Figuur \* ARABIC </w:instrText>
+      </w:r>
+      <w:r>
+        <w:fldChar w:fldCharType="separate"/>
+      </w:r>
+      <w:r>
+        <w:rPr>
+          <w:noProof/>
+        </w:rPr>
+        <w:t>25</w:t>
+      </w:r>
+      <w:r>
+        <w:rPr>
+          <w:noProof/>
+        </w:rPr>
+        <w:fldChar w:fldCharType="end"/>
+      </w:r>
       <w:r>
         <w:t>: bevestiging zonder afsnijding</w:t>
       </w:r>
@@ -7856,14 +8195,27 @@
       <w:r>
         <w:t xml:space="preserve">Figuur </w:t>
       </w:r>
-      <w:fldSimple w:instr=" SEQ Figuur \* ARABIC ">
-        <w:r>
-          <w:rPr>
-            <w:noProof/>
-          </w:rPr>
-          <w:t>26</w:t>
-        </w:r>
-      </w:fldSimple>
+      <w:r>
+        <w:fldChar w:fldCharType="begin"/>
+      </w:r>
+      <w:r>
+        <w:instrText xml:space="preserve"> SEQ Figuur \* ARABIC </w:instrText>
+      </w:r>
+      <w:r>
+        <w:fldChar w:fldCharType="separate"/>
+      </w:r>
+      <w:r>
+        <w:rPr>
+          <w:noProof/>
+        </w:rPr>
+        <w:t>26</w:t>
+      </w:r>
+      <w:r>
+        <w:rPr>
+          <w:noProof/>
+        </w:rPr>
+        <w:fldChar w:fldCharType="end"/>
+      </w:r>
       <w:r>
         <w:t>: bevestiging na afsnijding</w:t>
       </w:r>
@@ -7948,14 +8300,27 @@
       <w:r>
         <w:t xml:space="preserve">Figuur </w:t>
       </w:r>
-      <w:fldSimple w:instr=" SEQ Figuur \* ARABIC ">
-        <w:r>
-          <w:rPr>
-            <w:noProof/>
-          </w:rPr>
-          <w:t>27</w:t>
-        </w:r>
-      </w:fldSimple>
+      <w:r>
+        <w:fldChar w:fldCharType="begin"/>
+      </w:r>
+      <w:r>
+        <w:instrText xml:space="preserve"> SEQ Figuur \* ARABIC </w:instrText>
+      </w:r>
+      <w:r>
+        <w:fldChar w:fldCharType="separate"/>
+      </w:r>
+      <w:r>
+        <w:rPr>
+          <w:noProof/>
+        </w:rPr>
+        <w:t>27</w:t>
+      </w:r>
+      <w:r>
+        <w:rPr>
+          <w:noProof/>
+        </w:rPr>
+        <w:fldChar w:fldCharType="end"/>
+      </w:r>
       <w:r>
         <w:t>: behuizing met bevestiging</w:t>
       </w:r>
@@ -7964,11 +8329,11 @@
       <w:pPr>
         <w:pStyle w:val="Heading2"/>
       </w:pPr>
-      <w:bookmarkStart w:id="21" w:name="_Toc502507269"/>
+      <w:bookmarkStart w:id="22" w:name="_Toc502516706"/>
       <w:r>
         <w:t>Ventilatiegaten module</w:t>
       </w:r>
-      <w:bookmarkEnd w:id="21"/>
+      <w:bookmarkEnd w:id="22"/>
     </w:p>
     <w:p>
       <w:r>
@@ -8033,14 +8398,27 @@
       <w:r>
         <w:t xml:space="preserve">Figuur </w:t>
       </w:r>
-      <w:fldSimple w:instr=" SEQ Figuur \* ARABIC ">
-        <w:r>
-          <w:rPr>
-            <w:noProof/>
-          </w:rPr>
-          <w:t>28</w:t>
-        </w:r>
-      </w:fldSimple>
+      <w:r>
+        <w:fldChar w:fldCharType="begin"/>
+      </w:r>
+      <w:r>
+        <w:instrText xml:space="preserve"> SEQ Figuur \* ARABIC </w:instrText>
+      </w:r>
+      <w:r>
+        <w:fldChar w:fldCharType="separate"/>
+      </w:r>
+      <w:r>
+        <w:rPr>
+          <w:noProof/>
+        </w:rPr>
+        <w:t>28</w:t>
+      </w:r>
+      <w:r>
+        <w:rPr>
+          <w:noProof/>
+        </w:rPr>
+        <w:fldChar w:fldCharType="end"/>
+      </w:r>
       <w:r>
         <w:t>: ventilatiegaten voor bovenkant</w:t>
       </w:r>
@@ -8099,14 +8477,27 @@
       <w:r>
         <w:t xml:space="preserve">Figuur </w:t>
       </w:r>
-      <w:fldSimple w:instr=" SEQ Figuur \* ARABIC ">
-        <w:r>
-          <w:rPr>
-            <w:noProof/>
-          </w:rPr>
-          <w:t>29</w:t>
-        </w:r>
-      </w:fldSimple>
+      <w:r>
+        <w:fldChar w:fldCharType="begin"/>
+      </w:r>
+      <w:r>
+        <w:instrText xml:space="preserve"> SEQ Figuur \* ARABIC </w:instrText>
+      </w:r>
+      <w:r>
+        <w:fldChar w:fldCharType="separate"/>
+      </w:r>
+      <w:r>
+        <w:rPr>
+          <w:noProof/>
+        </w:rPr>
+        <w:t>29</w:t>
+      </w:r>
+      <w:r>
+        <w:rPr>
+          <w:noProof/>
+        </w:rPr>
+        <w:fldChar w:fldCharType="end"/>
+      </w:r>
       <w:r>
         <w:t>: ventilatiegaten onderkant</w:t>
       </w:r>
@@ -8170,14 +8561,27 @@
       <w:r>
         <w:t xml:space="preserve">Figuur </w:t>
       </w:r>
-      <w:fldSimple w:instr=" SEQ Figuur \* ARABIC ">
-        <w:r>
-          <w:rPr>
-            <w:noProof/>
-          </w:rPr>
-          <w:t>30</w:t>
-        </w:r>
-      </w:fldSimple>
+      <w:r>
+        <w:fldChar w:fldCharType="begin"/>
+      </w:r>
+      <w:r>
+        <w:instrText xml:space="preserve"> SEQ Figuur \* ARABIC </w:instrText>
+      </w:r>
+      <w:r>
+        <w:fldChar w:fldCharType="separate"/>
+      </w:r>
+      <w:r>
+        <w:rPr>
+          <w:noProof/>
+        </w:rPr>
+        <w:t>30</w:t>
+      </w:r>
+      <w:r>
+        <w:rPr>
+          <w:noProof/>
+        </w:rPr>
+        <w:fldChar w:fldCharType="end"/>
+      </w:r>
       <w:r>
         <w:t>: behuizing met bevestiging</w:t>
       </w:r>
@@ -8188,12 +8592,12 @@
       <w:pPr>
         <w:pStyle w:val="Heading2"/>
       </w:pPr>
-      <w:bookmarkStart w:id="22" w:name="_Toc502507270"/>
+      <w:bookmarkStart w:id="23" w:name="_Toc502516707"/>
       <w:r>
         <w:lastRenderedPageBreak/>
         <w:t>Gaten module</w:t>
       </w:r>
-      <w:bookmarkEnd w:id="22"/>
+      <w:bookmarkEnd w:id="23"/>
     </w:p>
     <w:p>
       <w:r>
@@ -8254,14 +8658,30 @@
       <w:r>
         <w:t xml:space="preserve">Figuur </w:t>
       </w:r>
-      <w:fldSimple w:instr=" SEQ Figuur \* ARABIC ">
-        <w:r>
-          <w:rPr>
-            <w:noProof/>
-          </w:rPr>
-          <w:t>31</w:t>
-        </w:r>
-      </w:fldSimple>
+      <w:r>
+        <w:fldChar w:fldCharType="begin"/>
+      </w:r>
+      <w:r>
+        <w:instrText xml:space="preserve"> SEQ Figuur </w:instrText>
+      </w:r>
+      <w:r>
+        <w:instrText xml:space="preserve">\* ARABIC </w:instrText>
+      </w:r>
+      <w:r>
+        <w:fldChar w:fldCharType="separate"/>
+      </w:r>
+      <w:r>
+        <w:rPr>
+          <w:noProof/>
+        </w:rPr>
+        <w:t>31</w:t>
+      </w:r>
+      <w:r>
+        <w:rPr>
+          <w:noProof/>
+        </w:rPr>
+        <w:fldChar w:fldCharType="end"/>
+      </w:r>
       <w:r>
         <w:t>: behuizing met bevestigingsgaten</w:t>
       </w:r>
@@ -8270,11 +8690,11 @@
       <w:pPr>
         <w:pStyle w:val="Heading2"/>
       </w:pPr>
-      <w:bookmarkStart w:id="23" w:name="_Toc502507271"/>
+      <w:bookmarkStart w:id="24" w:name="_Toc502516708"/>
       <w:r>
         <w:t>Het geheel</w:t>
       </w:r>
-      <w:bookmarkEnd w:id="23"/>
+      <w:bookmarkEnd w:id="24"/>
     </w:p>
     <w:p>
       <w:r>
@@ -8335,14 +8755,27 @@
       <w:r>
         <w:t xml:space="preserve">Figuur </w:t>
       </w:r>
-      <w:fldSimple w:instr=" SEQ Figuur \* ARABIC ">
-        <w:r>
-          <w:rPr>
-            <w:noProof/>
-          </w:rPr>
-          <w:t>32</w:t>
-        </w:r>
-      </w:fldSimple>
+      <w:r>
+        <w:fldChar w:fldCharType="begin"/>
+      </w:r>
+      <w:r>
+        <w:instrText xml:space="preserve"> SEQ Figuur \* ARABIC </w:instrText>
+      </w:r>
+      <w:r>
+        <w:fldChar w:fldCharType="separate"/>
+      </w:r>
+      <w:r>
+        <w:rPr>
+          <w:noProof/>
+        </w:rPr>
+        <w:t>32</w:t>
+      </w:r>
+      <w:r>
+        <w:rPr>
+          <w:noProof/>
+        </w:rPr>
+        <w:fldChar w:fldCharType="end"/>
+      </w:r>
       <w:r>
         <w:t>: complete behuizing (1)</w:t>
       </w:r>
@@ -8403,14 +8836,27 @@
       <w:r>
         <w:t xml:space="preserve">Figuur </w:t>
       </w:r>
-      <w:fldSimple w:instr=" SEQ Figuur \* ARABIC ">
-        <w:r>
-          <w:rPr>
-            <w:noProof/>
-          </w:rPr>
-          <w:t>33</w:t>
-        </w:r>
-      </w:fldSimple>
+      <w:r>
+        <w:fldChar w:fldCharType="begin"/>
+      </w:r>
+      <w:r>
+        <w:instrText xml:space="preserve"> SEQ Figuur \* ARABIC </w:instrText>
+      </w:r>
+      <w:r>
+        <w:fldChar w:fldCharType="separate"/>
+      </w:r>
+      <w:r>
+        <w:rPr>
+          <w:noProof/>
+        </w:rPr>
+        <w:t>33</w:t>
+      </w:r>
+      <w:r>
+        <w:rPr>
+          <w:noProof/>
+        </w:rPr>
+        <w:fldChar w:fldCharType="end"/>
+      </w:r>
       <w:r>
         <w:t>: complete behuizing (2)</w:t>
       </w:r>
@@ -8419,11 +8865,11 @@
       <w:pPr>
         <w:pStyle w:val="Heading2"/>
       </w:pPr>
-      <w:bookmarkStart w:id="24" w:name="_Toc502507272"/>
+      <w:bookmarkStart w:id="25" w:name="_Toc502516709"/>
       <w:r>
         <w:t>OpenSCAD files</w:t>
       </w:r>
-      <w:bookmarkEnd w:id="24"/>
+      <w:bookmarkEnd w:id="25"/>
     </w:p>
     <w:p>
       <w:r>
@@ -8462,10 +8908,7 @@
     <w:p/>
     <w:p/>
     <w:p/>
-    <w:p>
-      <w:bookmarkStart w:id="25" w:name="_GoBack"/>
-      <w:bookmarkEnd w:id="25"/>
-    </w:p>
+    <w:p/>
     <w:p/>
     <w:p/>
     <w:p/>
@@ -8671,7 +9114,7 @@
                   <w:noProof/>
                   <w:lang w:val="nl-NL"/>
                 </w:rPr>
-                <w:t>21</w:t>
+                <w:t>4</w:t>
               </w:r>
               <w:r>
                 <w:fldChar w:fldCharType="end"/>
@@ -16387,6 +16830,7 @@
     <w:rsidRoot w:val="005F69EB"/>
     <w:rsid w:val="00512474"/>
     <w:rsid w:val="005F69EB"/>
+    <w:rsid w:val="009D1FA9"/>
     <w:rsid w:val="00C763BF"/>
     <w:rsid w:val="00E472A4"/>
   </w:rsids>
@@ -17144,7 +17588,7 @@
 </file>
 
 <file path=customXml/itemProps2.xml><?xml version="1.0" encoding="utf-8"?>
-<ds:datastoreItem xmlns:ds="http://schemas.openxmlformats.org/officeDocument/2006/customXml" ds:itemID="{FB63E914-D5CF-4019-B028-3782FB318697}">
+<ds:datastoreItem xmlns:ds="http://schemas.openxmlformats.org/officeDocument/2006/customXml" ds:itemID="{2C565555-386C-4651-89F1-CF214B1FE29A}">
   <ds:schemaRefs>
     <ds:schemaRef ds:uri="http://schemas.openxmlformats.org/officeDocument/2006/bibliography"/>
   </ds:schemaRefs>

</xml_diff>